<commit_message>
Perkalian Skalar Terhadap Matriks
</commit_message>
<xml_diff>
--- a/Catatan aljabar.docx
+++ b/Catatan aljabar.docx
@@ -11,14 +11,34 @@
           <w:lang w:val="en-US"/>
         </w:rPr>
       </w:pPr>
+      <w:proofErr w:type="spellStart"/>
       <w:r>
         <w:rPr>
           <w:sz w:val="32"/>
           <w:szCs w:val="32"/>
           <w:lang w:val="en-US"/>
         </w:rPr>
-        <w:t>Catatan aljabar</w:t>
-      </w:r>
+        <w:t>Catatan</w:t>
+      </w:r>
+      <w:proofErr w:type="spellEnd"/>
+      <w:r>
+        <w:rPr>
+          <w:sz w:val="32"/>
+          <w:szCs w:val="32"/>
+          <w:lang w:val="en-US"/>
+        </w:rPr>
+        <w:t xml:space="preserve"> </w:t>
+      </w:r>
+      <w:proofErr w:type="spellStart"/>
+      <w:r>
+        <w:rPr>
+          <w:sz w:val="32"/>
+          <w:szCs w:val="32"/>
+          <w:lang w:val="en-US"/>
+        </w:rPr>
+        <w:t>aljabar</w:t>
+      </w:r>
+      <w:proofErr w:type="spellEnd"/>
     </w:p>
     <w:p>
       <w:pPr>
@@ -108,7 +128,25 @@
           <w:color w:val="FFFFFF" w:themeColor="background1"/>
           <w:shd w:val="clear" w:color="auto" w:fill="202124"/>
         </w:rPr>
-        <w:t> menggunakan simbol dan operasi matematika, seperti penjumlahan, pengurangan, perkalian, dan pembagian untuk pemecahan masalah. Al-jabr berasal dari bahasa Arab </w:t>
+        <w:t> menggunakan simbol dan operasi matematika, seperti penjumlahan, pengurangan, perkalian, dan pembagian untuk pemecahan masalah. Al-</w:t>
+      </w:r>
+      <w:proofErr w:type="spellStart"/>
+      <w:r>
+        <w:rPr>
+          <w:rFonts w:ascii="Arial" w:hAnsi="Arial" w:cs="Arial"/>
+          <w:color w:val="FFFFFF" w:themeColor="background1"/>
+          <w:shd w:val="clear" w:color="auto" w:fill="202124"/>
+        </w:rPr>
+        <w:t>jabr</w:t>
+      </w:r>
+      <w:proofErr w:type="spellEnd"/>
+      <w:r>
+        <w:rPr>
+          <w:rFonts w:ascii="Arial" w:hAnsi="Arial" w:cs="Arial"/>
+          <w:color w:val="FFFFFF" w:themeColor="background1"/>
+          <w:shd w:val="clear" w:color="auto" w:fill="202124"/>
+        </w:rPr>
+        <w:t xml:space="preserve"> berasal dari bahasa Arab </w:t>
       </w:r>
       <w:r>
         <w:rPr>
@@ -145,16 +183,9 @@
           <w:color w:val="BDC1C6"/>
           <w:shd w:val="clear" w:color="auto" w:fill="202124"/>
         </w:rPr>
-        <w:t>Sifat komutatif</w:t>
-      </w:r>
-      <w:r>
-        <w:rPr>
-          <w:rFonts w:ascii="Arial" w:hAnsi="Arial" w:cs="Arial"/>
-          <w:color w:val="BDC1C6"/>
-          <w:shd w:val="clear" w:color="auto" w:fill="202124"/>
-        </w:rPr>
-        <w:t> dikenal juga dengan operasi hitung pertukaran. Ia berlaku hanya pada operasi hitung penjumlahan dan perkalian. </w:t>
-      </w:r>
+        <w:t xml:space="preserve">Sifat </w:t>
+      </w:r>
+      <w:proofErr w:type="spellStart"/>
       <w:r>
         <w:rPr>
           <w:rFonts w:ascii="Arial" w:hAnsi="Arial" w:cs="Arial"/>
@@ -163,15 +194,16 @@
           <w:color w:val="BDC1C6"/>
           <w:shd w:val="clear" w:color="auto" w:fill="202124"/>
         </w:rPr>
-        <w:t>Sifat asosiatif</w:t>
-      </w:r>
+        <w:t>komutatif</w:t>
+      </w:r>
+      <w:proofErr w:type="spellEnd"/>
       <w:r>
         <w:rPr>
           <w:rFonts w:ascii="Arial" w:hAnsi="Arial" w:cs="Arial"/>
           <w:color w:val="BDC1C6"/>
           <w:shd w:val="clear" w:color="auto" w:fill="202124"/>
         </w:rPr>
-        <w:t> dikenal juga dengan operasi hitung pengelompokan. Sama seperti pada </w:t>
+        <w:t> dikenal juga dengan operasi hitung pertukaran. Ia berlaku hanya pada operasi hitung penjumlahan dan perkalian. </w:t>
       </w:r>
       <w:r>
         <w:rPr>
@@ -181,8 +213,28 @@
           <w:color w:val="BDC1C6"/>
           <w:shd w:val="clear" w:color="auto" w:fill="202124"/>
         </w:rPr>
+        <w:t>Sifat asosiatif</w:t>
+      </w:r>
+      <w:r>
+        <w:rPr>
+          <w:rFonts w:ascii="Arial" w:hAnsi="Arial" w:cs="Arial"/>
+          <w:color w:val="BDC1C6"/>
+          <w:shd w:val="clear" w:color="auto" w:fill="202124"/>
+        </w:rPr>
+        <w:t> dikenal juga dengan operasi hitung pengelompokan. Sama seperti pada </w:t>
+      </w:r>
+      <w:proofErr w:type="spellStart"/>
+      <w:r>
+        <w:rPr>
+          <w:rFonts w:ascii="Arial" w:hAnsi="Arial" w:cs="Arial"/>
+          <w:b/>
+          <w:bCs/>
+          <w:color w:val="BDC1C6"/>
+          <w:shd w:val="clear" w:color="auto" w:fill="202124"/>
+        </w:rPr>
         <w:t>komutatif</w:t>
       </w:r>
+      <w:proofErr w:type="spellEnd"/>
       <w:r>
         <w:rPr>
           <w:rFonts w:ascii="Arial" w:hAnsi="Arial" w:cs="Arial"/>
@@ -309,7 +361,29 @@
           <w:szCs w:val="24"/>
           <w:lang w:eastAsia="id-ID"/>
         </w:rPr>
-        <w:t>Koefisien (Coefficient)</w:t>
+        <w:t>Koefisien (</w:t>
+      </w:r>
+      <w:proofErr w:type="spellStart"/>
+      <w:r>
+        <w:rPr>
+          <w:rFonts w:ascii="Arial" w:eastAsia="Times New Roman" w:hAnsi="Arial" w:cs="Arial"/>
+          <w:color w:val="BDC1C6"/>
+          <w:sz w:val="24"/>
+          <w:szCs w:val="24"/>
+          <w:lang w:eastAsia="id-ID"/>
+        </w:rPr>
+        <w:t>Coefficient</w:t>
+      </w:r>
+      <w:proofErr w:type="spellEnd"/>
+      <w:r>
+        <w:rPr>
+          <w:rFonts w:ascii="Arial" w:eastAsia="Times New Roman" w:hAnsi="Arial" w:cs="Arial"/>
+          <w:color w:val="BDC1C6"/>
+          <w:sz w:val="24"/>
+          <w:szCs w:val="24"/>
+          <w:lang w:eastAsia="id-ID"/>
+        </w:rPr>
+        <w:t>)</w:t>
       </w:r>
     </w:p>
     <w:p>
@@ -336,7 +410,29 @@
           <w:szCs w:val="24"/>
           <w:lang w:eastAsia="id-ID"/>
         </w:rPr>
-        <w:t>Konstanta (Constant)</w:t>
+        <w:t>Konstanta (</w:t>
+      </w:r>
+      <w:proofErr w:type="spellStart"/>
+      <w:r>
+        <w:rPr>
+          <w:rFonts w:ascii="Arial" w:eastAsia="Times New Roman" w:hAnsi="Arial" w:cs="Arial"/>
+          <w:color w:val="BDC1C6"/>
+          <w:sz w:val="24"/>
+          <w:szCs w:val="24"/>
+          <w:lang w:eastAsia="id-ID"/>
+        </w:rPr>
+        <w:t>Constant</w:t>
+      </w:r>
+      <w:proofErr w:type="spellEnd"/>
+      <w:r>
+        <w:rPr>
+          <w:rFonts w:ascii="Arial" w:eastAsia="Times New Roman" w:hAnsi="Arial" w:cs="Arial"/>
+          <w:color w:val="BDC1C6"/>
+          <w:sz w:val="24"/>
+          <w:szCs w:val="24"/>
+          <w:lang w:eastAsia="id-ID"/>
+        </w:rPr>
+        <w:t>)</w:t>
       </w:r>
     </w:p>
     <w:p>
@@ -767,7 +863,15 @@
     </w:p>
     <w:p>
       <w:r>
-        <w:t xml:space="preserve">• Vektor, simbol atau variabelnya juga akan dituliskan menggunakan huruf kecil (akan berbeda dengan skalar sesuai konteksnya): cetak tebal (bold) bila menggunakan “topi” (tanda caping, ^) di atasnya atau cetak biasa bila menggunakan tanda panah di atasnya. </w:t>
+        <w:t>• Vektor, simbol atau variabelnya juga akan dituliskan menggunakan huruf kecil (akan berbeda dengan skalar sesuai konteksnya): cetak tebal (</w:t>
+      </w:r>
+      <w:proofErr w:type="spellStart"/>
+      <w:r>
+        <w:t>bold</w:t>
+      </w:r>
+      <w:proofErr w:type="spellEnd"/>
+      <w:r>
+        <w:t xml:space="preserve">) bila menggunakan “topi” (tanda caping, ^) di atasnya atau cetak biasa bila menggunakan tanda panah di atasnya. </w:t>
       </w:r>
     </w:p>
     <w:p>
@@ -777,7 +881,23 @@
     </w:p>
     <w:p>
       <w:r>
-        <w:t>• Umumnya dituliskan dengan menggunakan topi (bahasa Inggris: hat), sehingga: u ˆ dibaca "u-topi" ('u-hat').</w:t>
+        <w:t xml:space="preserve">• Umumnya dituliskan dengan menggunakan topi (bahasa Inggris: </w:t>
+      </w:r>
+      <w:proofErr w:type="spellStart"/>
+      <w:r>
+        <w:t>hat</w:t>
+      </w:r>
+      <w:proofErr w:type="spellEnd"/>
+      <w:r>
+        <w:t>), sehingga: u ˆ dibaca "u-topi" ('u-</w:t>
+      </w:r>
+      <w:proofErr w:type="spellStart"/>
+      <w:r>
+        <w:t>hat</w:t>
+      </w:r>
+      <w:proofErr w:type="spellEnd"/>
+      <w:r>
+        <w:t>').</w:t>
       </w:r>
     </w:p>
     <w:p/>
@@ -796,6 +916,7 @@
           <w:lang w:val="en-US"/>
         </w:rPr>
       </w:pPr>
+      <w:proofErr w:type="spellStart"/>
       <w:r>
         <w:rPr>
           <w:rFonts w:ascii="Arial Black" w:hAnsi="Arial Black"/>
@@ -806,6 +927,7 @@
         <w:lastRenderedPageBreak/>
         <w:t>Matriks</w:t>
       </w:r>
+      <w:proofErr w:type="spellEnd"/>
     </w:p>
     <w:p>
       <w:pPr>
@@ -840,15 +962,37 @@
           <w:lang w:val="en-US"/>
         </w:rPr>
       </w:pPr>
-      <w:r>
-        <w:rPr>
-          <w:rFonts w:ascii="Arial" w:hAnsi="Arial" w:cs="Arial"/>
-          <w:color w:val="FFFFFF" w:themeColor="background1"/>
-          <w:shd w:val="clear" w:color="auto" w:fill="202124"/>
-          <w:lang w:val="en-US"/>
-        </w:rPr>
-        <w:t>Pengertian matriks</w:t>
-      </w:r>
+      <w:proofErr w:type="spellStart"/>
+      <w:r>
+        <w:rPr>
+          <w:rFonts w:ascii="Arial" w:hAnsi="Arial" w:cs="Arial"/>
+          <w:color w:val="FFFFFF" w:themeColor="background1"/>
+          <w:shd w:val="clear" w:color="auto" w:fill="202124"/>
+          <w:lang w:val="en-US"/>
+        </w:rPr>
+        <w:t>Pengertian</w:t>
+      </w:r>
+      <w:proofErr w:type="spellEnd"/>
+      <w:r>
+        <w:rPr>
+          <w:rFonts w:ascii="Arial" w:hAnsi="Arial" w:cs="Arial"/>
+          <w:color w:val="FFFFFF" w:themeColor="background1"/>
+          <w:shd w:val="clear" w:color="auto" w:fill="202124"/>
+          <w:lang w:val="en-US"/>
+        </w:rPr>
+        <w:t xml:space="preserve"> </w:t>
+      </w:r>
+      <w:proofErr w:type="spellStart"/>
+      <w:r>
+        <w:rPr>
+          <w:rFonts w:ascii="Arial" w:hAnsi="Arial" w:cs="Arial"/>
+          <w:color w:val="FFFFFF" w:themeColor="background1"/>
+          <w:shd w:val="clear" w:color="auto" w:fill="202124"/>
+          <w:lang w:val="en-US"/>
+        </w:rPr>
+        <w:t>matriks</w:t>
+      </w:r>
+      <w:proofErr w:type="spellEnd"/>
     </w:p>
     <w:p>
       <w:pPr>
@@ -867,35 +1011,307 @@
           <w:lang w:val="en-US"/>
         </w:rPr>
         <w:tab/>
-        <w:t>Matriks adalah kumpulan bilangan</w:t>
-      </w:r>
-      <w:r>
-        <w:rPr>
-          <w:rFonts w:ascii="Arial" w:hAnsi="Arial" w:cs="Arial"/>
-          <w:color w:val="FFFFFF" w:themeColor="background1"/>
-          <w:shd w:val="clear" w:color="auto" w:fill="202124"/>
-          <w:lang w:val="en-US"/>
-        </w:rPr>
-        <w:t>, simpol, atau ekspersi berbentuk persegi atau persegi Panjang yang disusun menurut baris dan kolom</w:t>
-      </w:r>
-    </w:p>
-    <w:p>
-      <w:pPr>
-        <w:rPr>
-          <w:rFonts w:ascii="Arial" w:hAnsi="Arial" w:cs="Arial"/>
-          <w:color w:val="FFFFFF" w:themeColor="background1"/>
-          <w:shd w:val="clear" w:color="auto" w:fill="202124"/>
-          <w:lang w:val="en-US"/>
-        </w:rPr>
-      </w:pPr>
-      <w:r>
-        <w:rPr>
-          <w:rFonts w:ascii="Arial" w:hAnsi="Arial" w:cs="Arial"/>
-          <w:color w:val="FFFFFF" w:themeColor="background1"/>
-          <w:shd w:val="clear" w:color="auto" w:fill="202124"/>
-          <w:lang w:val="en-US"/>
-        </w:rPr>
-        <w:t>Contoh :</w:t>
+      </w:r>
+      <w:proofErr w:type="spellStart"/>
+      <w:r>
+        <w:rPr>
+          <w:rFonts w:ascii="Arial" w:hAnsi="Arial" w:cs="Arial"/>
+          <w:color w:val="FFFFFF" w:themeColor="background1"/>
+          <w:shd w:val="clear" w:color="auto" w:fill="202124"/>
+          <w:lang w:val="en-US"/>
+        </w:rPr>
+        <w:t>Matriks</w:t>
+      </w:r>
+      <w:proofErr w:type="spellEnd"/>
+      <w:r>
+        <w:rPr>
+          <w:rFonts w:ascii="Arial" w:hAnsi="Arial" w:cs="Arial"/>
+          <w:color w:val="FFFFFF" w:themeColor="background1"/>
+          <w:shd w:val="clear" w:color="auto" w:fill="202124"/>
+          <w:lang w:val="en-US"/>
+        </w:rPr>
+        <w:t xml:space="preserve"> </w:t>
+      </w:r>
+      <w:proofErr w:type="spellStart"/>
+      <w:r>
+        <w:rPr>
+          <w:rFonts w:ascii="Arial" w:hAnsi="Arial" w:cs="Arial"/>
+          <w:color w:val="FFFFFF" w:themeColor="background1"/>
+          <w:shd w:val="clear" w:color="auto" w:fill="202124"/>
+          <w:lang w:val="en-US"/>
+        </w:rPr>
+        <w:t>adalah</w:t>
+      </w:r>
+      <w:proofErr w:type="spellEnd"/>
+      <w:r>
+        <w:rPr>
+          <w:rFonts w:ascii="Arial" w:hAnsi="Arial" w:cs="Arial"/>
+          <w:color w:val="FFFFFF" w:themeColor="background1"/>
+          <w:shd w:val="clear" w:color="auto" w:fill="202124"/>
+          <w:lang w:val="en-US"/>
+        </w:rPr>
+        <w:t xml:space="preserve"> </w:t>
+      </w:r>
+      <w:proofErr w:type="spellStart"/>
+      <w:r>
+        <w:rPr>
+          <w:rFonts w:ascii="Arial" w:hAnsi="Arial" w:cs="Arial"/>
+          <w:color w:val="FFFFFF" w:themeColor="background1"/>
+          <w:shd w:val="clear" w:color="auto" w:fill="202124"/>
+          <w:lang w:val="en-US"/>
+        </w:rPr>
+        <w:t>kumpulan</w:t>
+      </w:r>
+      <w:proofErr w:type="spellEnd"/>
+      <w:r>
+        <w:rPr>
+          <w:rFonts w:ascii="Arial" w:hAnsi="Arial" w:cs="Arial"/>
+          <w:color w:val="FFFFFF" w:themeColor="background1"/>
+          <w:shd w:val="clear" w:color="auto" w:fill="202124"/>
+          <w:lang w:val="en-US"/>
+        </w:rPr>
+        <w:t xml:space="preserve"> </w:t>
+      </w:r>
+      <w:proofErr w:type="spellStart"/>
+      <w:r>
+        <w:rPr>
+          <w:rFonts w:ascii="Arial" w:hAnsi="Arial" w:cs="Arial"/>
+          <w:color w:val="FFFFFF" w:themeColor="background1"/>
+          <w:shd w:val="clear" w:color="auto" w:fill="202124"/>
+          <w:lang w:val="en-US"/>
+        </w:rPr>
+        <w:t>bilangan</w:t>
+      </w:r>
+      <w:proofErr w:type="spellEnd"/>
+      <w:r>
+        <w:rPr>
+          <w:rFonts w:ascii="Arial" w:hAnsi="Arial" w:cs="Arial"/>
+          <w:color w:val="FFFFFF" w:themeColor="background1"/>
+          <w:shd w:val="clear" w:color="auto" w:fill="202124"/>
+          <w:lang w:val="en-US"/>
+        </w:rPr>
+        <w:t xml:space="preserve">, </w:t>
+      </w:r>
+      <w:proofErr w:type="spellStart"/>
+      <w:r>
+        <w:rPr>
+          <w:rFonts w:ascii="Arial" w:hAnsi="Arial" w:cs="Arial"/>
+          <w:color w:val="FFFFFF" w:themeColor="background1"/>
+          <w:shd w:val="clear" w:color="auto" w:fill="202124"/>
+          <w:lang w:val="en-US"/>
+        </w:rPr>
+        <w:t>simpol</w:t>
+      </w:r>
+      <w:proofErr w:type="spellEnd"/>
+      <w:r>
+        <w:rPr>
+          <w:rFonts w:ascii="Arial" w:hAnsi="Arial" w:cs="Arial"/>
+          <w:color w:val="FFFFFF" w:themeColor="background1"/>
+          <w:shd w:val="clear" w:color="auto" w:fill="202124"/>
+          <w:lang w:val="en-US"/>
+        </w:rPr>
+        <w:t xml:space="preserve">, </w:t>
+      </w:r>
+      <w:proofErr w:type="spellStart"/>
+      <w:r>
+        <w:rPr>
+          <w:rFonts w:ascii="Arial" w:hAnsi="Arial" w:cs="Arial"/>
+          <w:color w:val="FFFFFF" w:themeColor="background1"/>
+          <w:shd w:val="clear" w:color="auto" w:fill="202124"/>
+          <w:lang w:val="en-US"/>
+        </w:rPr>
+        <w:t>atau</w:t>
+      </w:r>
+      <w:proofErr w:type="spellEnd"/>
+      <w:r>
+        <w:rPr>
+          <w:rFonts w:ascii="Arial" w:hAnsi="Arial" w:cs="Arial"/>
+          <w:color w:val="FFFFFF" w:themeColor="background1"/>
+          <w:shd w:val="clear" w:color="auto" w:fill="202124"/>
+          <w:lang w:val="en-US"/>
+        </w:rPr>
+        <w:t xml:space="preserve"> </w:t>
+      </w:r>
+      <w:proofErr w:type="spellStart"/>
+      <w:r>
+        <w:rPr>
+          <w:rFonts w:ascii="Arial" w:hAnsi="Arial" w:cs="Arial"/>
+          <w:color w:val="FFFFFF" w:themeColor="background1"/>
+          <w:shd w:val="clear" w:color="auto" w:fill="202124"/>
+          <w:lang w:val="en-US"/>
+        </w:rPr>
+        <w:t>ekspersi</w:t>
+      </w:r>
+      <w:proofErr w:type="spellEnd"/>
+      <w:r>
+        <w:rPr>
+          <w:rFonts w:ascii="Arial" w:hAnsi="Arial" w:cs="Arial"/>
+          <w:color w:val="FFFFFF" w:themeColor="background1"/>
+          <w:shd w:val="clear" w:color="auto" w:fill="202124"/>
+          <w:lang w:val="en-US"/>
+        </w:rPr>
+        <w:t xml:space="preserve"> </w:t>
+      </w:r>
+      <w:proofErr w:type="spellStart"/>
+      <w:r>
+        <w:rPr>
+          <w:rFonts w:ascii="Arial" w:hAnsi="Arial" w:cs="Arial"/>
+          <w:color w:val="FFFFFF" w:themeColor="background1"/>
+          <w:shd w:val="clear" w:color="auto" w:fill="202124"/>
+          <w:lang w:val="en-US"/>
+        </w:rPr>
+        <w:t>berbentuk</w:t>
+      </w:r>
+      <w:proofErr w:type="spellEnd"/>
+      <w:r>
+        <w:rPr>
+          <w:rFonts w:ascii="Arial" w:hAnsi="Arial" w:cs="Arial"/>
+          <w:color w:val="FFFFFF" w:themeColor="background1"/>
+          <w:shd w:val="clear" w:color="auto" w:fill="202124"/>
+          <w:lang w:val="en-US"/>
+        </w:rPr>
+        <w:t xml:space="preserve"> </w:t>
+      </w:r>
+      <w:proofErr w:type="spellStart"/>
+      <w:r>
+        <w:rPr>
+          <w:rFonts w:ascii="Arial" w:hAnsi="Arial" w:cs="Arial"/>
+          <w:color w:val="FFFFFF" w:themeColor="background1"/>
+          <w:shd w:val="clear" w:color="auto" w:fill="202124"/>
+          <w:lang w:val="en-US"/>
+        </w:rPr>
+        <w:t>persegi</w:t>
+      </w:r>
+      <w:proofErr w:type="spellEnd"/>
+      <w:r>
+        <w:rPr>
+          <w:rFonts w:ascii="Arial" w:hAnsi="Arial" w:cs="Arial"/>
+          <w:color w:val="FFFFFF" w:themeColor="background1"/>
+          <w:shd w:val="clear" w:color="auto" w:fill="202124"/>
+          <w:lang w:val="en-US"/>
+        </w:rPr>
+        <w:t xml:space="preserve"> </w:t>
+      </w:r>
+      <w:proofErr w:type="spellStart"/>
+      <w:r>
+        <w:rPr>
+          <w:rFonts w:ascii="Arial" w:hAnsi="Arial" w:cs="Arial"/>
+          <w:color w:val="FFFFFF" w:themeColor="background1"/>
+          <w:shd w:val="clear" w:color="auto" w:fill="202124"/>
+          <w:lang w:val="en-US"/>
+        </w:rPr>
+        <w:t>atau</w:t>
+      </w:r>
+      <w:proofErr w:type="spellEnd"/>
+      <w:r>
+        <w:rPr>
+          <w:rFonts w:ascii="Arial" w:hAnsi="Arial" w:cs="Arial"/>
+          <w:color w:val="FFFFFF" w:themeColor="background1"/>
+          <w:shd w:val="clear" w:color="auto" w:fill="202124"/>
+          <w:lang w:val="en-US"/>
+        </w:rPr>
+        <w:t xml:space="preserve"> </w:t>
+      </w:r>
+      <w:proofErr w:type="spellStart"/>
+      <w:r>
+        <w:rPr>
+          <w:rFonts w:ascii="Arial" w:hAnsi="Arial" w:cs="Arial"/>
+          <w:color w:val="FFFFFF" w:themeColor="background1"/>
+          <w:shd w:val="clear" w:color="auto" w:fill="202124"/>
+          <w:lang w:val="en-US"/>
+        </w:rPr>
+        <w:t>persegi</w:t>
+      </w:r>
+      <w:proofErr w:type="spellEnd"/>
+      <w:r>
+        <w:rPr>
+          <w:rFonts w:ascii="Arial" w:hAnsi="Arial" w:cs="Arial"/>
+          <w:color w:val="FFFFFF" w:themeColor="background1"/>
+          <w:shd w:val="clear" w:color="auto" w:fill="202124"/>
+          <w:lang w:val="en-US"/>
+        </w:rPr>
+        <w:t xml:space="preserve"> Panjang yang </w:t>
+      </w:r>
+      <w:proofErr w:type="spellStart"/>
+      <w:r>
+        <w:rPr>
+          <w:rFonts w:ascii="Arial" w:hAnsi="Arial" w:cs="Arial"/>
+          <w:color w:val="FFFFFF" w:themeColor="background1"/>
+          <w:shd w:val="clear" w:color="auto" w:fill="202124"/>
+          <w:lang w:val="en-US"/>
+        </w:rPr>
+        <w:t>disusun</w:t>
+      </w:r>
+      <w:proofErr w:type="spellEnd"/>
+      <w:r>
+        <w:rPr>
+          <w:rFonts w:ascii="Arial" w:hAnsi="Arial" w:cs="Arial"/>
+          <w:color w:val="FFFFFF" w:themeColor="background1"/>
+          <w:shd w:val="clear" w:color="auto" w:fill="202124"/>
+          <w:lang w:val="en-US"/>
+        </w:rPr>
+        <w:t xml:space="preserve"> </w:t>
+      </w:r>
+      <w:proofErr w:type="spellStart"/>
+      <w:r>
+        <w:rPr>
+          <w:rFonts w:ascii="Arial" w:hAnsi="Arial" w:cs="Arial"/>
+          <w:color w:val="FFFFFF" w:themeColor="background1"/>
+          <w:shd w:val="clear" w:color="auto" w:fill="202124"/>
+          <w:lang w:val="en-US"/>
+        </w:rPr>
+        <w:t>menurut</w:t>
+      </w:r>
+      <w:proofErr w:type="spellEnd"/>
+      <w:r>
+        <w:rPr>
+          <w:rFonts w:ascii="Arial" w:hAnsi="Arial" w:cs="Arial"/>
+          <w:color w:val="FFFFFF" w:themeColor="background1"/>
+          <w:shd w:val="clear" w:color="auto" w:fill="202124"/>
+          <w:lang w:val="en-US"/>
+        </w:rPr>
+        <w:t xml:space="preserve"> baris dan </w:t>
+      </w:r>
+      <w:proofErr w:type="spellStart"/>
+      <w:r>
+        <w:rPr>
+          <w:rFonts w:ascii="Arial" w:hAnsi="Arial" w:cs="Arial"/>
+          <w:color w:val="FFFFFF" w:themeColor="background1"/>
+          <w:shd w:val="clear" w:color="auto" w:fill="202124"/>
+          <w:lang w:val="en-US"/>
+        </w:rPr>
+        <w:t>kolom</w:t>
+      </w:r>
+      <w:proofErr w:type="spellEnd"/>
+    </w:p>
+    <w:p>
+      <w:pPr>
+        <w:rPr>
+          <w:rFonts w:ascii="Arial" w:hAnsi="Arial" w:cs="Arial"/>
+          <w:color w:val="FFFFFF" w:themeColor="background1"/>
+          <w:shd w:val="clear" w:color="auto" w:fill="202124"/>
+          <w:lang w:val="en-US"/>
+        </w:rPr>
+      </w:pPr>
+      <w:proofErr w:type="spellStart"/>
+      <w:r>
+        <w:rPr>
+          <w:rFonts w:ascii="Arial" w:hAnsi="Arial" w:cs="Arial"/>
+          <w:color w:val="FFFFFF" w:themeColor="background1"/>
+          <w:shd w:val="clear" w:color="auto" w:fill="202124"/>
+          <w:lang w:val="en-US"/>
+        </w:rPr>
+        <w:t>Contoh</w:t>
+      </w:r>
+      <w:proofErr w:type="spellEnd"/>
+      <w:r>
+        <w:rPr>
+          <w:rFonts w:ascii="Arial" w:hAnsi="Arial" w:cs="Arial"/>
+          <w:color w:val="FFFFFF" w:themeColor="background1"/>
+          <w:shd w:val="clear" w:color="auto" w:fill="202124"/>
+          <w:lang w:val="en-US"/>
+        </w:rPr>
+        <w:t xml:space="preserve"> :</w:t>
       </w:r>
     </w:p>
     <w:p>
@@ -960,15 +1376,37 @@
           <w:lang w:val="en-US"/>
         </w:rPr>
       </w:pPr>
-      <w:r>
-        <w:rPr>
-          <w:rFonts w:ascii="Arial" w:hAnsi="Arial" w:cs="Arial"/>
-          <w:color w:val="FFFFFF" w:themeColor="background1"/>
-          <w:shd w:val="clear" w:color="auto" w:fill="202124"/>
-          <w:lang w:val="en-US"/>
-        </w:rPr>
-        <w:t>Notasi Matriks</w:t>
-      </w:r>
+      <w:proofErr w:type="spellStart"/>
+      <w:r>
+        <w:rPr>
+          <w:rFonts w:ascii="Arial" w:hAnsi="Arial" w:cs="Arial"/>
+          <w:color w:val="FFFFFF" w:themeColor="background1"/>
+          <w:shd w:val="clear" w:color="auto" w:fill="202124"/>
+          <w:lang w:val="en-US"/>
+        </w:rPr>
+        <w:t>Notasi</w:t>
+      </w:r>
+      <w:proofErr w:type="spellEnd"/>
+      <w:r>
+        <w:rPr>
+          <w:rFonts w:ascii="Arial" w:hAnsi="Arial" w:cs="Arial"/>
+          <w:color w:val="FFFFFF" w:themeColor="background1"/>
+          <w:shd w:val="clear" w:color="auto" w:fill="202124"/>
+          <w:lang w:val="en-US"/>
+        </w:rPr>
+        <w:t xml:space="preserve"> </w:t>
+      </w:r>
+      <w:proofErr w:type="spellStart"/>
+      <w:r>
+        <w:rPr>
+          <w:rFonts w:ascii="Arial" w:hAnsi="Arial" w:cs="Arial"/>
+          <w:color w:val="FFFFFF" w:themeColor="background1"/>
+          <w:shd w:val="clear" w:color="auto" w:fill="202124"/>
+          <w:lang w:val="en-US"/>
+        </w:rPr>
+        <w:t>Matriks</w:t>
+      </w:r>
+      <w:proofErr w:type="spellEnd"/>
     </w:p>
     <w:p>
       <w:pPr>
@@ -987,7 +1425,266 @@
           <w:lang w:val="en-US"/>
         </w:rPr>
         <w:tab/>
-        <w:t xml:space="preserve">Matriks dinyatakan dgn huruf kapital dan elemen-elemennya dinyatakan dgn huruf non kapital. Jika A adalah sebuah matriks </w:t>
+      </w:r>
+      <w:proofErr w:type="spellStart"/>
+      <w:r>
+        <w:rPr>
+          <w:rFonts w:ascii="Arial" w:hAnsi="Arial" w:cs="Arial"/>
+          <w:color w:val="FFFFFF" w:themeColor="background1"/>
+          <w:shd w:val="clear" w:color="auto" w:fill="202124"/>
+          <w:lang w:val="en-US"/>
+        </w:rPr>
+        <w:t>Matriks</w:t>
+      </w:r>
+      <w:proofErr w:type="spellEnd"/>
+      <w:r>
+        <w:rPr>
+          <w:rFonts w:ascii="Arial" w:hAnsi="Arial" w:cs="Arial"/>
+          <w:color w:val="FFFFFF" w:themeColor="background1"/>
+          <w:shd w:val="clear" w:color="auto" w:fill="202124"/>
+          <w:lang w:val="en-US"/>
+        </w:rPr>
+        <w:t xml:space="preserve"> </w:t>
+      </w:r>
+      <w:proofErr w:type="spellStart"/>
+      <w:r>
+        <w:rPr>
+          <w:rFonts w:ascii="Arial" w:hAnsi="Arial" w:cs="Arial"/>
+          <w:color w:val="FFFFFF" w:themeColor="background1"/>
+          <w:shd w:val="clear" w:color="auto" w:fill="202124"/>
+          <w:lang w:val="en-US"/>
+        </w:rPr>
+        <w:t>dinyatakan</w:t>
+      </w:r>
+      <w:proofErr w:type="spellEnd"/>
+      <w:r>
+        <w:rPr>
+          <w:rFonts w:ascii="Arial" w:hAnsi="Arial" w:cs="Arial"/>
+          <w:color w:val="FFFFFF" w:themeColor="background1"/>
+          <w:shd w:val="clear" w:color="auto" w:fill="202124"/>
+          <w:lang w:val="en-US"/>
+        </w:rPr>
+        <w:t xml:space="preserve"> </w:t>
+      </w:r>
+      <w:proofErr w:type="spellStart"/>
+      <w:r>
+        <w:rPr>
+          <w:rFonts w:ascii="Arial" w:hAnsi="Arial" w:cs="Arial"/>
+          <w:color w:val="FFFFFF" w:themeColor="background1"/>
+          <w:shd w:val="clear" w:color="auto" w:fill="202124"/>
+          <w:lang w:val="en-US"/>
+        </w:rPr>
+        <w:t>dgn</w:t>
+      </w:r>
+      <w:proofErr w:type="spellEnd"/>
+      <w:r>
+        <w:rPr>
+          <w:rFonts w:ascii="Arial" w:hAnsi="Arial" w:cs="Arial"/>
+          <w:color w:val="FFFFFF" w:themeColor="background1"/>
+          <w:shd w:val="clear" w:color="auto" w:fill="202124"/>
+          <w:lang w:val="en-US"/>
+        </w:rPr>
+        <w:t xml:space="preserve"> </w:t>
+      </w:r>
+      <w:proofErr w:type="spellStart"/>
+      <w:r>
+        <w:rPr>
+          <w:rFonts w:ascii="Arial" w:hAnsi="Arial" w:cs="Arial"/>
+          <w:color w:val="FFFFFF" w:themeColor="background1"/>
+          <w:shd w:val="clear" w:color="auto" w:fill="202124"/>
+          <w:lang w:val="en-US"/>
+        </w:rPr>
+        <w:t>huruf</w:t>
+      </w:r>
+      <w:proofErr w:type="spellEnd"/>
+      <w:r>
+        <w:rPr>
+          <w:rFonts w:ascii="Arial" w:hAnsi="Arial" w:cs="Arial"/>
+          <w:color w:val="FFFFFF" w:themeColor="background1"/>
+          <w:shd w:val="clear" w:color="auto" w:fill="202124"/>
+          <w:lang w:val="en-US"/>
+        </w:rPr>
+        <w:t xml:space="preserve"> </w:t>
+      </w:r>
+      <w:proofErr w:type="spellStart"/>
+      <w:r>
+        <w:rPr>
+          <w:rFonts w:ascii="Arial" w:hAnsi="Arial" w:cs="Arial"/>
+          <w:color w:val="FFFFFF" w:themeColor="background1"/>
+          <w:shd w:val="clear" w:color="auto" w:fill="202124"/>
+          <w:lang w:val="en-US"/>
+        </w:rPr>
+        <w:t>kapital</w:t>
+      </w:r>
+      <w:proofErr w:type="spellEnd"/>
+      <w:r>
+        <w:rPr>
+          <w:rFonts w:ascii="Arial" w:hAnsi="Arial" w:cs="Arial"/>
+          <w:color w:val="FFFFFF" w:themeColor="background1"/>
+          <w:shd w:val="clear" w:color="auto" w:fill="202124"/>
+          <w:lang w:val="en-US"/>
+        </w:rPr>
+        <w:t xml:space="preserve"> dan </w:t>
+      </w:r>
+      <w:proofErr w:type="spellStart"/>
+      <w:r>
+        <w:rPr>
+          <w:rFonts w:ascii="Arial" w:hAnsi="Arial" w:cs="Arial"/>
+          <w:color w:val="FFFFFF" w:themeColor="background1"/>
+          <w:shd w:val="clear" w:color="auto" w:fill="202124"/>
+          <w:lang w:val="en-US"/>
+        </w:rPr>
+        <w:t>elemen-elemennya</w:t>
+      </w:r>
+      <w:proofErr w:type="spellEnd"/>
+      <w:r>
+        <w:rPr>
+          <w:rFonts w:ascii="Arial" w:hAnsi="Arial" w:cs="Arial"/>
+          <w:color w:val="FFFFFF" w:themeColor="background1"/>
+          <w:shd w:val="clear" w:color="auto" w:fill="202124"/>
+          <w:lang w:val="en-US"/>
+        </w:rPr>
+        <w:t xml:space="preserve"> </w:t>
+      </w:r>
+      <w:proofErr w:type="spellStart"/>
+      <w:r>
+        <w:rPr>
+          <w:rFonts w:ascii="Arial" w:hAnsi="Arial" w:cs="Arial"/>
+          <w:color w:val="FFFFFF" w:themeColor="background1"/>
+          <w:shd w:val="clear" w:color="auto" w:fill="202124"/>
+          <w:lang w:val="en-US"/>
+        </w:rPr>
+        <w:t>dinyatakan</w:t>
+      </w:r>
+      <w:proofErr w:type="spellEnd"/>
+      <w:r>
+        <w:rPr>
+          <w:rFonts w:ascii="Arial" w:hAnsi="Arial" w:cs="Arial"/>
+          <w:color w:val="FFFFFF" w:themeColor="background1"/>
+          <w:shd w:val="clear" w:color="auto" w:fill="202124"/>
+          <w:lang w:val="en-US"/>
+        </w:rPr>
+        <w:t xml:space="preserve"> </w:t>
+      </w:r>
+      <w:proofErr w:type="spellStart"/>
+      <w:r>
+        <w:rPr>
+          <w:rFonts w:ascii="Arial" w:hAnsi="Arial" w:cs="Arial"/>
+          <w:color w:val="FFFFFF" w:themeColor="background1"/>
+          <w:shd w:val="clear" w:color="auto" w:fill="202124"/>
+          <w:lang w:val="en-US"/>
+        </w:rPr>
+        <w:t>dgn</w:t>
+      </w:r>
+      <w:proofErr w:type="spellEnd"/>
+      <w:r>
+        <w:rPr>
+          <w:rFonts w:ascii="Arial" w:hAnsi="Arial" w:cs="Arial"/>
+          <w:color w:val="FFFFFF" w:themeColor="background1"/>
+          <w:shd w:val="clear" w:color="auto" w:fill="202124"/>
+          <w:lang w:val="en-US"/>
+        </w:rPr>
+        <w:t xml:space="preserve"> </w:t>
+      </w:r>
+      <w:proofErr w:type="spellStart"/>
+      <w:r>
+        <w:rPr>
+          <w:rFonts w:ascii="Arial" w:hAnsi="Arial" w:cs="Arial"/>
+          <w:color w:val="FFFFFF" w:themeColor="background1"/>
+          <w:shd w:val="clear" w:color="auto" w:fill="202124"/>
+          <w:lang w:val="en-US"/>
+        </w:rPr>
+        <w:t>huruf</w:t>
+      </w:r>
+      <w:proofErr w:type="spellEnd"/>
+      <w:r>
+        <w:rPr>
+          <w:rFonts w:ascii="Arial" w:hAnsi="Arial" w:cs="Arial"/>
+          <w:color w:val="FFFFFF" w:themeColor="background1"/>
+          <w:shd w:val="clear" w:color="auto" w:fill="202124"/>
+          <w:lang w:val="en-US"/>
+        </w:rPr>
+        <w:t xml:space="preserve"> non </w:t>
+      </w:r>
+      <w:proofErr w:type="spellStart"/>
+      <w:r>
+        <w:rPr>
+          <w:rFonts w:ascii="Arial" w:hAnsi="Arial" w:cs="Arial"/>
+          <w:color w:val="FFFFFF" w:themeColor="background1"/>
+          <w:shd w:val="clear" w:color="auto" w:fill="202124"/>
+          <w:lang w:val="en-US"/>
+        </w:rPr>
+        <w:t>kapital</w:t>
+      </w:r>
+      <w:proofErr w:type="spellEnd"/>
+      <w:r>
+        <w:rPr>
+          <w:rFonts w:ascii="Arial" w:hAnsi="Arial" w:cs="Arial"/>
+          <w:color w:val="FFFFFF" w:themeColor="background1"/>
+          <w:shd w:val="clear" w:color="auto" w:fill="202124"/>
+          <w:lang w:val="en-US"/>
+        </w:rPr>
+        <w:t xml:space="preserve">. Jika A </w:t>
+      </w:r>
+      <w:proofErr w:type="spellStart"/>
+      <w:r>
+        <w:rPr>
+          <w:rFonts w:ascii="Arial" w:hAnsi="Arial" w:cs="Arial"/>
+          <w:color w:val="FFFFFF" w:themeColor="background1"/>
+          <w:shd w:val="clear" w:color="auto" w:fill="202124"/>
+          <w:lang w:val="en-US"/>
+        </w:rPr>
+        <w:t>adalah</w:t>
+      </w:r>
+      <w:proofErr w:type="spellEnd"/>
+      <w:r>
+        <w:rPr>
+          <w:rFonts w:ascii="Arial" w:hAnsi="Arial" w:cs="Arial"/>
+          <w:color w:val="FFFFFF" w:themeColor="background1"/>
+          <w:shd w:val="clear" w:color="auto" w:fill="202124"/>
+          <w:lang w:val="en-US"/>
+        </w:rPr>
+        <w:t xml:space="preserve"> </w:t>
+      </w:r>
+      <w:proofErr w:type="spellStart"/>
+      <w:r>
+        <w:rPr>
+          <w:rFonts w:ascii="Arial" w:hAnsi="Arial" w:cs="Arial"/>
+          <w:color w:val="FFFFFF" w:themeColor="background1"/>
+          <w:shd w:val="clear" w:color="auto" w:fill="202124"/>
+          <w:lang w:val="en-US"/>
+        </w:rPr>
+        <w:t>sebuah</w:t>
+      </w:r>
+      <w:proofErr w:type="spellEnd"/>
+      <w:r>
+        <w:rPr>
+          <w:rFonts w:ascii="Arial" w:hAnsi="Arial" w:cs="Arial"/>
+          <w:color w:val="FFFFFF" w:themeColor="background1"/>
+          <w:shd w:val="clear" w:color="auto" w:fill="202124"/>
+          <w:lang w:val="en-US"/>
+        </w:rPr>
+        <w:t xml:space="preserve"> </w:t>
+      </w:r>
+      <w:proofErr w:type="spellStart"/>
+      <w:r>
+        <w:rPr>
+          <w:rFonts w:ascii="Arial" w:hAnsi="Arial" w:cs="Arial"/>
+          <w:color w:val="FFFFFF" w:themeColor="background1"/>
+          <w:shd w:val="clear" w:color="auto" w:fill="202124"/>
+          <w:lang w:val="en-US"/>
+        </w:rPr>
+        <w:t>matriks</w:t>
+      </w:r>
+      <w:proofErr w:type="spellEnd"/>
+      <w:r>
+        <w:rPr>
+          <w:rFonts w:ascii="Arial" w:hAnsi="Arial" w:cs="Arial"/>
+          <w:color w:val="FFFFFF" w:themeColor="background1"/>
+          <w:shd w:val="clear" w:color="auto" w:fill="202124"/>
+          <w:lang w:val="en-US"/>
+        </w:rPr>
+        <w:t xml:space="preserve"> </w:t>
       </w:r>
       <w:r>
         <w:rPr>
@@ -1036,45 +1733,416 @@
           <w:shd w:val="clear" w:color="auto" w:fill="202124"/>
           <w:lang w:val="en-US"/>
         </w:rPr>
-        <w:t xml:space="preserve"> menyetakan elemen yang terletak pd bais ke-I dan kolom ke-j</w:t>
-      </w:r>
-    </w:p>
-    <w:p>
-      <w:pPr>
-        <w:rPr>
-          <w:rFonts w:ascii="Arial" w:hAnsi="Arial" w:cs="Arial"/>
-          <w:color w:val="FFFFFF" w:themeColor="background1"/>
-          <w:shd w:val="clear" w:color="auto" w:fill="202124"/>
-          <w:lang w:val="en-US"/>
-        </w:rPr>
-      </w:pPr>
-      <w:r>
-        <w:rPr>
-          <w:rFonts w:ascii="Arial" w:hAnsi="Arial" w:cs="Arial"/>
-          <w:color w:val="FFFFFF" w:themeColor="background1"/>
-          <w:shd w:val="clear" w:color="auto" w:fill="202124"/>
-          <w:lang w:val="en-US"/>
-        </w:rPr>
-        <w:t>Ordo matriks</w:t>
-      </w:r>
-    </w:p>
-    <w:p>
-      <w:pPr>
-        <w:rPr>
-          <w:rFonts w:ascii="Arial" w:hAnsi="Arial" w:cs="Arial"/>
-          <w:color w:val="FFFFFF" w:themeColor="background1"/>
-          <w:shd w:val="clear" w:color="auto" w:fill="202124"/>
-          <w:lang w:val="en-US"/>
-        </w:rPr>
-      </w:pPr>
-      <w:r>
-        <w:rPr>
-          <w:rFonts w:ascii="Arial" w:hAnsi="Arial" w:cs="Arial"/>
-          <w:color w:val="FFFFFF" w:themeColor="background1"/>
-          <w:shd w:val="clear" w:color="auto" w:fill="202124"/>
-          <w:lang w:val="en-US"/>
-        </w:rPr>
-        <w:t>Jika suatu matriks A terdiri dari m baris dan n kolom, maka m x n menyatakan  ukura atau ordo dari matriks A.</w:t>
+        <w:t xml:space="preserve"> </w:t>
+      </w:r>
+      <w:proofErr w:type="spellStart"/>
+      <w:r>
+        <w:rPr>
+          <w:rFonts w:ascii="Arial" w:hAnsi="Arial" w:cs="Arial"/>
+          <w:color w:val="FFFFFF" w:themeColor="background1"/>
+          <w:shd w:val="clear" w:color="auto" w:fill="202124"/>
+          <w:lang w:val="en-US"/>
+        </w:rPr>
+        <w:t>menyetakan</w:t>
+      </w:r>
+      <w:proofErr w:type="spellEnd"/>
+      <w:r>
+        <w:rPr>
+          <w:rFonts w:ascii="Arial" w:hAnsi="Arial" w:cs="Arial"/>
+          <w:color w:val="FFFFFF" w:themeColor="background1"/>
+          <w:shd w:val="clear" w:color="auto" w:fill="202124"/>
+          <w:lang w:val="en-US"/>
+        </w:rPr>
+        <w:t xml:space="preserve"> </w:t>
+      </w:r>
+      <w:proofErr w:type="spellStart"/>
+      <w:r>
+        <w:rPr>
+          <w:rFonts w:ascii="Arial" w:hAnsi="Arial" w:cs="Arial"/>
+          <w:color w:val="FFFFFF" w:themeColor="background1"/>
+          <w:shd w:val="clear" w:color="auto" w:fill="202124"/>
+          <w:lang w:val="en-US"/>
+        </w:rPr>
+        <w:t>elemen</w:t>
+      </w:r>
+      <w:proofErr w:type="spellEnd"/>
+      <w:r>
+        <w:rPr>
+          <w:rFonts w:ascii="Arial" w:hAnsi="Arial" w:cs="Arial"/>
+          <w:color w:val="FFFFFF" w:themeColor="background1"/>
+          <w:shd w:val="clear" w:color="auto" w:fill="202124"/>
+          <w:lang w:val="en-US"/>
+        </w:rPr>
+        <w:t xml:space="preserve"> yang </w:t>
+      </w:r>
+      <w:proofErr w:type="spellStart"/>
+      <w:r>
+        <w:rPr>
+          <w:rFonts w:ascii="Arial" w:hAnsi="Arial" w:cs="Arial"/>
+          <w:color w:val="FFFFFF" w:themeColor="background1"/>
+          <w:shd w:val="clear" w:color="auto" w:fill="202124"/>
+          <w:lang w:val="en-US"/>
+        </w:rPr>
+        <w:t>terletak</w:t>
+      </w:r>
+      <w:proofErr w:type="spellEnd"/>
+      <w:r>
+        <w:rPr>
+          <w:rFonts w:ascii="Arial" w:hAnsi="Arial" w:cs="Arial"/>
+          <w:color w:val="FFFFFF" w:themeColor="background1"/>
+          <w:shd w:val="clear" w:color="auto" w:fill="202124"/>
+          <w:lang w:val="en-US"/>
+        </w:rPr>
+        <w:t xml:space="preserve"> pd </w:t>
+      </w:r>
+      <w:proofErr w:type="spellStart"/>
+      <w:r>
+        <w:rPr>
+          <w:rFonts w:ascii="Arial" w:hAnsi="Arial" w:cs="Arial"/>
+          <w:color w:val="FFFFFF" w:themeColor="background1"/>
+          <w:shd w:val="clear" w:color="auto" w:fill="202124"/>
+          <w:lang w:val="en-US"/>
+        </w:rPr>
+        <w:t>bais</w:t>
+      </w:r>
+      <w:proofErr w:type="spellEnd"/>
+      <w:r>
+        <w:rPr>
+          <w:rFonts w:ascii="Arial" w:hAnsi="Arial" w:cs="Arial"/>
+          <w:color w:val="FFFFFF" w:themeColor="background1"/>
+          <w:shd w:val="clear" w:color="auto" w:fill="202124"/>
+          <w:lang w:val="en-US"/>
+        </w:rPr>
+        <w:t xml:space="preserve"> </w:t>
+      </w:r>
+      <w:proofErr w:type="spellStart"/>
+      <w:r>
+        <w:rPr>
+          <w:rFonts w:ascii="Arial" w:hAnsi="Arial" w:cs="Arial"/>
+          <w:color w:val="FFFFFF" w:themeColor="background1"/>
+          <w:shd w:val="clear" w:color="auto" w:fill="202124"/>
+          <w:lang w:val="en-US"/>
+        </w:rPr>
+        <w:t>ke</w:t>
+      </w:r>
+      <w:proofErr w:type="spellEnd"/>
+      <w:r>
+        <w:rPr>
+          <w:rFonts w:ascii="Arial" w:hAnsi="Arial" w:cs="Arial"/>
+          <w:color w:val="FFFFFF" w:themeColor="background1"/>
+          <w:shd w:val="clear" w:color="auto" w:fill="202124"/>
+          <w:lang w:val="en-US"/>
+        </w:rPr>
+        <w:t xml:space="preserve">-I dan </w:t>
+      </w:r>
+      <w:proofErr w:type="spellStart"/>
+      <w:r>
+        <w:rPr>
+          <w:rFonts w:ascii="Arial" w:hAnsi="Arial" w:cs="Arial"/>
+          <w:color w:val="FFFFFF" w:themeColor="background1"/>
+          <w:shd w:val="clear" w:color="auto" w:fill="202124"/>
+          <w:lang w:val="en-US"/>
+        </w:rPr>
+        <w:t>kolom</w:t>
+      </w:r>
+      <w:proofErr w:type="spellEnd"/>
+      <w:r>
+        <w:rPr>
+          <w:rFonts w:ascii="Arial" w:hAnsi="Arial" w:cs="Arial"/>
+          <w:color w:val="FFFFFF" w:themeColor="background1"/>
+          <w:shd w:val="clear" w:color="auto" w:fill="202124"/>
+          <w:lang w:val="en-US"/>
+        </w:rPr>
+        <w:t xml:space="preserve"> </w:t>
+      </w:r>
+      <w:proofErr w:type="spellStart"/>
+      <w:r>
+        <w:rPr>
+          <w:rFonts w:ascii="Arial" w:hAnsi="Arial" w:cs="Arial"/>
+          <w:color w:val="FFFFFF" w:themeColor="background1"/>
+          <w:shd w:val="clear" w:color="auto" w:fill="202124"/>
+          <w:lang w:val="en-US"/>
+        </w:rPr>
+        <w:t>ke</w:t>
+      </w:r>
+      <w:proofErr w:type="spellEnd"/>
+      <w:r>
+        <w:rPr>
+          <w:rFonts w:ascii="Arial" w:hAnsi="Arial" w:cs="Arial"/>
+          <w:color w:val="FFFFFF" w:themeColor="background1"/>
+          <w:shd w:val="clear" w:color="auto" w:fill="202124"/>
+          <w:lang w:val="en-US"/>
+        </w:rPr>
+        <w:t>-j</w:t>
+      </w:r>
+    </w:p>
+    <w:p>
+      <w:pPr>
+        <w:rPr>
+          <w:rFonts w:ascii="Arial" w:hAnsi="Arial" w:cs="Arial"/>
+          <w:color w:val="FFFFFF" w:themeColor="background1"/>
+          <w:shd w:val="clear" w:color="auto" w:fill="202124"/>
+          <w:lang w:val="en-US"/>
+        </w:rPr>
+      </w:pPr>
+      <w:r>
+        <w:rPr>
+          <w:rFonts w:ascii="Arial" w:hAnsi="Arial" w:cs="Arial"/>
+          <w:color w:val="FFFFFF" w:themeColor="background1"/>
+          <w:shd w:val="clear" w:color="auto" w:fill="202124"/>
+          <w:lang w:val="en-US"/>
+        </w:rPr>
+        <w:t xml:space="preserve">Ordo </w:t>
+      </w:r>
+      <w:proofErr w:type="spellStart"/>
+      <w:r>
+        <w:rPr>
+          <w:rFonts w:ascii="Arial" w:hAnsi="Arial" w:cs="Arial"/>
+          <w:color w:val="FFFFFF" w:themeColor="background1"/>
+          <w:shd w:val="clear" w:color="auto" w:fill="202124"/>
+          <w:lang w:val="en-US"/>
+        </w:rPr>
+        <w:t>matriks</w:t>
+      </w:r>
+      <w:proofErr w:type="spellEnd"/>
+    </w:p>
+    <w:p>
+      <w:pPr>
+        <w:rPr>
+          <w:rFonts w:ascii="Arial" w:hAnsi="Arial" w:cs="Arial"/>
+          <w:color w:val="FFFFFF" w:themeColor="background1"/>
+          <w:shd w:val="clear" w:color="auto" w:fill="202124"/>
+          <w:lang w:val="en-US"/>
+        </w:rPr>
+      </w:pPr>
+      <w:r>
+        <w:rPr>
+          <w:rFonts w:ascii="Arial" w:hAnsi="Arial" w:cs="Arial"/>
+          <w:color w:val="FFFFFF" w:themeColor="background1"/>
+          <w:shd w:val="clear" w:color="auto" w:fill="202124"/>
+          <w:lang w:val="en-US"/>
+        </w:rPr>
+        <w:t xml:space="preserve">Jika </w:t>
+      </w:r>
+      <w:proofErr w:type="spellStart"/>
+      <w:r>
+        <w:rPr>
+          <w:rFonts w:ascii="Arial" w:hAnsi="Arial" w:cs="Arial"/>
+          <w:color w:val="FFFFFF" w:themeColor="background1"/>
+          <w:shd w:val="clear" w:color="auto" w:fill="202124"/>
+          <w:lang w:val="en-US"/>
+        </w:rPr>
+        <w:t>suatu</w:t>
+      </w:r>
+      <w:proofErr w:type="spellEnd"/>
+      <w:r>
+        <w:rPr>
+          <w:rFonts w:ascii="Arial" w:hAnsi="Arial" w:cs="Arial"/>
+          <w:color w:val="FFFFFF" w:themeColor="background1"/>
+          <w:shd w:val="clear" w:color="auto" w:fill="202124"/>
+          <w:lang w:val="en-US"/>
+        </w:rPr>
+        <w:t xml:space="preserve"> </w:t>
+      </w:r>
+      <w:proofErr w:type="spellStart"/>
+      <w:r>
+        <w:rPr>
+          <w:rFonts w:ascii="Arial" w:hAnsi="Arial" w:cs="Arial"/>
+          <w:color w:val="FFFFFF" w:themeColor="background1"/>
+          <w:shd w:val="clear" w:color="auto" w:fill="202124"/>
+          <w:lang w:val="en-US"/>
+        </w:rPr>
+        <w:t>matriks</w:t>
+      </w:r>
+      <w:proofErr w:type="spellEnd"/>
+      <w:r>
+        <w:rPr>
+          <w:rFonts w:ascii="Arial" w:hAnsi="Arial" w:cs="Arial"/>
+          <w:color w:val="FFFFFF" w:themeColor="background1"/>
+          <w:shd w:val="clear" w:color="auto" w:fill="202124"/>
+          <w:lang w:val="en-US"/>
+        </w:rPr>
+        <w:t xml:space="preserve"> A </w:t>
+      </w:r>
+      <w:proofErr w:type="spellStart"/>
+      <w:r>
+        <w:rPr>
+          <w:rFonts w:ascii="Arial" w:hAnsi="Arial" w:cs="Arial"/>
+          <w:color w:val="FFFFFF" w:themeColor="background1"/>
+          <w:shd w:val="clear" w:color="auto" w:fill="202124"/>
+          <w:lang w:val="en-US"/>
+        </w:rPr>
+        <w:t>terdiri</w:t>
+      </w:r>
+      <w:proofErr w:type="spellEnd"/>
+      <w:r>
+        <w:rPr>
+          <w:rFonts w:ascii="Arial" w:hAnsi="Arial" w:cs="Arial"/>
+          <w:color w:val="FFFFFF" w:themeColor="background1"/>
+          <w:shd w:val="clear" w:color="auto" w:fill="202124"/>
+          <w:lang w:val="en-US"/>
+        </w:rPr>
+        <w:t xml:space="preserve"> </w:t>
+      </w:r>
+      <w:proofErr w:type="spellStart"/>
+      <w:r>
+        <w:rPr>
+          <w:rFonts w:ascii="Arial" w:hAnsi="Arial" w:cs="Arial"/>
+          <w:color w:val="FFFFFF" w:themeColor="background1"/>
+          <w:shd w:val="clear" w:color="auto" w:fill="202124"/>
+          <w:lang w:val="en-US"/>
+        </w:rPr>
+        <w:t>dari</w:t>
+      </w:r>
+      <w:proofErr w:type="spellEnd"/>
+      <w:r>
+        <w:rPr>
+          <w:rFonts w:ascii="Arial" w:hAnsi="Arial" w:cs="Arial"/>
+          <w:color w:val="FFFFFF" w:themeColor="background1"/>
+          <w:shd w:val="clear" w:color="auto" w:fill="202124"/>
+          <w:lang w:val="en-US"/>
+        </w:rPr>
+        <w:t xml:space="preserve"> m baris dan n </w:t>
+      </w:r>
+      <w:proofErr w:type="spellStart"/>
+      <w:r>
+        <w:rPr>
+          <w:rFonts w:ascii="Arial" w:hAnsi="Arial" w:cs="Arial"/>
+          <w:color w:val="FFFFFF" w:themeColor="background1"/>
+          <w:shd w:val="clear" w:color="auto" w:fill="202124"/>
+          <w:lang w:val="en-US"/>
+        </w:rPr>
+        <w:t>kolom</w:t>
+      </w:r>
+      <w:proofErr w:type="spellEnd"/>
+      <w:r>
+        <w:rPr>
+          <w:rFonts w:ascii="Arial" w:hAnsi="Arial" w:cs="Arial"/>
+          <w:color w:val="FFFFFF" w:themeColor="background1"/>
+          <w:shd w:val="clear" w:color="auto" w:fill="202124"/>
+          <w:lang w:val="en-US"/>
+        </w:rPr>
+        <w:t xml:space="preserve">, </w:t>
+      </w:r>
+      <w:proofErr w:type="spellStart"/>
+      <w:r>
+        <w:rPr>
+          <w:rFonts w:ascii="Arial" w:hAnsi="Arial" w:cs="Arial"/>
+          <w:color w:val="FFFFFF" w:themeColor="background1"/>
+          <w:shd w:val="clear" w:color="auto" w:fill="202124"/>
+          <w:lang w:val="en-US"/>
+        </w:rPr>
+        <w:t>maka</w:t>
+      </w:r>
+      <w:proofErr w:type="spellEnd"/>
+      <w:r>
+        <w:rPr>
+          <w:rFonts w:ascii="Arial" w:hAnsi="Arial" w:cs="Arial"/>
+          <w:color w:val="FFFFFF" w:themeColor="background1"/>
+          <w:shd w:val="clear" w:color="auto" w:fill="202124"/>
+          <w:lang w:val="en-US"/>
+        </w:rPr>
+        <w:t xml:space="preserve"> m x n </w:t>
+      </w:r>
+      <w:proofErr w:type="spellStart"/>
+      <w:r>
+        <w:rPr>
+          <w:rFonts w:ascii="Arial" w:hAnsi="Arial" w:cs="Arial"/>
+          <w:color w:val="FFFFFF" w:themeColor="background1"/>
+          <w:shd w:val="clear" w:color="auto" w:fill="202124"/>
+          <w:lang w:val="en-US"/>
+        </w:rPr>
+        <w:t>menyatakan</w:t>
+      </w:r>
+      <w:proofErr w:type="spellEnd"/>
+      <w:r>
+        <w:rPr>
+          <w:rFonts w:ascii="Arial" w:hAnsi="Arial" w:cs="Arial"/>
+          <w:color w:val="FFFFFF" w:themeColor="background1"/>
+          <w:shd w:val="clear" w:color="auto" w:fill="202124"/>
+          <w:lang w:val="en-US"/>
+        </w:rPr>
+        <w:t xml:space="preserve">  </w:t>
+      </w:r>
+      <w:proofErr w:type="spellStart"/>
+      <w:r>
+        <w:rPr>
+          <w:rFonts w:ascii="Arial" w:hAnsi="Arial" w:cs="Arial"/>
+          <w:color w:val="FFFFFF" w:themeColor="background1"/>
+          <w:shd w:val="clear" w:color="auto" w:fill="202124"/>
+          <w:lang w:val="en-US"/>
+        </w:rPr>
+        <w:t>ukura</w:t>
+      </w:r>
+      <w:proofErr w:type="spellEnd"/>
+      <w:r>
+        <w:rPr>
+          <w:rFonts w:ascii="Arial" w:hAnsi="Arial" w:cs="Arial"/>
+          <w:color w:val="FFFFFF" w:themeColor="background1"/>
+          <w:shd w:val="clear" w:color="auto" w:fill="202124"/>
+          <w:lang w:val="en-US"/>
+        </w:rPr>
+        <w:t xml:space="preserve"> </w:t>
+      </w:r>
+      <w:proofErr w:type="spellStart"/>
+      <w:r>
+        <w:rPr>
+          <w:rFonts w:ascii="Arial" w:hAnsi="Arial" w:cs="Arial"/>
+          <w:color w:val="FFFFFF" w:themeColor="background1"/>
+          <w:shd w:val="clear" w:color="auto" w:fill="202124"/>
+          <w:lang w:val="en-US"/>
+        </w:rPr>
+        <w:t>atau</w:t>
+      </w:r>
+      <w:proofErr w:type="spellEnd"/>
+      <w:r>
+        <w:rPr>
+          <w:rFonts w:ascii="Arial" w:hAnsi="Arial" w:cs="Arial"/>
+          <w:color w:val="FFFFFF" w:themeColor="background1"/>
+          <w:shd w:val="clear" w:color="auto" w:fill="202124"/>
+          <w:lang w:val="en-US"/>
+        </w:rPr>
+        <w:t xml:space="preserve"> ordo </w:t>
+      </w:r>
+      <w:proofErr w:type="spellStart"/>
+      <w:r>
+        <w:rPr>
+          <w:rFonts w:ascii="Arial" w:hAnsi="Arial" w:cs="Arial"/>
+          <w:color w:val="FFFFFF" w:themeColor="background1"/>
+          <w:shd w:val="clear" w:color="auto" w:fill="202124"/>
+          <w:lang w:val="en-US"/>
+        </w:rPr>
+        <w:t>dari</w:t>
+      </w:r>
+      <w:proofErr w:type="spellEnd"/>
+      <w:r>
+        <w:rPr>
+          <w:rFonts w:ascii="Arial" w:hAnsi="Arial" w:cs="Arial"/>
+          <w:color w:val="FFFFFF" w:themeColor="background1"/>
+          <w:shd w:val="clear" w:color="auto" w:fill="202124"/>
+          <w:lang w:val="en-US"/>
+        </w:rPr>
+        <w:t xml:space="preserve"> </w:t>
+      </w:r>
+      <w:proofErr w:type="spellStart"/>
+      <w:r>
+        <w:rPr>
+          <w:rFonts w:ascii="Arial" w:hAnsi="Arial" w:cs="Arial"/>
+          <w:color w:val="FFFFFF" w:themeColor="background1"/>
+          <w:shd w:val="clear" w:color="auto" w:fill="202124"/>
+          <w:lang w:val="en-US"/>
+        </w:rPr>
+        <w:t>matriks</w:t>
+      </w:r>
+      <w:proofErr w:type="spellEnd"/>
+      <w:r>
+        <w:rPr>
+          <w:rFonts w:ascii="Arial" w:hAnsi="Arial" w:cs="Arial"/>
+          <w:color w:val="FFFFFF" w:themeColor="background1"/>
+          <w:shd w:val="clear" w:color="auto" w:fill="202124"/>
+          <w:lang w:val="en-US"/>
+        </w:rPr>
+        <w:t xml:space="preserve"> A.</w:t>
       </w:r>
     </w:p>
     <w:p>
@@ -1447,7 +2515,15 @@
     </w:p>
     <w:p>
       <w:r>
-        <w:t xml:space="preserve">• Matrik, dalam matematika dan fisika, adalah kumpulan bilangan, simbol, atau ekspresi (ungkapan), berbentuk persegi panjang yang disusun menurut baris dan kolom. </w:t>
+        <w:t xml:space="preserve">• </w:t>
+      </w:r>
+      <w:proofErr w:type="spellStart"/>
+      <w:r>
+        <w:t>Matrik</w:t>
+      </w:r>
+      <w:proofErr w:type="spellEnd"/>
+      <w:r>
+        <w:t xml:space="preserve">, dalam matematika dan fisika, adalah kumpulan bilangan, simbol, atau ekspresi (ungkapan), berbentuk persegi panjang yang disusun menurut baris dan kolom. </w:t>
       </w:r>
     </w:p>
     <w:p>
@@ -1576,7 +2652,15 @@
     </w:p>
     <w:p>
       <w:r>
-        <w:t>dengan a, b, c, dan d merupakan tetapan (konstanta) yang diketahui nilai-nilainya, sedangkan x, y, z, dan w merupakan bilangan yang tak deketahui (variabel), disebut juga sebagai PERSAMAAN LINIER.</w:t>
+        <w:t xml:space="preserve">dengan a, b, c, dan d merupakan tetapan (konstanta) yang diketahui nilai-nilainya, sedangkan x, y, z, dan w merupakan bilangan yang tak </w:t>
+      </w:r>
+      <w:proofErr w:type="spellStart"/>
+      <w:r>
+        <w:t>deketahui</w:t>
+      </w:r>
+      <w:proofErr w:type="spellEnd"/>
+      <w:r>
+        <w:t xml:space="preserve"> (variabel), disebut juga sebagai PERSAMAAN LINIER.</w:t>
       </w:r>
     </w:p>
     <w:p>
@@ -1726,7 +2810,23 @@
     <w:p/>
     <w:p>
       <w:r>
-        <w:t>Dalam Kuliah ini akan dipelejari 4 buah metode penyelesaian Sistem Persamaan Aljabal Linier (SPAL), yaitu:</w:t>
+        <w:t xml:space="preserve">Dalam Kuliah ini akan </w:t>
+      </w:r>
+      <w:proofErr w:type="spellStart"/>
+      <w:r>
+        <w:t>dipelejari</w:t>
+      </w:r>
+      <w:proofErr w:type="spellEnd"/>
+      <w:r>
+        <w:t xml:space="preserve"> 4 buah metode penyelesaian Sistem Persamaan </w:t>
+      </w:r>
+      <w:proofErr w:type="spellStart"/>
+      <w:r>
+        <w:t>Aljabal</w:t>
+      </w:r>
+      <w:proofErr w:type="spellEnd"/>
+      <w:r>
+        <w:t xml:space="preserve"> Linier (SPAL), yaitu:</w:t>
       </w:r>
     </w:p>
     <w:p>
@@ -1742,7 +2842,15 @@
         <w:sym w:font="Symbol" w:char="F0F0"/>
       </w:r>
       <w:r>
-        <w:t xml:space="preserve"> Eliminasi Gauss: matriks </w:t>
+        <w:t xml:space="preserve"> Eliminasi </w:t>
+      </w:r>
+      <w:proofErr w:type="spellStart"/>
+      <w:r>
+        <w:t>Gauss</w:t>
+      </w:r>
+      <w:proofErr w:type="spellEnd"/>
+      <w:r>
+        <w:t xml:space="preserve">: matriks </w:t>
       </w:r>
     </w:p>
     <w:p>
@@ -1750,7 +2858,15 @@
         <w:sym w:font="Symbol" w:char="F0F0"/>
       </w:r>
       <w:r>
-        <w:t xml:space="preserve"> Eliminasi Gauss-Jordan: matriks </w:t>
+        <w:t xml:space="preserve"> Eliminasi </w:t>
+      </w:r>
+      <w:proofErr w:type="spellStart"/>
+      <w:r>
+        <w:t>Gauss</w:t>
+      </w:r>
+      <w:proofErr w:type="spellEnd"/>
+      <w:r>
+        <w:t xml:space="preserve">-Jordan: matriks </w:t>
       </w:r>
     </w:p>
     <w:p>
@@ -1827,7 +2943,23 @@
         </w:rPr>
       </w:pPr>
       <w:r>
-        <w:t>dapat dinyatakan dalam bentuk matriks imbuhan (matriks yang diperluas atau teraugmentasi), sbb:</w:t>
+        <w:t xml:space="preserve">dapat dinyatakan dalam bentuk matriks imbuhan (matriks yang diperluas atau </w:t>
+      </w:r>
+      <w:proofErr w:type="spellStart"/>
+      <w:r>
+        <w:t>teraugmentasi</w:t>
+      </w:r>
+      <w:proofErr w:type="spellEnd"/>
+      <w:r>
+        <w:t xml:space="preserve">), </w:t>
+      </w:r>
+      <w:proofErr w:type="spellStart"/>
+      <w:r>
+        <w:t>sbb</w:t>
+      </w:r>
+      <w:proofErr w:type="spellEnd"/>
+      <w:r>
+        <w:t>:</w:t>
       </w:r>
       <w:r>
         <w:rPr>
@@ -1898,7 +3030,15 @@
         <w:ind w:firstLine="720"/>
       </w:pPr>
       <w:r>
-        <w:t xml:space="preserve">1. Di setiap baris, angka pertama selain 0 harus 1 (leading 1). </w:t>
+        <w:t>1. Di setiap baris, angka pertama selain 0 harus 1 (</w:t>
+      </w:r>
+      <w:proofErr w:type="spellStart"/>
+      <w:r>
+        <w:t>leading</w:t>
+      </w:r>
+      <w:proofErr w:type="spellEnd"/>
+      <w:r>
+        <w:t xml:space="preserve"> 1). </w:t>
       </w:r>
     </w:p>
     <w:p>
@@ -1914,7 +3054,31 @@
         <w:ind w:left="720"/>
       </w:pPr>
       <w:r>
-        <w:t xml:space="preserve">3. Jika ada baris yang bereperan sebagai "leading 1", maka posisi angka "1" dari "leading 1" di bawahnya haruslah lebih kanan dari yang di atasnya. </w:t>
+        <w:t xml:space="preserve">3. Jika ada baris yang </w:t>
+      </w:r>
+      <w:proofErr w:type="spellStart"/>
+      <w:r>
+        <w:t>bereperan</w:t>
+      </w:r>
+      <w:proofErr w:type="spellEnd"/>
+      <w:r>
+        <w:t xml:space="preserve"> sebagai "</w:t>
+      </w:r>
+      <w:proofErr w:type="spellStart"/>
+      <w:r>
+        <w:t>leading</w:t>
+      </w:r>
+      <w:proofErr w:type="spellEnd"/>
+      <w:r>
+        <w:t xml:space="preserve"> 1", maka posisi angka "1" dari "</w:t>
+      </w:r>
+      <w:proofErr w:type="spellStart"/>
+      <w:r>
+        <w:t>leading</w:t>
+      </w:r>
+      <w:proofErr w:type="spellEnd"/>
+      <w:r>
+        <w:t xml:space="preserve"> 1" di bawahnya haruslah lebih kanan dari yang di atasnya. </w:t>
       </w:r>
     </w:p>
     <w:p>
@@ -1922,7 +3086,15 @@
         <w:ind w:left="720"/>
       </w:pPr>
       <w:r>
-        <w:t>4. Jika kolom yang memiliki "leading 1", sedangkan angka selain 1-nya adalah NOL, maka matriksnya disebut Eselon-baris tereduksi.</w:t>
+        <w:t>4. Jika kolom yang memiliki "</w:t>
+      </w:r>
+      <w:proofErr w:type="spellStart"/>
+      <w:r>
+        <w:t>leading</w:t>
+      </w:r>
+      <w:proofErr w:type="spellEnd"/>
+      <w:r>
+        <w:t xml:space="preserve"> 1", sedangkan angka selain 1-nya adalah NOL, maka matriksnya disebut Eselon-baris tereduksi.</w:t>
       </w:r>
     </w:p>
     <w:p>
@@ -1941,7 +3113,15 @@
       </w:pPr>
       <w:r>
         <w:lastRenderedPageBreak/>
-        <w:t>1: baris pertama matriks berikut, sebagai “leading 1”</w:t>
+        <w:t>1: baris pertama matriks berikut, sebagai “</w:t>
+      </w:r>
+      <w:proofErr w:type="spellStart"/>
+      <w:r>
+        <w:t>leading</w:t>
+      </w:r>
+      <w:proofErr w:type="spellEnd"/>
+      <w:r>
+        <w:t xml:space="preserve"> 1”</w:t>
       </w:r>
     </w:p>
     <w:p>
@@ -2174,15 +3354,52 @@
         <w:jc w:val="center"/>
       </w:pPr>
       <w:r>
-        <w:t>Solusi SPL dengan Solusi SPL dengan Metode Eliminasi Gauss</w:t>
-      </w:r>
+        <w:t xml:space="preserve">Solusi SPL dengan Solusi SPL dengan Metode Eliminasi </w:t>
+      </w:r>
+      <w:proofErr w:type="spellStart"/>
+      <w:r>
+        <w:t>Gauss</w:t>
+      </w:r>
+      <w:proofErr w:type="spellEnd"/>
     </w:p>
     <w:p>
       <w:pPr>
         <w:ind w:firstLine="720"/>
       </w:pPr>
       <w:r>
-        <w:t>Metode “Eliminasi Gauss” merupakan suatu cara penyelesaian SPL dengan menggunakan bentuk matriks melalui teknik penyederhanaan matriks menjadi matriks yang lebih sederhana (diperkenalkan oleh Carl Friedrich Gauss), yaitu dengan melakukan operasi baris sehingga matriks tersebut menjadi matriks yang Eselon-baris.</w:t>
+        <w:t xml:space="preserve">Metode “Eliminasi </w:t>
+      </w:r>
+      <w:proofErr w:type="spellStart"/>
+      <w:r>
+        <w:t>Gauss</w:t>
+      </w:r>
+      <w:proofErr w:type="spellEnd"/>
+      <w:r>
+        <w:t xml:space="preserve">” merupakan suatu cara penyelesaian SPL dengan menggunakan bentuk matriks melalui teknik penyederhanaan matriks menjadi matriks yang lebih sederhana (diperkenalkan oleh </w:t>
+      </w:r>
+      <w:proofErr w:type="spellStart"/>
+      <w:r>
+        <w:t>Carl</w:t>
+      </w:r>
+      <w:proofErr w:type="spellEnd"/>
+      <w:r>
+        <w:t xml:space="preserve"> </w:t>
+      </w:r>
+      <w:proofErr w:type="spellStart"/>
+      <w:r>
+        <w:t>Friedrich</w:t>
+      </w:r>
+      <w:proofErr w:type="spellEnd"/>
+      <w:r>
+        <w:t xml:space="preserve"> </w:t>
+      </w:r>
+      <w:proofErr w:type="spellStart"/>
+      <w:r>
+        <w:t>Gauss</w:t>
+      </w:r>
+      <w:proofErr w:type="spellEnd"/>
+      <w:r>
+        <w:t>), yaitu dengan melakukan operasi baris sehingga matriks tersebut menjadi matriks yang Eselon-baris.</w:t>
       </w:r>
     </w:p>
     <w:p>
@@ -2191,7 +3408,23 @@
       </w:pPr>
       <w:r>
         <w:lastRenderedPageBreak/>
-        <w:t>Teknis operasionalnya: dengan mengubah persamaan linier tersebut ke dalam matriks imbuhan (matriks yang diperluas atau teraugmentasi) dan mengoperasikannya. Setelah terbentuk matriks eselon-baris, maka lakukanlah substitusi balik untuk mendapatkan nilai dari variabelvariabel tersebut.</w:t>
+        <w:t xml:space="preserve">Teknis operasionalnya: dengan mengubah persamaan linier tersebut ke dalam matriks imbuhan (matriks yang diperluas atau </w:t>
+      </w:r>
+      <w:proofErr w:type="spellStart"/>
+      <w:r>
+        <w:t>teraugmentasi</w:t>
+      </w:r>
+      <w:proofErr w:type="spellEnd"/>
+      <w:r>
+        <w:t xml:space="preserve">) dan mengoperasikannya. Setelah terbentuk matriks eselon-baris, maka lakukanlah substitusi balik untuk mendapatkan nilai dari </w:t>
+      </w:r>
+      <w:proofErr w:type="spellStart"/>
+      <w:r>
+        <w:t>variabelvariabel</w:t>
+      </w:r>
+      <w:proofErr w:type="spellEnd"/>
+      <w:r>
+        <w:t xml:space="preserve"> tersebut.</w:t>
       </w:r>
     </w:p>
     <w:p>
@@ -2200,8 +3433,21 @@
       </w:pPr>
     </w:p>
     <w:p>
-      <w:r>
-        <w:t>ContohMetode Eliminasi Gauss (#1)</w:t>
+      <w:proofErr w:type="spellStart"/>
+      <w:r>
+        <w:t>ContohMetode</w:t>
+      </w:r>
+      <w:proofErr w:type="spellEnd"/>
+      <w:r>
+        <w:t xml:space="preserve"> Eliminasi </w:t>
+      </w:r>
+      <w:proofErr w:type="spellStart"/>
+      <w:r>
+        <w:t>Gauss</w:t>
+      </w:r>
+      <w:proofErr w:type="spellEnd"/>
+      <w:r>
+        <w:t xml:space="preserve"> (#1)</w:t>
       </w:r>
     </w:p>
     <w:p>
@@ -2269,7 +3515,15 @@
         <w:sym w:font="Symbol" w:char="F0B7"/>
       </w:r>
       <w:r>
-        <w:t xml:space="preserve"> Ubahlah SPL di atas menjadi bentuk matriks (yang diperluas) sebagi berikut:</w:t>
+        <w:t xml:space="preserve"> Ubahlah SPL di atas menjadi bentuk matriks (yang diperluas) </w:t>
+      </w:r>
+      <w:proofErr w:type="spellStart"/>
+      <w:r>
+        <w:t>sebagi</w:t>
+      </w:r>
+      <w:proofErr w:type="spellEnd"/>
+      <w:r>
+        <w:t xml:space="preserve"> berikut:</w:t>
       </w:r>
     </w:p>
     <w:p>
@@ -2430,12 +3684,14 @@
           <w:lang w:val="en-US"/>
         </w:rPr>
       </w:pPr>
+      <w:proofErr w:type="spellStart"/>
       <w:r>
         <w:rPr>
           <w:lang w:val="en-US"/>
         </w:rPr>
         <w:t>atau</w:t>
       </w:r>
+      <w:proofErr w:type="spellEnd"/>
     </w:p>
     <w:p>
       <w:pPr>
@@ -3278,7 +4534,15 @@
         <w:t xml:space="preserve"> </w:t>
       </w:r>
       <w:r>
-        <w:t xml:space="preserve">Matriks segitiga bawah adalah matriks bujur sangkar yang semua elemen diatas diagonal utamanya sama dengan 0. Dengan perkataan lain [A] adalah matriks segitiga atas bila = 0 untuk i &lt; j. </w:t>
+        <w:t xml:space="preserve">Matriks segitiga bawah adalah matriks bujur sangkar yang semua elemen </w:t>
+      </w:r>
+      <w:proofErr w:type="spellStart"/>
+      <w:r>
+        <w:t>diatas</w:t>
+      </w:r>
+      <w:proofErr w:type="spellEnd"/>
+      <w:r>
+        <w:t xml:space="preserve"> diagonal utamanya sama dengan 0. Dengan perkataan lain [A] adalah matriks segitiga atas bila = 0 untuk i &lt; j. </w:t>
       </w:r>
     </w:p>
     <w:p>
@@ -3402,7 +4666,15 @@
         <w:t xml:space="preserve"> </w:t>
       </w:r>
       <w:r>
-        <w:t>Matriks segitiga atas adalah matriks bujur sangkar yang semua elemen di bawah diagonal utamanya sama dengan 0. Dengan perkataan lain [A] adalah matriks segitiga atas bila aij = 0 untuk i &gt; j.</w:t>
+        <w:t xml:space="preserve">Matriks segitiga atas adalah matriks bujur sangkar yang semua elemen di bawah diagonal utamanya sama dengan 0. Dengan perkataan lain [A] adalah matriks segitiga atas bila </w:t>
+      </w:r>
+      <w:proofErr w:type="spellStart"/>
+      <w:r>
+        <w:t>aij</w:t>
+      </w:r>
+      <w:proofErr w:type="spellEnd"/>
+      <w:r>
+        <w:t xml:space="preserve"> = 0 untuk i &gt; j.</w:t>
       </w:r>
     </w:p>
     <w:p>
@@ -3601,24 +4873,134 @@
     <w:p/>
     <w:p>
       <w:r>
-        <w:t xml:space="preserve">•Transpos Matriks </w:t>
-      </w:r>
-    </w:p>
-    <w:p>
-      <w:pPr>
-        <w:rPr>
-          <w:lang w:val="en-US"/>
-        </w:rPr>
-      </w:pPr>
-      <w:r>
-        <w:t>Jika A matriks mxn, maka transpose dari matriks A (A t) adalah matriks berukuran nxm yang diperoleh dari matriks A dengan menukar baris dengan kolom.</w:t>
-      </w:r>
-      <w:r>
-        <w:rPr>
-          <w:lang w:val="en-US"/>
-        </w:rPr>
-        <w:t xml:space="preserve"> Menukar antara elemen baris dgn elemen kolom</w:t>
-      </w:r>
+        <w:t>•</w:t>
+      </w:r>
+      <w:proofErr w:type="spellStart"/>
+      <w:r>
+        <w:t>Transpos</w:t>
+      </w:r>
+      <w:proofErr w:type="spellEnd"/>
+      <w:r>
+        <w:t xml:space="preserve"> Matriks </w:t>
+      </w:r>
+    </w:p>
+    <w:p>
+      <w:pPr>
+        <w:rPr>
+          <w:lang w:val="en-US"/>
+        </w:rPr>
+      </w:pPr>
+      <w:r>
+        <w:t xml:space="preserve">Jika A matriks </w:t>
+      </w:r>
+      <w:proofErr w:type="spellStart"/>
+      <w:r>
+        <w:t>mxn</w:t>
+      </w:r>
+      <w:proofErr w:type="spellEnd"/>
+      <w:r>
+        <w:t xml:space="preserve">, maka </w:t>
+      </w:r>
+      <w:proofErr w:type="spellStart"/>
+      <w:r>
+        <w:t>transpose</w:t>
+      </w:r>
+      <w:proofErr w:type="spellEnd"/>
+      <w:r>
+        <w:t xml:space="preserve"> dari matriks A (A t) adalah matriks berukuran </w:t>
+      </w:r>
+      <w:proofErr w:type="spellStart"/>
+      <w:r>
+        <w:t>nxm</w:t>
+      </w:r>
+      <w:proofErr w:type="spellEnd"/>
+      <w:r>
+        <w:t xml:space="preserve"> yang diperoleh dari matriks A dengan menukar baris dengan kolom.</w:t>
+      </w:r>
+      <w:r>
+        <w:rPr>
+          <w:lang w:val="en-US"/>
+        </w:rPr>
+        <w:t xml:space="preserve"> </w:t>
+      </w:r>
+      <w:proofErr w:type="spellStart"/>
+      <w:r>
+        <w:rPr>
+          <w:lang w:val="en-US"/>
+        </w:rPr>
+        <w:t>Menukar</w:t>
+      </w:r>
+      <w:proofErr w:type="spellEnd"/>
+      <w:r>
+        <w:rPr>
+          <w:lang w:val="en-US"/>
+        </w:rPr>
+        <w:t xml:space="preserve"> </w:t>
+      </w:r>
+      <w:proofErr w:type="spellStart"/>
+      <w:r>
+        <w:rPr>
+          <w:lang w:val="en-US"/>
+        </w:rPr>
+        <w:t>antara</w:t>
+      </w:r>
+      <w:proofErr w:type="spellEnd"/>
+      <w:r>
+        <w:rPr>
+          <w:lang w:val="en-US"/>
+        </w:rPr>
+        <w:t xml:space="preserve"> </w:t>
+      </w:r>
+      <w:proofErr w:type="spellStart"/>
+      <w:r>
+        <w:rPr>
+          <w:lang w:val="en-US"/>
+        </w:rPr>
+        <w:t>elemen</w:t>
+      </w:r>
+      <w:proofErr w:type="spellEnd"/>
+      <w:r>
+        <w:rPr>
+          <w:lang w:val="en-US"/>
+        </w:rPr>
+        <w:t xml:space="preserve"> baris </w:t>
+      </w:r>
+      <w:proofErr w:type="spellStart"/>
+      <w:r>
+        <w:rPr>
+          <w:lang w:val="en-US"/>
+        </w:rPr>
+        <w:t>dgn</w:t>
+      </w:r>
+      <w:proofErr w:type="spellEnd"/>
+      <w:r>
+        <w:rPr>
+          <w:lang w:val="en-US"/>
+        </w:rPr>
+        <w:t xml:space="preserve"> </w:t>
+      </w:r>
+      <w:proofErr w:type="spellStart"/>
+      <w:r>
+        <w:rPr>
+          <w:lang w:val="en-US"/>
+        </w:rPr>
+        <w:t>elemen</w:t>
+      </w:r>
+      <w:proofErr w:type="spellEnd"/>
+      <w:r>
+        <w:rPr>
+          <w:lang w:val="en-US"/>
+        </w:rPr>
+        <w:t xml:space="preserve"> </w:t>
+      </w:r>
+      <w:proofErr w:type="spellStart"/>
+      <w:r>
+        <w:rPr>
+          <w:lang w:val="en-US"/>
+        </w:rPr>
+        <w:t>kolom</w:t>
+      </w:r>
+      <w:proofErr w:type="spellEnd"/>
     </w:p>
     <w:p>
       <w:r>
@@ -3719,21 +5101,101 @@
         <w:ind w:firstLine="720"/>
       </w:pPr>
       <w:r>
-        <w:t>4. (kA)t = kA t</w:t>
-      </w:r>
-    </w:p>
-    <w:p>
-      <w:pPr>
-        <w:rPr>
-          <w:lang w:val="en-US"/>
-        </w:rPr>
-      </w:pPr>
-      <w:r>
-        <w:rPr>
-          <w:lang w:val="en-US"/>
-        </w:rPr>
-        <w:t>Jika A = AT, matriks A disebut sebagai matriks simestris</w:t>
-      </w:r>
+        <w:t>4. (</w:t>
+      </w:r>
+      <w:proofErr w:type="spellStart"/>
+      <w:r>
+        <w:t>kA</w:t>
+      </w:r>
+      <w:proofErr w:type="spellEnd"/>
+      <w:r>
+        <w:t xml:space="preserve">)t = </w:t>
+      </w:r>
+      <w:proofErr w:type="spellStart"/>
+      <w:r>
+        <w:t>kA</w:t>
+      </w:r>
+      <w:proofErr w:type="spellEnd"/>
+      <w:r>
+        <w:t xml:space="preserve"> t</w:t>
+      </w:r>
+    </w:p>
+    <w:p>
+      <w:pPr>
+        <w:rPr>
+          <w:lang w:val="en-US"/>
+        </w:rPr>
+      </w:pPr>
+      <w:r>
+        <w:rPr>
+          <w:lang w:val="en-US"/>
+        </w:rPr>
+        <w:t xml:space="preserve">Jika A = AT, </w:t>
+      </w:r>
+      <w:proofErr w:type="spellStart"/>
+      <w:r>
+        <w:rPr>
+          <w:lang w:val="en-US"/>
+        </w:rPr>
+        <w:t>matriks</w:t>
+      </w:r>
+      <w:proofErr w:type="spellEnd"/>
+      <w:r>
+        <w:rPr>
+          <w:lang w:val="en-US"/>
+        </w:rPr>
+        <w:t xml:space="preserve"> A </w:t>
+      </w:r>
+      <w:proofErr w:type="spellStart"/>
+      <w:r>
+        <w:rPr>
+          <w:lang w:val="en-US"/>
+        </w:rPr>
+        <w:t>disebut</w:t>
+      </w:r>
+      <w:proofErr w:type="spellEnd"/>
+      <w:r>
+        <w:rPr>
+          <w:lang w:val="en-US"/>
+        </w:rPr>
+        <w:t xml:space="preserve"> </w:t>
+      </w:r>
+      <w:proofErr w:type="spellStart"/>
+      <w:r>
+        <w:rPr>
+          <w:lang w:val="en-US"/>
+        </w:rPr>
+        <w:t>sebagai</w:t>
+      </w:r>
+      <w:proofErr w:type="spellEnd"/>
+      <w:r>
+        <w:rPr>
+          <w:lang w:val="en-US"/>
+        </w:rPr>
+        <w:t xml:space="preserve"> </w:t>
+      </w:r>
+      <w:proofErr w:type="spellStart"/>
+      <w:r>
+        <w:rPr>
+          <w:lang w:val="en-US"/>
+        </w:rPr>
+        <w:t>matriks</w:t>
+      </w:r>
+      <w:proofErr w:type="spellEnd"/>
+      <w:r>
+        <w:rPr>
+          <w:lang w:val="en-US"/>
+        </w:rPr>
+        <w:t xml:space="preserve"> </w:t>
+      </w:r>
+      <w:proofErr w:type="spellStart"/>
+      <w:r>
+        <w:rPr>
+          <w:lang w:val="en-US"/>
+        </w:rPr>
+        <w:t>simestris</w:t>
+      </w:r>
+      <w:proofErr w:type="spellEnd"/>
     </w:p>
     <w:p>
       <w:pPr>
@@ -3765,7 +5227,15 @@
     </w:p>
     <w:p>
       <w:r>
-        <w:t xml:space="preserve">Matriks simetris adalah matriks bujur sangkar yang transposenya sama dengan dirinya sendiri. Dengan perkataan lain bila [A] = [A T ] atau </w:t>
+        <w:t xml:space="preserve">Matriks simetris adalah matriks bujur sangkar yang </w:t>
+      </w:r>
+      <w:proofErr w:type="spellStart"/>
+      <w:r>
+        <w:t>transposenya</w:t>
+      </w:r>
+      <w:proofErr w:type="spellEnd"/>
+      <w:r>
+        <w:t xml:space="preserve"> sama dengan dirinya sendiri. Dengan perkataan lain bila [A] = [A T ] atau </w:t>
       </w:r>
       <w:r>
         <w:rPr>
@@ -3959,12 +5429,36 @@
         <w:t xml:space="preserve"> </w:t>
       </w:r>
       <w:r>
-        <w:t>Balikan (Invers) Matriks</w:t>
-      </w:r>
-    </w:p>
-    <w:p>
-      <w:r>
-        <w:t>Kalau [A] dan [B] matriks-matriks bujur sangkar berordo m x n dan berlaku [A][B] = [B][A] = [I] maka dikatakan [B] invers dari [A] dan ditulis [B] = [A -1 ], sebaliknya [A] adalah invers dari [B], dan ditulis [A] = [B -1 ]</w:t>
+        <w:t>Balikan (</w:t>
+      </w:r>
+      <w:proofErr w:type="spellStart"/>
+      <w:r>
+        <w:t>Invers</w:t>
+      </w:r>
+      <w:proofErr w:type="spellEnd"/>
+      <w:r>
+        <w:t>) Matriks</w:t>
+      </w:r>
+    </w:p>
+    <w:p>
+      <w:r>
+        <w:t xml:space="preserve">Kalau [A] dan [B] matriks-matriks bujur sangkar berordo m x n dan berlaku [A][B] = [B][A] = [I] maka dikatakan [B] </w:t>
+      </w:r>
+      <w:proofErr w:type="spellStart"/>
+      <w:r>
+        <w:t>invers</w:t>
+      </w:r>
+      <w:proofErr w:type="spellEnd"/>
+      <w:r>
+        <w:t xml:space="preserve"> dari [A] dan ditulis [B] = [A -1 ], sebaliknya [A] adalah </w:t>
+      </w:r>
+      <w:proofErr w:type="spellStart"/>
+      <w:r>
+        <w:t>invers</w:t>
+      </w:r>
+      <w:proofErr w:type="spellEnd"/>
+      <w:r>
+        <w:t xml:space="preserve"> dari [B], dan ditulis [A] = [B -1 ]</w:t>
       </w:r>
     </w:p>
     <w:p>
@@ -4025,7 +5519,15 @@
         <w:t xml:space="preserve">1. </w:t>
       </w:r>
       <w:r>
-        <w:t>Jika A adalah sebuah matriks persegi dan jika sebuah matriks B yang berukuran sama bisa didapatkan sedemikian sehingga AB = BA = I, maka A disebut dapat dibalik dan B disebut balikan (invers) dari A.</w:t>
+        <w:t>Jika A adalah sebuah matriks persegi dan jika sebuah matriks B yang berukuran sama bisa didapatkan sedemikian sehingga AB = BA = I, maka A disebut dapat dibalik dan B disebut balikan (</w:t>
+      </w:r>
+      <w:proofErr w:type="spellStart"/>
+      <w:r>
+        <w:t>invers</w:t>
+      </w:r>
+      <w:proofErr w:type="spellEnd"/>
+      <w:r>
+        <w:t>) dari A.</w:t>
       </w:r>
     </w:p>
     <w:p>
@@ -4036,7 +5538,15 @@
         <w:t xml:space="preserve">2. </w:t>
       </w:r>
       <w:r>
-        <w:t>Suatu matriks yang dapat dibalik mempunyai tepat satu invers.</w:t>
+        <w:t xml:space="preserve">Suatu matriks yang dapat dibalik mempunyai tepat satu </w:t>
+      </w:r>
+      <w:proofErr w:type="spellStart"/>
+      <w:r>
+        <w:t>invers</w:t>
+      </w:r>
+      <w:proofErr w:type="spellEnd"/>
+      <w:r>
+        <w:t>.</w:t>
       </w:r>
     </w:p>
     <w:p>
@@ -4101,7 +5611,15 @@
         <w:t>3.</w:t>
       </w:r>
       <w:r>
-        <w:t>Cara mencari invers khusus matriks 2x2: Jika diketahui matriks</w:t>
+        <w:t xml:space="preserve">Cara mencari </w:t>
+      </w:r>
+      <w:proofErr w:type="spellStart"/>
+      <w:r>
+        <w:t>invers</w:t>
+      </w:r>
+      <w:proofErr w:type="spellEnd"/>
+      <w:r>
+        <w:t xml:space="preserve"> khusus matriks 2x2: Jika diketahui matriks</w:t>
       </w:r>
       <w:r>
         <w:rPr>
@@ -4146,13 +5664,34 @@
     </w:p>
     <w:p>
       <w:r>
-        <w:t>maka matriks A dapat dibalik jika ad-bc</w:t>
-      </w:r>
+        <w:t xml:space="preserve">maka matriks A dapat dibalik jika </w:t>
+      </w:r>
+      <w:proofErr w:type="spellStart"/>
+      <w:r>
+        <w:t>ad-bc</w:t>
+      </w:r>
+      <w:proofErr w:type="spellEnd"/>
       <w:r>
         <w:sym w:font="Symbol" w:char="F0B9"/>
       </w:r>
       <w:r>
-        <w:t>0, dimana inversnya bisa dicari dengan rumus</w:t>
+        <w:t xml:space="preserve">0, </w:t>
+      </w:r>
+      <w:proofErr w:type="spellStart"/>
+      <w:r>
+        <w:t>dimana</w:t>
+      </w:r>
+      <w:proofErr w:type="spellEnd"/>
+      <w:r>
+        <w:t xml:space="preserve"> </w:t>
+      </w:r>
+      <w:proofErr w:type="spellStart"/>
+      <w:r>
+        <w:t>inversnya</w:t>
+      </w:r>
+      <w:proofErr w:type="spellEnd"/>
+      <w:r>
+        <w:t xml:space="preserve"> bisa dicari dengan rumus</w:t>
       </w:r>
     </w:p>
     <w:p>
@@ -4209,7 +5748,15 @@
         </w:rPr>
       </w:pPr>
       <w:r>
-        <w:t>Carilah invers dari</w:t>
+        <w:t xml:space="preserve">Carilah </w:t>
+      </w:r>
+      <w:proofErr w:type="spellStart"/>
+      <w:r>
+        <w:t>invers</w:t>
+      </w:r>
+      <w:proofErr w:type="spellEnd"/>
+      <w:r>
+        <w:t xml:space="preserve"> dari</w:t>
       </w:r>
       <w:r>
         <w:rPr>
@@ -4340,13 +5887,34 @@
         <w:t xml:space="preserve"> </w:t>
       </w:r>
       <w:r>
-        <w:t>Matriks Antisimetris</w:t>
-      </w:r>
+        <w:t xml:space="preserve">Matriks </w:t>
+      </w:r>
+      <w:proofErr w:type="spellStart"/>
+      <w:r>
+        <w:t>Antisimetris</w:t>
+      </w:r>
+      <w:proofErr w:type="spellEnd"/>
     </w:p>
     <w:p>
       <w:r>
         <w:lastRenderedPageBreak/>
-        <w:t xml:space="preserve">Matriks antisimetris adalah matriks yang transposenya adalah negatifnya. Dengan perkataan lain bila [A T ] = -[A] atau </w:t>
+        <w:t xml:space="preserve">Matriks </w:t>
+      </w:r>
+      <w:proofErr w:type="spellStart"/>
+      <w:r>
+        <w:t>antisimetris</w:t>
+      </w:r>
+      <w:proofErr w:type="spellEnd"/>
+      <w:r>
+        <w:t xml:space="preserve"> adalah matriks yang </w:t>
+      </w:r>
+      <w:proofErr w:type="spellStart"/>
+      <w:r>
+        <w:t>transposenya</w:t>
+      </w:r>
+      <w:proofErr w:type="spellEnd"/>
+      <w:r>
+        <w:t xml:space="preserve"> adalah negatifnya. Dengan perkataan lain bila [A T ] = -[A] atau </w:t>
       </w:r>
       <w:r>
         <w:rPr>
@@ -4389,7 +5957,15 @@
         </w:drawing>
       </w:r>
       <w:r>
-        <w:t>untuk semua i dan j. Mudah dipahami bahwa semua elemen diagonal utama matriks antisimetris adalah = 0</w:t>
+        <w:t xml:space="preserve">untuk semua i dan j. Mudah dipahami bahwa semua elemen diagonal utama matriks </w:t>
+      </w:r>
+      <w:proofErr w:type="spellStart"/>
+      <w:r>
+        <w:t>antisimetris</w:t>
+      </w:r>
+      <w:proofErr w:type="spellEnd"/>
+      <w:r>
+        <w:t xml:space="preserve"> adalah = 0</w:t>
       </w:r>
     </w:p>
     <w:p>
@@ -4463,17 +6039,54 @@
         <w:t xml:space="preserve"> </w:t>
       </w:r>
       <w:r>
-        <w:t>Matriks Komutatif</w:t>
-      </w:r>
-    </w:p>
-    <w:p>
-      <w:r>
-        <w:t xml:space="preserve">Kalau [A] dan [B] adalah matriks bujur sangkar dan berlaku [A][B] = [B][A], maka [A] dan [B] dikatakan berkomutatif satu sama lain. Jelas bahwa setiap matriks bujur sangkar berkomutatif dengan [I] (yang ukurannya sama) dan dengan inversnya (bila ada). </w:t>
-      </w:r>
-    </w:p>
-    <w:p>
-      <w:r>
-        <w:t>Kalau [A][B] = -[B][A], dikatakan antikomutatif.</w:t>
+        <w:t xml:space="preserve">Matriks </w:t>
+      </w:r>
+      <w:proofErr w:type="spellStart"/>
+      <w:r>
+        <w:t>Komutatif</w:t>
+      </w:r>
+      <w:proofErr w:type="spellEnd"/>
+    </w:p>
+    <w:p>
+      <w:r>
+        <w:t xml:space="preserve">Kalau [A] dan [B] adalah matriks bujur sangkar dan berlaku [A][B] = [B][A], maka [A] dan [B] dikatakan </w:t>
+      </w:r>
+      <w:proofErr w:type="spellStart"/>
+      <w:r>
+        <w:t>berkomutatif</w:t>
+      </w:r>
+      <w:proofErr w:type="spellEnd"/>
+      <w:r>
+        <w:t xml:space="preserve"> satu sama lain. Jelas bahwa setiap matriks bujur sangkar </w:t>
+      </w:r>
+      <w:proofErr w:type="spellStart"/>
+      <w:r>
+        <w:t>berkomutatif</w:t>
+      </w:r>
+      <w:proofErr w:type="spellEnd"/>
+      <w:r>
+        <w:t xml:space="preserve"> dengan [I] (yang ukurannya sama) dan dengan </w:t>
+      </w:r>
+      <w:proofErr w:type="spellStart"/>
+      <w:r>
+        <w:t>inversnya</w:t>
+      </w:r>
+      <w:proofErr w:type="spellEnd"/>
+      <w:r>
+        <w:t xml:space="preserve"> (bila ada). </w:t>
+      </w:r>
+    </w:p>
+    <w:p>
+      <w:r>
+        <w:t xml:space="preserve">Kalau [A][B] = -[B][A], dikatakan </w:t>
+      </w:r>
+      <w:proofErr w:type="spellStart"/>
+      <w:r>
+        <w:t>antikomutatif</w:t>
+      </w:r>
+      <w:proofErr w:type="spellEnd"/>
+      <w:r>
+        <w:t>.</w:t>
       </w:r>
     </w:p>
     <w:p>
@@ -4583,9 +6196,20 @@
       </w:pPr>
       <w:r>
         <w:lastRenderedPageBreak/>
-        <w:t xml:space="preserve">Dua buah matriks dapat dijumlahkan atau dikurangkan apabila ordo dari kedua matriks tersebut sama. Operasi penjumlahan dan pengurangan pada matriks dilakukan dengan cara menjumlahkan atau mengurangkan elemen- elemen yang bersesuaian (seletak). Jika </w:t>
-      </w:r>
-      <w:r>
+        <w:t>Dua buah matriks dapat dijumlahkan atau dikurangkan apabila ordo dari kedua matriks tersebut sama. Operasi penjumlahan dan pengurangan pada matriks dilakukan dengan cara menjumlahkan atau mengurangkan elemen- elemen yang bersesuaian (</w:t>
+      </w:r>
+      <w:proofErr w:type="spellStart"/>
+      <w:r>
+        <w:t>seletak</w:t>
+      </w:r>
+      <w:proofErr w:type="spellEnd"/>
+      <w:r>
+        <w:t xml:space="preserve">). Jika </w:t>
+      </w:r>
+      <w:r>
+        <w:rPr>
+          <w:noProof/>
+        </w:rPr>
         <w:drawing>
           <wp:inline distT="0" distB="0" distL="0" distR="0" wp14:anchorId="7B93BA61" wp14:editId="6D621AD7">
             <wp:extent cx="1577477" cy="167655"/>
@@ -4632,6 +6256,9 @@
         <w:t xml:space="preserve">matriks-matriks berukuran sama, maka [A] + [B] adalah suatu matriks </w:t>
       </w:r>
       <w:r>
+        <w:rPr>
+          <w:noProof/>
+        </w:rPr>
         <w:drawing>
           <wp:inline distT="0" distB="0" distL="0" distR="0" wp14:anchorId="32FB1071" wp14:editId="64B28987">
             <wp:extent cx="1882303" cy="190517"/>
@@ -4672,6 +6299,9 @@
         <w:t xml:space="preserve"> untuk setiap i dan j. atau </w:t>
       </w:r>
       <w:r>
+        <w:rPr>
+          <w:noProof/>
+        </w:rPr>
         <w:drawing>
           <wp:inline distT="0" distB="0" distL="0" distR="0" wp14:anchorId="7649E173" wp14:editId="0B5AE640">
             <wp:extent cx="1257409" cy="190517"/>
@@ -4735,6 +6365,9 @@
         <w:ind w:left="1080"/>
       </w:pPr>
       <w:r>
+        <w:rPr>
+          <w:noProof/>
+        </w:rPr>
         <w:drawing>
           <wp:inline distT="0" distB="0" distL="0" distR="0" wp14:anchorId="4A6458B5" wp14:editId="06ABF711">
             <wp:extent cx="4115157" cy="1889924"/>
@@ -4790,6 +6423,9 @@
         <w:ind w:left="1080"/>
       </w:pPr>
       <w:r>
+        <w:rPr>
+          <w:noProof/>
+        </w:rPr>
         <w:drawing>
           <wp:inline distT="0" distB="0" distL="0" distR="0" wp14:anchorId="1E51F027" wp14:editId="4876C1F0">
             <wp:extent cx="4740051" cy="2522439"/>
@@ -4848,13 +6484,10 @@
     <w:p>
       <w:pPr>
         <w:pStyle w:val="DaftarParagraf"/>
-        <w:numPr>
-          <w:ilvl w:val="0"/>
-          <w:numId w:val="3"/>
-        </w:numPr>
-      </w:pPr>
-      <w:r>
-        <w:t>Perkalian Matriks</w:t>
+        <w:ind w:firstLine="720"/>
+      </w:pPr>
+      <w:r>
+        <w:t>Jika [A] adalah suatu matriks dan k adalah bilangan riil maka k [A] adalah matriks baru yang elemen-elemennya diperoleh dari hasil perkalian k dengan setiap elemen pada matriks [A].</w:t>
       </w:r>
     </w:p>
     <w:p>
@@ -4866,7 +6499,24 @@
         </w:numPr>
       </w:pPr>
       <w:r>
-        <w:t>Perpangkatan Matriks Persegi</w:t>
+        <w:t>Perkalian Matriks</w:t>
+      </w:r>
+    </w:p>
+    <w:p>
+      <w:pPr>
+        <w:pStyle w:val="DaftarParagraf"/>
+        <w:numPr>
+          <w:ilvl w:val="0"/>
+          <w:numId w:val="3"/>
+        </w:numPr>
+      </w:pPr>
+      <w:proofErr w:type="spellStart"/>
+      <w:r>
+        <w:t>Perpangkatan</w:t>
+      </w:r>
+      <w:proofErr w:type="spellEnd"/>
+      <w:r>
+        <w:t xml:space="preserve"> Matriks Persegi</w:t>
       </w:r>
     </w:p>
     <w:p/>
@@ -5716,7 +7366,6 @@
   <w:style w:type="character" w:default="1" w:styleId="FontParagrafDefault">
     <w:name w:val="Default Paragraph Font"/>
     <w:uiPriority w:val="1"/>
-    <w:semiHidden/>
     <w:unhideWhenUsed/>
   </w:style>
   <w:style w:type="table" w:default="1" w:styleId="TabelNormal">

</xml_diff>

<commit_message>
tranpose dan Transformasi atau Operasi Elementer Pada Baris dan Kolom Suatu
</commit_message>
<xml_diff>
--- a/Catatan aljabar.docx
+++ b/Catatan aljabar.docx
@@ -11,34 +11,14 @@
           <w:lang w:val="en-US"/>
         </w:rPr>
       </w:pPr>
-      <w:proofErr w:type="spellStart"/>
       <w:r>
         <w:rPr>
           <w:sz w:val="32"/>
           <w:szCs w:val="32"/>
           <w:lang w:val="en-US"/>
         </w:rPr>
-        <w:t>Catatan</w:t>
-      </w:r>
-      <w:proofErr w:type="spellEnd"/>
-      <w:r>
-        <w:rPr>
-          <w:sz w:val="32"/>
-          <w:szCs w:val="32"/>
-          <w:lang w:val="en-US"/>
-        </w:rPr>
-        <w:t xml:space="preserve"> </w:t>
-      </w:r>
-      <w:proofErr w:type="spellStart"/>
-      <w:r>
-        <w:rPr>
-          <w:sz w:val="32"/>
-          <w:szCs w:val="32"/>
-          <w:lang w:val="en-US"/>
-        </w:rPr>
-        <w:t>aljabar</w:t>
-      </w:r>
-      <w:proofErr w:type="spellEnd"/>
+        <w:t>Catatan aljabar</w:t>
+      </w:r>
     </w:p>
     <w:p>
       <w:pPr>
@@ -128,25 +108,7 @@
           <w:color w:val="FFFFFF" w:themeColor="background1"/>
           <w:shd w:val="clear" w:color="auto" w:fill="202124"/>
         </w:rPr>
-        <w:t> menggunakan simbol dan operasi matematika, seperti penjumlahan, pengurangan, perkalian, dan pembagian untuk pemecahan masalah. Al-</w:t>
-      </w:r>
-      <w:proofErr w:type="spellStart"/>
-      <w:r>
-        <w:rPr>
-          <w:rFonts w:ascii="Arial" w:hAnsi="Arial" w:cs="Arial"/>
-          <w:color w:val="FFFFFF" w:themeColor="background1"/>
-          <w:shd w:val="clear" w:color="auto" w:fill="202124"/>
-        </w:rPr>
-        <w:t>jabr</w:t>
-      </w:r>
-      <w:proofErr w:type="spellEnd"/>
-      <w:r>
-        <w:rPr>
-          <w:rFonts w:ascii="Arial" w:hAnsi="Arial" w:cs="Arial"/>
-          <w:color w:val="FFFFFF" w:themeColor="background1"/>
-          <w:shd w:val="clear" w:color="auto" w:fill="202124"/>
-        </w:rPr>
-        <w:t xml:space="preserve"> berasal dari bahasa Arab </w:t>
+        <w:t> menggunakan simbol dan operasi matematika, seperti penjumlahan, pengurangan, perkalian, dan pembagian untuk pemecahan masalah. Al-jabr berasal dari bahasa Arab </w:t>
       </w:r>
       <w:r>
         <w:rPr>
@@ -183,9 +145,16 @@
           <w:color w:val="BDC1C6"/>
           <w:shd w:val="clear" w:color="auto" w:fill="202124"/>
         </w:rPr>
-        <w:t xml:space="preserve">Sifat </w:t>
-      </w:r>
-      <w:proofErr w:type="spellStart"/>
+        <w:t>Sifat komutatif</w:t>
+      </w:r>
+      <w:r>
+        <w:rPr>
+          <w:rFonts w:ascii="Arial" w:hAnsi="Arial" w:cs="Arial"/>
+          <w:color w:val="BDC1C6"/>
+          <w:shd w:val="clear" w:color="auto" w:fill="202124"/>
+        </w:rPr>
+        <w:t> dikenal juga dengan operasi hitung pertukaran. Ia berlaku hanya pada operasi hitung penjumlahan dan perkalian. </w:t>
+      </w:r>
       <w:r>
         <w:rPr>
           <w:rFonts w:ascii="Arial" w:hAnsi="Arial" w:cs="Arial"/>
@@ -194,16 +163,15 @@
           <w:color w:val="BDC1C6"/>
           <w:shd w:val="clear" w:color="auto" w:fill="202124"/>
         </w:rPr>
-        <w:t>komutatif</w:t>
-      </w:r>
-      <w:proofErr w:type="spellEnd"/>
+        <w:t>Sifat asosiatif</w:t>
+      </w:r>
       <w:r>
         <w:rPr>
           <w:rFonts w:ascii="Arial" w:hAnsi="Arial" w:cs="Arial"/>
           <w:color w:val="BDC1C6"/>
           <w:shd w:val="clear" w:color="auto" w:fill="202124"/>
         </w:rPr>
-        <w:t> dikenal juga dengan operasi hitung pertukaran. Ia berlaku hanya pada operasi hitung penjumlahan dan perkalian. </w:t>
+        <w:t> dikenal juga dengan operasi hitung pengelompokan. Sama seperti pada </w:t>
       </w:r>
       <w:r>
         <w:rPr>
@@ -213,28 +181,8 @@
           <w:color w:val="BDC1C6"/>
           <w:shd w:val="clear" w:color="auto" w:fill="202124"/>
         </w:rPr>
-        <w:t>Sifat asosiatif</w:t>
-      </w:r>
-      <w:r>
-        <w:rPr>
-          <w:rFonts w:ascii="Arial" w:hAnsi="Arial" w:cs="Arial"/>
-          <w:color w:val="BDC1C6"/>
-          <w:shd w:val="clear" w:color="auto" w:fill="202124"/>
-        </w:rPr>
-        <w:t> dikenal juga dengan operasi hitung pengelompokan. Sama seperti pada </w:t>
-      </w:r>
-      <w:proofErr w:type="spellStart"/>
-      <w:r>
-        <w:rPr>
-          <w:rFonts w:ascii="Arial" w:hAnsi="Arial" w:cs="Arial"/>
-          <w:b/>
-          <w:bCs/>
-          <w:color w:val="BDC1C6"/>
-          <w:shd w:val="clear" w:color="auto" w:fill="202124"/>
-        </w:rPr>
         <w:t>komutatif</w:t>
       </w:r>
-      <w:proofErr w:type="spellEnd"/>
       <w:r>
         <w:rPr>
           <w:rFonts w:ascii="Arial" w:hAnsi="Arial" w:cs="Arial"/>
@@ -361,29 +309,7 @@
           <w:szCs w:val="24"/>
           <w:lang w:eastAsia="id-ID"/>
         </w:rPr>
-        <w:t>Koefisien (</w:t>
-      </w:r>
-      <w:proofErr w:type="spellStart"/>
-      <w:r>
-        <w:rPr>
-          <w:rFonts w:ascii="Arial" w:eastAsia="Times New Roman" w:hAnsi="Arial" w:cs="Arial"/>
-          <w:color w:val="BDC1C6"/>
-          <w:sz w:val="24"/>
-          <w:szCs w:val="24"/>
-          <w:lang w:eastAsia="id-ID"/>
-        </w:rPr>
-        <w:t>Coefficient</w:t>
-      </w:r>
-      <w:proofErr w:type="spellEnd"/>
-      <w:r>
-        <w:rPr>
-          <w:rFonts w:ascii="Arial" w:eastAsia="Times New Roman" w:hAnsi="Arial" w:cs="Arial"/>
-          <w:color w:val="BDC1C6"/>
-          <w:sz w:val="24"/>
-          <w:szCs w:val="24"/>
-          <w:lang w:eastAsia="id-ID"/>
-        </w:rPr>
-        <w:t>)</w:t>
+        <w:t>Koefisien (Coefficient)</w:t>
       </w:r>
     </w:p>
     <w:p>
@@ -410,29 +336,7 @@
           <w:szCs w:val="24"/>
           <w:lang w:eastAsia="id-ID"/>
         </w:rPr>
-        <w:t>Konstanta (</w:t>
-      </w:r>
-      <w:proofErr w:type="spellStart"/>
-      <w:r>
-        <w:rPr>
-          <w:rFonts w:ascii="Arial" w:eastAsia="Times New Roman" w:hAnsi="Arial" w:cs="Arial"/>
-          <w:color w:val="BDC1C6"/>
-          <w:sz w:val="24"/>
-          <w:szCs w:val="24"/>
-          <w:lang w:eastAsia="id-ID"/>
-        </w:rPr>
-        <w:t>Constant</w:t>
-      </w:r>
-      <w:proofErr w:type="spellEnd"/>
-      <w:r>
-        <w:rPr>
-          <w:rFonts w:ascii="Arial" w:eastAsia="Times New Roman" w:hAnsi="Arial" w:cs="Arial"/>
-          <w:color w:val="BDC1C6"/>
-          <w:sz w:val="24"/>
-          <w:szCs w:val="24"/>
-          <w:lang w:eastAsia="id-ID"/>
-        </w:rPr>
-        <w:t>)</w:t>
+        <w:t>Konstanta (Constant)</w:t>
       </w:r>
     </w:p>
     <w:p>
@@ -863,15 +767,7 @@
     </w:p>
     <w:p>
       <w:r>
-        <w:t>• Vektor, simbol atau variabelnya juga akan dituliskan menggunakan huruf kecil (akan berbeda dengan skalar sesuai konteksnya): cetak tebal (</w:t>
-      </w:r>
-      <w:proofErr w:type="spellStart"/>
-      <w:r>
-        <w:t>bold</w:t>
-      </w:r>
-      <w:proofErr w:type="spellEnd"/>
-      <w:r>
-        <w:t xml:space="preserve">) bila menggunakan “topi” (tanda caping, ^) di atasnya atau cetak biasa bila menggunakan tanda panah di atasnya. </w:t>
+        <w:t xml:space="preserve">• Vektor, simbol atau variabelnya juga akan dituliskan menggunakan huruf kecil (akan berbeda dengan skalar sesuai konteksnya): cetak tebal (bold) bila menggunakan “topi” (tanda caping, ^) di atasnya atau cetak biasa bila menggunakan tanda panah di atasnya. </w:t>
       </w:r>
     </w:p>
     <w:p>
@@ -881,23 +777,7 @@
     </w:p>
     <w:p>
       <w:r>
-        <w:t xml:space="preserve">• Umumnya dituliskan dengan menggunakan topi (bahasa Inggris: </w:t>
-      </w:r>
-      <w:proofErr w:type="spellStart"/>
-      <w:r>
-        <w:t>hat</w:t>
-      </w:r>
-      <w:proofErr w:type="spellEnd"/>
-      <w:r>
-        <w:t>), sehingga: u ˆ dibaca "u-topi" ('u-</w:t>
-      </w:r>
-      <w:proofErr w:type="spellStart"/>
-      <w:r>
-        <w:t>hat</w:t>
-      </w:r>
-      <w:proofErr w:type="spellEnd"/>
-      <w:r>
-        <w:t>').</w:t>
+        <w:t>• Umumnya dituliskan dengan menggunakan topi (bahasa Inggris: hat), sehingga: u ˆ dibaca "u-topi" ('u-hat').</w:t>
       </w:r>
     </w:p>
     <w:p/>
@@ -916,7 +796,6 @@
           <w:lang w:val="en-US"/>
         </w:rPr>
       </w:pPr>
-      <w:proofErr w:type="spellStart"/>
       <w:r>
         <w:rPr>
           <w:rFonts w:ascii="Arial Black" w:hAnsi="Arial Black"/>
@@ -927,7 +806,6 @@
         <w:lastRenderedPageBreak/>
         <w:t>Matriks</w:t>
       </w:r>
-      <w:proofErr w:type="spellEnd"/>
     </w:p>
     <w:p>
       <w:pPr>
@@ -962,7 +840,6 @@
           <w:lang w:val="en-US"/>
         </w:rPr>
       </w:pPr>
-      <w:proofErr w:type="spellStart"/>
       <w:r>
         <w:rPr>
           <w:rFonts w:ascii="Arial" w:hAnsi="Arial" w:cs="Arial"/>
@@ -970,19 +847,18 @@
           <w:shd w:val="clear" w:color="auto" w:fill="202124"/>
           <w:lang w:val="en-US"/>
         </w:rPr>
-        <w:t>Pengertian</w:t>
-      </w:r>
-      <w:proofErr w:type="spellEnd"/>
-      <w:r>
+        <w:t>Pengertian matriks</w:t>
+      </w:r>
+    </w:p>
+    <w:p>
+      <w:pPr>
         <w:rPr>
           <w:rFonts w:ascii="Arial" w:hAnsi="Arial" w:cs="Arial"/>
           <w:color w:val="FFFFFF" w:themeColor="background1"/>
           <w:shd w:val="clear" w:color="auto" w:fill="202124"/>
           <w:lang w:val="en-US"/>
         </w:rPr>
-        <w:t xml:space="preserve"> </w:t>
-      </w:r>
-      <w:proofErr w:type="spellStart"/>
+      </w:pPr>
       <w:r>
         <w:rPr>
           <w:rFonts w:ascii="Arial" w:hAnsi="Arial" w:cs="Arial"/>
@@ -990,29 +866,28 @@
           <w:shd w:val="clear" w:color="auto" w:fill="202124"/>
           <w:lang w:val="en-US"/>
         </w:rPr>
-        <w:t>matriks</w:t>
-      </w:r>
-      <w:proofErr w:type="spellEnd"/>
-    </w:p>
-    <w:p>
-      <w:pPr>
+        <w:tab/>
+        <w:t>Matriks adalah kumpulan bilangan</w:t>
+      </w:r>
+      <w:r>
         <w:rPr>
           <w:rFonts w:ascii="Arial" w:hAnsi="Arial" w:cs="Arial"/>
           <w:color w:val="FFFFFF" w:themeColor="background1"/>
           <w:shd w:val="clear" w:color="auto" w:fill="202124"/>
           <w:lang w:val="en-US"/>
         </w:rPr>
-      </w:pPr>
-      <w:r>
+        <w:t>, simpol, atau ekspersi berbentuk persegi atau persegi Panjang yang disusun menurut baris dan kolom</w:t>
+      </w:r>
+    </w:p>
+    <w:p>
+      <w:pPr>
         <w:rPr>
           <w:rFonts w:ascii="Arial" w:hAnsi="Arial" w:cs="Arial"/>
           <w:color w:val="FFFFFF" w:themeColor="background1"/>
           <w:shd w:val="clear" w:color="auto" w:fill="202124"/>
           <w:lang w:val="en-US"/>
         </w:rPr>
-        <w:tab/>
-      </w:r>
-      <w:proofErr w:type="spellStart"/>
+      </w:pPr>
       <w:r>
         <w:rPr>
           <w:rFonts w:ascii="Arial" w:hAnsi="Arial" w:cs="Arial"/>
@@ -1020,298 +895,7 @@
           <w:shd w:val="clear" w:color="auto" w:fill="202124"/>
           <w:lang w:val="en-US"/>
         </w:rPr>
-        <w:t>Matriks</w:t>
-      </w:r>
-      <w:proofErr w:type="spellEnd"/>
-      <w:r>
-        <w:rPr>
-          <w:rFonts w:ascii="Arial" w:hAnsi="Arial" w:cs="Arial"/>
-          <w:color w:val="FFFFFF" w:themeColor="background1"/>
-          <w:shd w:val="clear" w:color="auto" w:fill="202124"/>
-          <w:lang w:val="en-US"/>
-        </w:rPr>
-        <w:t xml:space="preserve"> </w:t>
-      </w:r>
-      <w:proofErr w:type="spellStart"/>
-      <w:r>
-        <w:rPr>
-          <w:rFonts w:ascii="Arial" w:hAnsi="Arial" w:cs="Arial"/>
-          <w:color w:val="FFFFFF" w:themeColor="background1"/>
-          <w:shd w:val="clear" w:color="auto" w:fill="202124"/>
-          <w:lang w:val="en-US"/>
-        </w:rPr>
-        <w:t>adalah</w:t>
-      </w:r>
-      <w:proofErr w:type="spellEnd"/>
-      <w:r>
-        <w:rPr>
-          <w:rFonts w:ascii="Arial" w:hAnsi="Arial" w:cs="Arial"/>
-          <w:color w:val="FFFFFF" w:themeColor="background1"/>
-          <w:shd w:val="clear" w:color="auto" w:fill="202124"/>
-          <w:lang w:val="en-US"/>
-        </w:rPr>
-        <w:t xml:space="preserve"> </w:t>
-      </w:r>
-      <w:proofErr w:type="spellStart"/>
-      <w:r>
-        <w:rPr>
-          <w:rFonts w:ascii="Arial" w:hAnsi="Arial" w:cs="Arial"/>
-          <w:color w:val="FFFFFF" w:themeColor="background1"/>
-          <w:shd w:val="clear" w:color="auto" w:fill="202124"/>
-          <w:lang w:val="en-US"/>
-        </w:rPr>
-        <w:t>kumpulan</w:t>
-      </w:r>
-      <w:proofErr w:type="spellEnd"/>
-      <w:r>
-        <w:rPr>
-          <w:rFonts w:ascii="Arial" w:hAnsi="Arial" w:cs="Arial"/>
-          <w:color w:val="FFFFFF" w:themeColor="background1"/>
-          <w:shd w:val="clear" w:color="auto" w:fill="202124"/>
-          <w:lang w:val="en-US"/>
-        </w:rPr>
-        <w:t xml:space="preserve"> </w:t>
-      </w:r>
-      <w:proofErr w:type="spellStart"/>
-      <w:r>
-        <w:rPr>
-          <w:rFonts w:ascii="Arial" w:hAnsi="Arial" w:cs="Arial"/>
-          <w:color w:val="FFFFFF" w:themeColor="background1"/>
-          <w:shd w:val="clear" w:color="auto" w:fill="202124"/>
-          <w:lang w:val="en-US"/>
-        </w:rPr>
-        <w:t>bilangan</w:t>
-      </w:r>
-      <w:proofErr w:type="spellEnd"/>
-      <w:r>
-        <w:rPr>
-          <w:rFonts w:ascii="Arial" w:hAnsi="Arial" w:cs="Arial"/>
-          <w:color w:val="FFFFFF" w:themeColor="background1"/>
-          <w:shd w:val="clear" w:color="auto" w:fill="202124"/>
-          <w:lang w:val="en-US"/>
-        </w:rPr>
-        <w:t xml:space="preserve">, </w:t>
-      </w:r>
-      <w:proofErr w:type="spellStart"/>
-      <w:r>
-        <w:rPr>
-          <w:rFonts w:ascii="Arial" w:hAnsi="Arial" w:cs="Arial"/>
-          <w:color w:val="FFFFFF" w:themeColor="background1"/>
-          <w:shd w:val="clear" w:color="auto" w:fill="202124"/>
-          <w:lang w:val="en-US"/>
-        </w:rPr>
-        <w:t>simpol</w:t>
-      </w:r>
-      <w:proofErr w:type="spellEnd"/>
-      <w:r>
-        <w:rPr>
-          <w:rFonts w:ascii="Arial" w:hAnsi="Arial" w:cs="Arial"/>
-          <w:color w:val="FFFFFF" w:themeColor="background1"/>
-          <w:shd w:val="clear" w:color="auto" w:fill="202124"/>
-          <w:lang w:val="en-US"/>
-        </w:rPr>
-        <w:t xml:space="preserve">, </w:t>
-      </w:r>
-      <w:proofErr w:type="spellStart"/>
-      <w:r>
-        <w:rPr>
-          <w:rFonts w:ascii="Arial" w:hAnsi="Arial" w:cs="Arial"/>
-          <w:color w:val="FFFFFF" w:themeColor="background1"/>
-          <w:shd w:val="clear" w:color="auto" w:fill="202124"/>
-          <w:lang w:val="en-US"/>
-        </w:rPr>
-        <w:t>atau</w:t>
-      </w:r>
-      <w:proofErr w:type="spellEnd"/>
-      <w:r>
-        <w:rPr>
-          <w:rFonts w:ascii="Arial" w:hAnsi="Arial" w:cs="Arial"/>
-          <w:color w:val="FFFFFF" w:themeColor="background1"/>
-          <w:shd w:val="clear" w:color="auto" w:fill="202124"/>
-          <w:lang w:val="en-US"/>
-        </w:rPr>
-        <w:t xml:space="preserve"> </w:t>
-      </w:r>
-      <w:proofErr w:type="spellStart"/>
-      <w:r>
-        <w:rPr>
-          <w:rFonts w:ascii="Arial" w:hAnsi="Arial" w:cs="Arial"/>
-          <w:color w:val="FFFFFF" w:themeColor="background1"/>
-          <w:shd w:val="clear" w:color="auto" w:fill="202124"/>
-          <w:lang w:val="en-US"/>
-        </w:rPr>
-        <w:t>ekspersi</w:t>
-      </w:r>
-      <w:proofErr w:type="spellEnd"/>
-      <w:r>
-        <w:rPr>
-          <w:rFonts w:ascii="Arial" w:hAnsi="Arial" w:cs="Arial"/>
-          <w:color w:val="FFFFFF" w:themeColor="background1"/>
-          <w:shd w:val="clear" w:color="auto" w:fill="202124"/>
-          <w:lang w:val="en-US"/>
-        </w:rPr>
-        <w:t xml:space="preserve"> </w:t>
-      </w:r>
-      <w:proofErr w:type="spellStart"/>
-      <w:r>
-        <w:rPr>
-          <w:rFonts w:ascii="Arial" w:hAnsi="Arial" w:cs="Arial"/>
-          <w:color w:val="FFFFFF" w:themeColor="background1"/>
-          <w:shd w:val="clear" w:color="auto" w:fill="202124"/>
-          <w:lang w:val="en-US"/>
-        </w:rPr>
-        <w:t>berbentuk</w:t>
-      </w:r>
-      <w:proofErr w:type="spellEnd"/>
-      <w:r>
-        <w:rPr>
-          <w:rFonts w:ascii="Arial" w:hAnsi="Arial" w:cs="Arial"/>
-          <w:color w:val="FFFFFF" w:themeColor="background1"/>
-          <w:shd w:val="clear" w:color="auto" w:fill="202124"/>
-          <w:lang w:val="en-US"/>
-        </w:rPr>
-        <w:t xml:space="preserve"> </w:t>
-      </w:r>
-      <w:proofErr w:type="spellStart"/>
-      <w:r>
-        <w:rPr>
-          <w:rFonts w:ascii="Arial" w:hAnsi="Arial" w:cs="Arial"/>
-          <w:color w:val="FFFFFF" w:themeColor="background1"/>
-          <w:shd w:val="clear" w:color="auto" w:fill="202124"/>
-          <w:lang w:val="en-US"/>
-        </w:rPr>
-        <w:t>persegi</w:t>
-      </w:r>
-      <w:proofErr w:type="spellEnd"/>
-      <w:r>
-        <w:rPr>
-          <w:rFonts w:ascii="Arial" w:hAnsi="Arial" w:cs="Arial"/>
-          <w:color w:val="FFFFFF" w:themeColor="background1"/>
-          <w:shd w:val="clear" w:color="auto" w:fill="202124"/>
-          <w:lang w:val="en-US"/>
-        </w:rPr>
-        <w:t xml:space="preserve"> </w:t>
-      </w:r>
-      <w:proofErr w:type="spellStart"/>
-      <w:r>
-        <w:rPr>
-          <w:rFonts w:ascii="Arial" w:hAnsi="Arial" w:cs="Arial"/>
-          <w:color w:val="FFFFFF" w:themeColor="background1"/>
-          <w:shd w:val="clear" w:color="auto" w:fill="202124"/>
-          <w:lang w:val="en-US"/>
-        </w:rPr>
-        <w:t>atau</w:t>
-      </w:r>
-      <w:proofErr w:type="spellEnd"/>
-      <w:r>
-        <w:rPr>
-          <w:rFonts w:ascii="Arial" w:hAnsi="Arial" w:cs="Arial"/>
-          <w:color w:val="FFFFFF" w:themeColor="background1"/>
-          <w:shd w:val="clear" w:color="auto" w:fill="202124"/>
-          <w:lang w:val="en-US"/>
-        </w:rPr>
-        <w:t xml:space="preserve"> </w:t>
-      </w:r>
-      <w:proofErr w:type="spellStart"/>
-      <w:r>
-        <w:rPr>
-          <w:rFonts w:ascii="Arial" w:hAnsi="Arial" w:cs="Arial"/>
-          <w:color w:val="FFFFFF" w:themeColor="background1"/>
-          <w:shd w:val="clear" w:color="auto" w:fill="202124"/>
-          <w:lang w:val="en-US"/>
-        </w:rPr>
-        <w:t>persegi</w:t>
-      </w:r>
-      <w:proofErr w:type="spellEnd"/>
-      <w:r>
-        <w:rPr>
-          <w:rFonts w:ascii="Arial" w:hAnsi="Arial" w:cs="Arial"/>
-          <w:color w:val="FFFFFF" w:themeColor="background1"/>
-          <w:shd w:val="clear" w:color="auto" w:fill="202124"/>
-          <w:lang w:val="en-US"/>
-        </w:rPr>
-        <w:t xml:space="preserve"> Panjang yang </w:t>
-      </w:r>
-      <w:proofErr w:type="spellStart"/>
-      <w:r>
-        <w:rPr>
-          <w:rFonts w:ascii="Arial" w:hAnsi="Arial" w:cs="Arial"/>
-          <w:color w:val="FFFFFF" w:themeColor="background1"/>
-          <w:shd w:val="clear" w:color="auto" w:fill="202124"/>
-          <w:lang w:val="en-US"/>
-        </w:rPr>
-        <w:t>disusun</w:t>
-      </w:r>
-      <w:proofErr w:type="spellEnd"/>
-      <w:r>
-        <w:rPr>
-          <w:rFonts w:ascii="Arial" w:hAnsi="Arial" w:cs="Arial"/>
-          <w:color w:val="FFFFFF" w:themeColor="background1"/>
-          <w:shd w:val="clear" w:color="auto" w:fill="202124"/>
-          <w:lang w:val="en-US"/>
-        </w:rPr>
-        <w:t xml:space="preserve"> </w:t>
-      </w:r>
-      <w:proofErr w:type="spellStart"/>
-      <w:r>
-        <w:rPr>
-          <w:rFonts w:ascii="Arial" w:hAnsi="Arial" w:cs="Arial"/>
-          <w:color w:val="FFFFFF" w:themeColor="background1"/>
-          <w:shd w:val="clear" w:color="auto" w:fill="202124"/>
-          <w:lang w:val="en-US"/>
-        </w:rPr>
-        <w:t>menurut</w:t>
-      </w:r>
-      <w:proofErr w:type="spellEnd"/>
-      <w:r>
-        <w:rPr>
-          <w:rFonts w:ascii="Arial" w:hAnsi="Arial" w:cs="Arial"/>
-          <w:color w:val="FFFFFF" w:themeColor="background1"/>
-          <w:shd w:val="clear" w:color="auto" w:fill="202124"/>
-          <w:lang w:val="en-US"/>
-        </w:rPr>
-        <w:t xml:space="preserve"> baris dan </w:t>
-      </w:r>
-      <w:proofErr w:type="spellStart"/>
-      <w:r>
-        <w:rPr>
-          <w:rFonts w:ascii="Arial" w:hAnsi="Arial" w:cs="Arial"/>
-          <w:color w:val="FFFFFF" w:themeColor="background1"/>
-          <w:shd w:val="clear" w:color="auto" w:fill="202124"/>
-          <w:lang w:val="en-US"/>
-        </w:rPr>
-        <w:t>kolom</w:t>
-      </w:r>
-      <w:proofErr w:type="spellEnd"/>
-    </w:p>
-    <w:p>
-      <w:pPr>
-        <w:rPr>
-          <w:rFonts w:ascii="Arial" w:hAnsi="Arial" w:cs="Arial"/>
-          <w:color w:val="FFFFFF" w:themeColor="background1"/>
-          <w:shd w:val="clear" w:color="auto" w:fill="202124"/>
-          <w:lang w:val="en-US"/>
-        </w:rPr>
-      </w:pPr>
-      <w:proofErr w:type="spellStart"/>
-      <w:r>
-        <w:rPr>
-          <w:rFonts w:ascii="Arial" w:hAnsi="Arial" w:cs="Arial"/>
-          <w:color w:val="FFFFFF" w:themeColor="background1"/>
-          <w:shd w:val="clear" w:color="auto" w:fill="202124"/>
-          <w:lang w:val="en-US"/>
-        </w:rPr>
-        <w:t>Contoh</w:t>
-      </w:r>
-      <w:proofErr w:type="spellEnd"/>
-      <w:r>
-        <w:rPr>
-          <w:rFonts w:ascii="Arial" w:hAnsi="Arial" w:cs="Arial"/>
-          <w:color w:val="FFFFFF" w:themeColor="background1"/>
-          <w:shd w:val="clear" w:color="auto" w:fill="202124"/>
-          <w:lang w:val="en-US"/>
-        </w:rPr>
-        <w:t xml:space="preserve"> :</w:t>
+        <w:t>Contoh :</w:t>
       </w:r>
     </w:p>
     <w:p>
@@ -1376,7 +960,6 @@
           <w:lang w:val="en-US"/>
         </w:rPr>
       </w:pPr>
-      <w:proofErr w:type="spellStart"/>
       <w:r>
         <w:rPr>
           <w:rFonts w:ascii="Arial" w:hAnsi="Arial" w:cs="Arial"/>
@@ -1384,19 +967,18 @@
           <w:shd w:val="clear" w:color="auto" w:fill="202124"/>
           <w:lang w:val="en-US"/>
         </w:rPr>
-        <w:t>Notasi</w:t>
-      </w:r>
-      <w:proofErr w:type="spellEnd"/>
-      <w:r>
+        <w:t>Notasi Matriks</w:t>
+      </w:r>
+    </w:p>
+    <w:p>
+      <w:pPr>
         <w:rPr>
           <w:rFonts w:ascii="Arial" w:hAnsi="Arial" w:cs="Arial"/>
           <w:color w:val="FFFFFF" w:themeColor="background1"/>
           <w:shd w:val="clear" w:color="auto" w:fill="202124"/>
           <w:lang w:val="en-US"/>
         </w:rPr>
-        <w:t xml:space="preserve"> </w:t>
-      </w:r>
-      <w:proofErr w:type="spellStart"/>
+      </w:pPr>
       <w:r>
         <w:rPr>
           <w:rFonts w:ascii="Arial" w:hAnsi="Arial" w:cs="Arial"/>
@@ -1404,287 +986,8 @@
           <w:shd w:val="clear" w:color="auto" w:fill="202124"/>
           <w:lang w:val="en-US"/>
         </w:rPr>
-        <w:t>Matriks</w:t>
-      </w:r>
-      <w:proofErr w:type="spellEnd"/>
-    </w:p>
-    <w:p>
-      <w:pPr>
-        <w:rPr>
-          <w:rFonts w:ascii="Arial" w:hAnsi="Arial" w:cs="Arial"/>
-          <w:color w:val="FFFFFF" w:themeColor="background1"/>
-          <w:shd w:val="clear" w:color="auto" w:fill="202124"/>
-          <w:lang w:val="en-US"/>
-        </w:rPr>
-      </w:pPr>
-      <w:r>
-        <w:rPr>
-          <w:rFonts w:ascii="Arial" w:hAnsi="Arial" w:cs="Arial"/>
-          <w:color w:val="FFFFFF" w:themeColor="background1"/>
-          <w:shd w:val="clear" w:color="auto" w:fill="202124"/>
-          <w:lang w:val="en-US"/>
-        </w:rPr>
         <w:tab/>
-      </w:r>
-      <w:proofErr w:type="spellStart"/>
-      <w:r>
-        <w:rPr>
-          <w:rFonts w:ascii="Arial" w:hAnsi="Arial" w:cs="Arial"/>
-          <w:color w:val="FFFFFF" w:themeColor="background1"/>
-          <w:shd w:val="clear" w:color="auto" w:fill="202124"/>
-          <w:lang w:val="en-US"/>
-        </w:rPr>
-        <w:t>Matriks</w:t>
-      </w:r>
-      <w:proofErr w:type="spellEnd"/>
-      <w:r>
-        <w:rPr>
-          <w:rFonts w:ascii="Arial" w:hAnsi="Arial" w:cs="Arial"/>
-          <w:color w:val="FFFFFF" w:themeColor="background1"/>
-          <w:shd w:val="clear" w:color="auto" w:fill="202124"/>
-          <w:lang w:val="en-US"/>
-        </w:rPr>
-        <w:t xml:space="preserve"> </w:t>
-      </w:r>
-      <w:proofErr w:type="spellStart"/>
-      <w:r>
-        <w:rPr>
-          <w:rFonts w:ascii="Arial" w:hAnsi="Arial" w:cs="Arial"/>
-          <w:color w:val="FFFFFF" w:themeColor="background1"/>
-          <w:shd w:val="clear" w:color="auto" w:fill="202124"/>
-          <w:lang w:val="en-US"/>
-        </w:rPr>
-        <w:t>dinyatakan</w:t>
-      </w:r>
-      <w:proofErr w:type="spellEnd"/>
-      <w:r>
-        <w:rPr>
-          <w:rFonts w:ascii="Arial" w:hAnsi="Arial" w:cs="Arial"/>
-          <w:color w:val="FFFFFF" w:themeColor="background1"/>
-          <w:shd w:val="clear" w:color="auto" w:fill="202124"/>
-          <w:lang w:val="en-US"/>
-        </w:rPr>
-        <w:t xml:space="preserve"> </w:t>
-      </w:r>
-      <w:proofErr w:type="spellStart"/>
-      <w:r>
-        <w:rPr>
-          <w:rFonts w:ascii="Arial" w:hAnsi="Arial" w:cs="Arial"/>
-          <w:color w:val="FFFFFF" w:themeColor="background1"/>
-          <w:shd w:val="clear" w:color="auto" w:fill="202124"/>
-          <w:lang w:val="en-US"/>
-        </w:rPr>
-        <w:t>dgn</w:t>
-      </w:r>
-      <w:proofErr w:type="spellEnd"/>
-      <w:r>
-        <w:rPr>
-          <w:rFonts w:ascii="Arial" w:hAnsi="Arial" w:cs="Arial"/>
-          <w:color w:val="FFFFFF" w:themeColor="background1"/>
-          <w:shd w:val="clear" w:color="auto" w:fill="202124"/>
-          <w:lang w:val="en-US"/>
-        </w:rPr>
-        <w:t xml:space="preserve"> </w:t>
-      </w:r>
-      <w:proofErr w:type="spellStart"/>
-      <w:r>
-        <w:rPr>
-          <w:rFonts w:ascii="Arial" w:hAnsi="Arial" w:cs="Arial"/>
-          <w:color w:val="FFFFFF" w:themeColor="background1"/>
-          <w:shd w:val="clear" w:color="auto" w:fill="202124"/>
-          <w:lang w:val="en-US"/>
-        </w:rPr>
-        <w:t>huruf</w:t>
-      </w:r>
-      <w:proofErr w:type="spellEnd"/>
-      <w:r>
-        <w:rPr>
-          <w:rFonts w:ascii="Arial" w:hAnsi="Arial" w:cs="Arial"/>
-          <w:color w:val="FFFFFF" w:themeColor="background1"/>
-          <w:shd w:val="clear" w:color="auto" w:fill="202124"/>
-          <w:lang w:val="en-US"/>
-        </w:rPr>
-        <w:t xml:space="preserve"> </w:t>
-      </w:r>
-      <w:proofErr w:type="spellStart"/>
-      <w:r>
-        <w:rPr>
-          <w:rFonts w:ascii="Arial" w:hAnsi="Arial" w:cs="Arial"/>
-          <w:color w:val="FFFFFF" w:themeColor="background1"/>
-          <w:shd w:val="clear" w:color="auto" w:fill="202124"/>
-          <w:lang w:val="en-US"/>
-        </w:rPr>
-        <w:t>kapital</w:t>
-      </w:r>
-      <w:proofErr w:type="spellEnd"/>
-      <w:r>
-        <w:rPr>
-          <w:rFonts w:ascii="Arial" w:hAnsi="Arial" w:cs="Arial"/>
-          <w:color w:val="FFFFFF" w:themeColor="background1"/>
-          <w:shd w:val="clear" w:color="auto" w:fill="202124"/>
-          <w:lang w:val="en-US"/>
-        </w:rPr>
-        <w:t xml:space="preserve"> dan </w:t>
-      </w:r>
-      <w:proofErr w:type="spellStart"/>
-      <w:r>
-        <w:rPr>
-          <w:rFonts w:ascii="Arial" w:hAnsi="Arial" w:cs="Arial"/>
-          <w:color w:val="FFFFFF" w:themeColor="background1"/>
-          <w:shd w:val="clear" w:color="auto" w:fill="202124"/>
-          <w:lang w:val="en-US"/>
-        </w:rPr>
-        <w:t>elemen-elemennya</w:t>
-      </w:r>
-      <w:proofErr w:type="spellEnd"/>
-      <w:r>
-        <w:rPr>
-          <w:rFonts w:ascii="Arial" w:hAnsi="Arial" w:cs="Arial"/>
-          <w:color w:val="FFFFFF" w:themeColor="background1"/>
-          <w:shd w:val="clear" w:color="auto" w:fill="202124"/>
-          <w:lang w:val="en-US"/>
-        </w:rPr>
-        <w:t xml:space="preserve"> </w:t>
-      </w:r>
-      <w:proofErr w:type="spellStart"/>
-      <w:r>
-        <w:rPr>
-          <w:rFonts w:ascii="Arial" w:hAnsi="Arial" w:cs="Arial"/>
-          <w:color w:val="FFFFFF" w:themeColor="background1"/>
-          <w:shd w:val="clear" w:color="auto" w:fill="202124"/>
-          <w:lang w:val="en-US"/>
-        </w:rPr>
-        <w:t>dinyatakan</w:t>
-      </w:r>
-      <w:proofErr w:type="spellEnd"/>
-      <w:r>
-        <w:rPr>
-          <w:rFonts w:ascii="Arial" w:hAnsi="Arial" w:cs="Arial"/>
-          <w:color w:val="FFFFFF" w:themeColor="background1"/>
-          <w:shd w:val="clear" w:color="auto" w:fill="202124"/>
-          <w:lang w:val="en-US"/>
-        </w:rPr>
-        <w:t xml:space="preserve"> </w:t>
-      </w:r>
-      <w:proofErr w:type="spellStart"/>
-      <w:r>
-        <w:rPr>
-          <w:rFonts w:ascii="Arial" w:hAnsi="Arial" w:cs="Arial"/>
-          <w:color w:val="FFFFFF" w:themeColor="background1"/>
-          <w:shd w:val="clear" w:color="auto" w:fill="202124"/>
-          <w:lang w:val="en-US"/>
-        </w:rPr>
-        <w:t>dgn</w:t>
-      </w:r>
-      <w:proofErr w:type="spellEnd"/>
-      <w:r>
-        <w:rPr>
-          <w:rFonts w:ascii="Arial" w:hAnsi="Arial" w:cs="Arial"/>
-          <w:color w:val="FFFFFF" w:themeColor="background1"/>
-          <w:shd w:val="clear" w:color="auto" w:fill="202124"/>
-          <w:lang w:val="en-US"/>
-        </w:rPr>
-        <w:t xml:space="preserve"> </w:t>
-      </w:r>
-      <w:proofErr w:type="spellStart"/>
-      <w:r>
-        <w:rPr>
-          <w:rFonts w:ascii="Arial" w:hAnsi="Arial" w:cs="Arial"/>
-          <w:color w:val="FFFFFF" w:themeColor="background1"/>
-          <w:shd w:val="clear" w:color="auto" w:fill="202124"/>
-          <w:lang w:val="en-US"/>
-        </w:rPr>
-        <w:t>huruf</w:t>
-      </w:r>
-      <w:proofErr w:type="spellEnd"/>
-      <w:r>
-        <w:rPr>
-          <w:rFonts w:ascii="Arial" w:hAnsi="Arial" w:cs="Arial"/>
-          <w:color w:val="FFFFFF" w:themeColor="background1"/>
-          <w:shd w:val="clear" w:color="auto" w:fill="202124"/>
-          <w:lang w:val="en-US"/>
-        </w:rPr>
-        <w:t xml:space="preserve"> non </w:t>
-      </w:r>
-      <w:proofErr w:type="spellStart"/>
-      <w:r>
-        <w:rPr>
-          <w:rFonts w:ascii="Arial" w:hAnsi="Arial" w:cs="Arial"/>
-          <w:color w:val="FFFFFF" w:themeColor="background1"/>
-          <w:shd w:val="clear" w:color="auto" w:fill="202124"/>
-          <w:lang w:val="en-US"/>
-        </w:rPr>
-        <w:t>kapital</w:t>
-      </w:r>
-      <w:proofErr w:type="spellEnd"/>
-      <w:r>
-        <w:rPr>
-          <w:rFonts w:ascii="Arial" w:hAnsi="Arial" w:cs="Arial"/>
-          <w:color w:val="FFFFFF" w:themeColor="background1"/>
-          <w:shd w:val="clear" w:color="auto" w:fill="202124"/>
-          <w:lang w:val="en-US"/>
-        </w:rPr>
-        <w:t xml:space="preserve">. Jika A </w:t>
-      </w:r>
-      <w:proofErr w:type="spellStart"/>
-      <w:r>
-        <w:rPr>
-          <w:rFonts w:ascii="Arial" w:hAnsi="Arial" w:cs="Arial"/>
-          <w:color w:val="FFFFFF" w:themeColor="background1"/>
-          <w:shd w:val="clear" w:color="auto" w:fill="202124"/>
-          <w:lang w:val="en-US"/>
-        </w:rPr>
-        <w:t>adalah</w:t>
-      </w:r>
-      <w:proofErr w:type="spellEnd"/>
-      <w:r>
-        <w:rPr>
-          <w:rFonts w:ascii="Arial" w:hAnsi="Arial" w:cs="Arial"/>
-          <w:color w:val="FFFFFF" w:themeColor="background1"/>
-          <w:shd w:val="clear" w:color="auto" w:fill="202124"/>
-          <w:lang w:val="en-US"/>
-        </w:rPr>
-        <w:t xml:space="preserve"> </w:t>
-      </w:r>
-      <w:proofErr w:type="spellStart"/>
-      <w:r>
-        <w:rPr>
-          <w:rFonts w:ascii="Arial" w:hAnsi="Arial" w:cs="Arial"/>
-          <w:color w:val="FFFFFF" w:themeColor="background1"/>
-          <w:shd w:val="clear" w:color="auto" w:fill="202124"/>
-          <w:lang w:val="en-US"/>
-        </w:rPr>
-        <w:t>sebuah</w:t>
-      </w:r>
-      <w:proofErr w:type="spellEnd"/>
-      <w:r>
-        <w:rPr>
-          <w:rFonts w:ascii="Arial" w:hAnsi="Arial" w:cs="Arial"/>
-          <w:color w:val="FFFFFF" w:themeColor="background1"/>
-          <w:shd w:val="clear" w:color="auto" w:fill="202124"/>
-          <w:lang w:val="en-US"/>
-        </w:rPr>
-        <w:t xml:space="preserve"> </w:t>
-      </w:r>
-      <w:proofErr w:type="spellStart"/>
-      <w:r>
-        <w:rPr>
-          <w:rFonts w:ascii="Arial" w:hAnsi="Arial" w:cs="Arial"/>
-          <w:color w:val="FFFFFF" w:themeColor="background1"/>
-          <w:shd w:val="clear" w:color="auto" w:fill="202124"/>
-          <w:lang w:val="en-US"/>
-        </w:rPr>
-        <w:t>matriks</w:t>
-      </w:r>
-      <w:proofErr w:type="spellEnd"/>
-      <w:r>
-        <w:rPr>
-          <w:rFonts w:ascii="Arial" w:hAnsi="Arial" w:cs="Arial"/>
-          <w:color w:val="FFFFFF" w:themeColor="background1"/>
-          <w:shd w:val="clear" w:color="auto" w:fill="202124"/>
-          <w:lang w:val="en-US"/>
-        </w:rPr>
-        <w:t xml:space="preserve"> </w:t>
+        <w:t xml:space="preserve">Matriks dinyatakan dgn huruf kapital dan elemen-elemennya dinyatakan dgn huruf non kapital. Jika A adalah sebuah matriks </w:t>
       </w:r>
       <w:r>
         <w:rPr>
@@ -1733,19 +1036,18 @@
           <w:shd w:val="clear" w:color="auto" w:fill="202124"/>
           <w:lang w:val="en-US"/>
         </w:rPr>
-        <w:t xml:space="preserve"> </w:t>
-      </w:r>
-      <w:proofErr w:type="spellStart"/>
-      <w:r>
+        <w:t xml:space="preserve"> menyetakan elemen yang terletak pd bais ke-I dan kolom ke-j</w:t>
+      </w:r>
+    </w:p>
+    <w:p>
+      <w:pPr>
         <w:rPr>
           <w:rFonts w:ascii="Arial" w:hAnsi="Arial" w:cs="Arial"/>
           <w:color w:val="FFFFFF" w:themeColor="background1"/>
           <w:shd w:val="clear" w:color="auto" w:fill="202124"/>
           <w:lang w:val="en-US"/>
         </w:rPr>
-        <w:t>menyetakan</w:t>
-      </w:r>
-      <w:proofErr w:type="spellEnd"/>
+      </w:pPr>
       <w:r>
         <w:rPr>
           <w:rFonts w:ascii="Arial" w:hAnsi="Arial" w:cs="Arial"/>
@@ -1753,19 +1055,18 @@
           <w:shd w:val="clear" w:color="auto" w:fill="202124"/>
           <w:lang w:val="en-US"/>
         </w:rPr>
-        <w:t xml:space="preserve"> </w:t>
-      </w:r>
-      <w:proofErr w:type="spellStart"/>
-      <w:r>
+        <w:t>Ordo matriks</w:t>
+      </w:r>
+    </w:p>
+    <w:p>
+      <w:pPr>
         <w:rPr>
           <w:rFonts w:ascii="Arial" w:hAnsi="Arial" w:cs="Arial"/>
           <w:color w:val="FFFFFF" w:themeColor="background1"/>
           <w:shd w:val="clear" w:color="auto" w:fill="202124"/>
           <w:lang w:val="en-US"/>
         </w:rPr>
-        <w:t>elemen</w:t>
-      </w:r>
-      <w:proofErr w:type="spellEnd"/>
+      </w:pPr>
       <w:r>
         <w:rPr>
           <w:rFonts w:ascii="Arial" w:hAnsi="Arial" w:cs="Arial"/>
@@ -1773,376 +1074,7 @@
           <w:shd w:val="clear" w:color="auto" w:fill="202124"/>
           <w:lang w:val="en-US"/>
         </w:rPr>
-        <w:t xml:space="preserve"> yang </w:t>
-      </w:r>
-      <w:proofErr w:type="spellStart"/>
-      <w:r>
-        <w:rPr>
-          <w:rFonts w:ascii="Arial" w:hAnsi="Arial" w:cs="Arial"/>
-          <w:color w:val="FFFFFF" w:themeColor="background1"/>
-          <w:shd w:val="clear" w:color="auto" w:fill="202124"/>
-          <w:lang w:val="en-US"/>
-        </w:rPr>
-        <w:t>terletak</w:t>
-      </w:r>
-      <w:proofErr w:type="spellEnd"/>
-      <w:r>
-        <w:rPr>
-          <w:rFonts w:ascii="Arial" w:hAnsi="Arial" w:cs="Arial"/>
-          <w:color w:val="FFFFFF" w:themeColor="background1"/>
-          <w:shd w:val="clear" w:color="auto" w:fill="202124"/>
-          <w:lang w:val="en-US"/>
-        </w:rPr>
-        <w:t xml:space="preserve"> pd </w:t>
-      </w:r>
-      <w:proofErr w:type="spellStart"/>
-      <w:r>
-        <w:rPr>
-          <w:rFonts w:ascii="Arial" w:hAnsi="Arial" w:cs="Arial"/>
-          <w:color w:val="FFFFFF" w:themeColor="background1"/>
-          <w:shd w:val="clear" w:color="auto" w:fill="202124"/>
-          <w:lang w:val="en-US"/>
-        </w:rPr>
-        <w:t>bais</w:t>
-      </w:r>
-      <w:proofErr w:type="spellEnd"/>
-      <w:r>
-        <w:rPr>
-          <w:rFonts w:ascii="Arial" w:hAnsi="Arial" w:cs="Arial"/>
-          <w:color w:val="FFFFFF" w:themeColor="background1"/>
-          <w:shd w:val="clear" w:color="auto" w:fill="202124"/>
-          <w:lang w:val="en-US"/>
-        </w:rPr>
-        <w:t xml:space="preserve"> </w:t>
-      </w:r>
-      <w:proofErr w:type="spellStart"/>
-      <w:r>
-        <w:rPr>
-          <w:rFonts w:ascii="Arial" w:hAnsi="Arial" w:cs="Arial"/>
-          <w:color w:val="FFFFFF" w:themeColor="background1"/>
-          <w:shd w:val="clear" w:color="auto" w:fill="202124"/>
-          <w:lang w:val="en-US"/>
-        </w:rPr>
-        <w:t>ke</w:t>
-      </w:r>
-      <w:proofErr w:type="spellEnd"/>
-      <w:r>
-        <w:rPr>
-          <w:rFonts w:ascii="Arial" w:hAnsi="Arial" w:cs="Arial"/>
-          <w:color w:val="FFFFFF" w:themeColor="background1"/>
-          <w:shd w:val="clear" w:color="auto" w:fill="202124"/>
-          <w:lang w:val="en-US"/>
-        </w:rPr>
-        <w:t xml:space="preserve">-I dan </w:t>
-      </w:r>
-      <w:proofErr w:type="spellStart"/>
-      <w:r>
-        <w:rPr>
-          <w:rFonts w:ascii="Arial" w:hAnsi="Arial" w:cs="Arial"/>
-          <w:color w:val="FFFFFF" w:themeColor="background1"/>
-          <w:shd w:val="clear" w:color="auto" w:fill="202124"/>
-          <w:lang w:val="en-US"/>
-        </w:rPr>
-        <w:t>kolom</w:t>
-      </w:r>
-      <w:proofErr w:type="spellEnd"/>
-      <w:r>
-        <w:rPr>
-          <w:rFonts w:ascii="Arial" w:hAnsi="Arial" w:cs="Arial"/>
-          <w:color w:val="FFFFFF" w:themeColor="background1"/>
-          <w:shd w:val="clear" w:color="auto" w:fill="202124"/>
-          <w:lang w:val="en-US"/>
-        </w:rPr>
-        <w:t xml:space="preserve"> </w:t>
-      </w:r>
-      <w:proofErr w:type="spellStart"/>
-      <w:r>
-        <w:rPr>
-          <w:rFonts w:ascii="Arial" w:hAnsi="Arial" w:cs="Arial"/>
-          <w:color w:val="FFFFFF" w:themeColor="background1"/>
-          <w:shd w:val="clear" w:color="auto" w:fill="202124"/>
-          <w:lang w:val="en-US"/>
-        </w:rPr>
-        <w:t>ke</w:t>
-      </w:r>
-      <w:proofErr w:type="spellEnd"/>
-      <w:r>
-        <w:rPr>
-          <w:rFonts w:ascii="Arial" w:hAnsi="Arial" w:cs="Arial"/>
-          <w:color w:val="FFFFFF" w:themeColor="background1"/>
-          <w:shd w:val="clear" w:color="auto" w:fill="202124"/>
-          <w:lang w:val="en-US"/>
-        </w:rPr>
-        <w:t>-j</w:t>
-      </w:r>
-    </w:p>
-    <w:p>
-      <w:pPr>
-        <w:rPr>
-          <w:rFonts w:ascii="Arial" w:hAnsi="Arial" w:cs="Arial"/>
-          <w:color w:val="FFFFFF" w:themeColor="background1"/>
-          <w:shd w:val="clear" w:color="auto" w:fill="202124"/>
-          <w:lang w:val="en-US"/>
-        </w:rPr>
-      </w:pPr>
-      <w:r>
-        <w:rPr>
-          <w:rFonts w:ascii="Arial" w:hAnsi="Arial" w:cs="Arial"/>
-          <w:color w:val="FFFFFF" w:themeColor="background1"/>
-          <w:shd w:val="clear" w:color="auto" w:fill="202124"/>
-          <w:lang w:val="en-US"/>
-        </w:rPr>
-        <w:t xml:space="preserve">Ordo </w:t>
-      </w:r>
-      <w:proofErr w:type="spellStart"/>
-      <w:r>
-        <w:rPr>
-          <w:rFonts w:ascii="Arial" w:hAnsi="Arial" w:cs="Arial"/>
-          <w:color w:val="FFFFFF" w:themeColor="background1"/>
-          <w:shd w:val="clear" w:color="auto" w:fill="202124"/>
-          <w:lang w:val="en-US"/>
-        </w:rPr>
-        <w:t>matriks</w:t>
-      </w:r>
-      <w:proofErr w:type="spellEnd"/>
-    </w:p>
-    <w:p>
-      <w:pPr>
-        <w:rPr>
-          <w:rFonts w:ascii="Arial" w:hAnsi="Arial" w:cs="Arial"/>
-          <w:color w:val="FFFFFF" w:themeColor="background1"/>
-          <w:shd w:val="clear" w:color="auto" w:fill="202124"/>
-          <w:lang w:val="en-US"/>
-        </w:rPr>
-      </w:pPr>
-      <w:r>
-        <w:rPr>
-          <w:rFonts w:ascii="Arial" w:hAnsi="Arial" w:cs="Arial"/>
-          <w:color w:val="FFFFFF" w:themeColor="background1"/>
-          <w:shd w:val="clear" w:color="auto" w:fill="202124"/>
-          <w:lang w:val="en-US"/>
-        </w:rPr>
-        <w:t xml:space="preserve">Jika </w:t>
-      </w:r>
-      <w:proofErr w:type="spellStart"/>
-      <w:r>
-        <w:rPr>
-          <w:rFonts w:ascii="Arial" w:hAnsi="Arial" w:cs="Arial"/>
-          <w:color w:val="FFFFFF" w:themeColor="background1"/>
-          <w:shd w:val="clear" w:color="auto" w:fill="202124"/>
-          <w:lang w:val="en-US"/>
-        </w:rPr>
-        <w:t>suatu</w:t>
-      </w:r>
-      <w:proofErr w:type="spellEnd"/>
-      <w:r>
-        <w:rPr>
-          <w:rFonts w:ascii="Arial" w:hAnsi="Arial" w:cs="Arial"/>
-          <w:color w:val="FFFFFF" w:themeColor="background1"/>
-          <w:shd w:val="clear" w:color="auto" w:fill="202124"/>
-          <w:lang w:val="en-US"/>
-        </w:rPr>
-        <w:t xml:space="preserve"> </w:t>
-      </w:r>
-      <w:proofErr w:type="spellStart"/>
-      <w:r>
-        <w:rPr>
-          <w:rFonts w:ascii="Arial" w:hAnsi="Arial" w:cs="Arial"/>
-          <w:color w:val="FFFFFF" w:themeColor="background1"/>
-          <w:shd w:val="clear" w:color="auto" w:fill="202124"/>
-          <w:lang w:val="en-US"/>
-        </w:rPr>
-        <w:t>matriks</w:t>
-      </w:r>
-      <w:proofErr w:type="spellEnd"/>
-      <w:r>
-        <w:rPr>
-          <w:rFonts w:ascii="Arial" w:hAnsi="Arial" w:cs="Arial"/>
-          <w:color w:val="FFFFFF" w:themeColor="background1"/>
-          <w:shd w:val="clear" w:color="auto" w:fill="202124"/>
-          <w:lang w:val="en-US"/>
-        </w:rPr>
-        <w:t xml:space="preserve"> A </w:t>
-      </w:r>
-      <w:proofErr w:type="spellStart"/>
-      <w:r>
-        <w:rPr>
-          <w:rFonts w:ascii="Arial" w:hAnsi="Arial" w:cs="Arial"/>
-          <w:color w:val="FFFFFF" w:themeColor="background1"/>
-          <w:shd w:val="clear" w:color="auto" w:fill="202124"/>
-          <w:lang w:val="en-US"/>
-        </w:rPr>
-        <w:t>terdiri</w:t>
-      </w:r>
-      <w:proofErr w:type="spellEnd"/>
-      <w:r>
-        <w:rPr>
-          <w:rFonts w:ascii="Arial" w:hAnsi="Arial" w:cs="Arial"/>
-          <w:color w:val="FFFFFF" w:themeColor="background1"/>
-          <w:shd w:val="clear" w:color="auto" w:fill="202124"/>
-          <w:lang w:val="en-US"/>
-        </w:rPr>
-        <w:t xml:space="preserve"> </w:t>
-      </w:r>
-      <w:proofErr w:type="spellStart"/>
-      <w:r>
-        <w:rPr>
-          <w:rFonts w:ascii="Arial" w:hAnsi="Arial" w:cs="Arial"/>
-          <w:color w:val="FFFFFF" w:themeColor="background1"/>
-          <w:shd w:val="clear" w:color="auto" w:fill="202124"/>
-          <w:lang w:val="en-US"/>
-        </w:rPr>
-        <w:t>dari</w:t>
-      </w:r>
-      <w:proofErr w:type="spellEnd"/>
-      <w:r>
-        <w:rPr>
-          <w:rFonts w:ascii="Arial" w:hAnsi="Arial" w:cs="Arial"/>
-          <w:color w:val="FFFFFF" w:themeColor="background1"/>
-          <w:shd w:val="clear" w:color="auto" w:fill="202124"/>
-          <w:lang w:val="en-US"/>
-        </w:rPr>
-        <w:t xml:space="preserve"> m baris dan n </w:t>
-      </w:r>
-      <w:proofErr w:type="spellStart"/>
-      <w:r>
-        <w:rPr>
-          <w:rFonts w:ascii="Arial" w:hAnsi="Arial" w:cs="Arial"/>
-          <w:color w:val="FFFFFF" w:themeColor="background1"/>
-          <w:shd w:val="clear" w:color="auto" w:fill="202124"/>
-          <w:lang w:val="en-US"/>
-        </w:rPr>
-        <w:t>kolom</w:t>
-      </w:r>
-      <w:proofErr w:type="spellEnd"/>
-      <w:r>
-        <w:rPr>
-          <w:rFonts w:ascii="Arial" w:hAnsi="Arial" w:cs="Arial"/>
-          <w:color w:val="FFFFFF" w:themeColor="background1"/>
-          <w:shd w:val="clear" w:color="auto" w:fill="202124"/>
-          <w:lang w:val="en-US"/>
-        </w:rPr>
-        <w:t xml:space="preserve">, </w:t>
-      </w:r>
-      <w:proofErr w:type="spellStart"/>
-      <w:r>
-        <w:rPr>
-          <w:rFonts w:ascii="Arial" w:hAnsi="Arial" w:cs="Arial"/>
-          <w:color w:val="FFFFFF" w:themeColor="background1"/>
-          <w:shd w:val="clear" w:color="auto" w:fill="202124"/>
-          <w:lang w:val="en-US"/>
-        </w:rPr>
-        <w:t>maka</w:t>
-      </w:r>
-      <w:proofErr w:type="spellEnd"/>
-      <w:r>
-        <w:rPr>
-          <w:rFonts w:ascii="Arial" w:hAnsi="Arial" w:cs="Arial"/>
-          <w:color w:val="FFFFFF" w:themeColor="background1"/>
-          <w:shd w:val="clear" w:color="auto" w:fill="202124"/>
-          <w:lang w:val="en-US"/>
-        </w:rPr>
-        <w:t xml:space="preserve"> m x n </w:t>
-      </w:r>
-      <w:proofErr w:type="spellStart"/>
-      <w:r>
-        <w:rPr>
-          <w:rFonts w:ascii="Arial" w:hAnsi="Arial" w:cs="Arial"/>
-          <w:color w:val="FFFFFF" w:themeColor="background1"/>
-          <w:shd w:val="clear" w:color="auto" w:fill="202124"/>
-          <w:lang w:val="en-US"/>
-        </w:rPr>
-        <w:t>menyatakan</w:t>
-      </w:r>
-      <w:proofErr w:type="spellEnd"/>
-      <w:r>
-        <w:rPr>
-          <w:rFonts w:ascii="Arial" w:hAnsi="Arial" w:cs="Arial"/>
-          <w:color w:val="FFFFFF" w:themeColor="background1"/>
-          <w:shd w:val="clear" w:color="auto" w:fill="202124"/>
-          <w:lang w:val="en-US"/>
-        </w:rPr>
-        <w:t xml:space="preserve">  </w:t>
-      </w:r>
-      <w:proofErr w:type="spellStart"/>
-      <w:r>
-        <w:rPr>
-          <w:rFonts w:ascii="Arial" w:hAnsi="Arial" w:cs="Arial"/>
-          <w:color w:val="FFFFFF" w:themeColor="background1"/>
-          <w:shd w:val="clear" w:color="auto" w:fill="202124"/>
-          <w:lang w:val="en-US"/>
-        </w:rPr>
-        <w:t>ukura</w:t>
-      </w:r>
-      <w:proofErr w:type="spellEnd"/>
-      <w:r>
-        <w:rPr>
-          <w:rFonts w:ascii="Arial" w:hAnsi="Arial" w:cs="Arial"/>
-          <w:color w:val="FFFFFF" w:themeColor="background1"/>
-          <w:shd w:val="clear" w:color="auto" w:fill="202124"/>
-          <w:lang w:val="en-US"/>
-        </w:rPr>
-        <w:t xml:space="preserve"> </w:t>
-      </w:r>
-      <w:proofErr w:type="spellStart"/>
-      <w:r>
-        <w:rPr>
-          <w:rFonts w:ascii="Arial" w:hAnsi="Arial" w:cs="Arial"/>
-          <w:color w:val="FFFFFF" w:themeColor="background1"/>
-          <w:shd w:val="clear" w:color="auto" w:fill="202124"/>
-          <w:lang w:val="en-US"/>
-        </w:rPr>
-        <w:t>atau</w:t>
-      </w:r>
-      <w:proofErr w:type="spellEnd"/>
-      <w:r>
-        <w:rPr>
-          <w:rFonts w:ascii="Arial" w:hAnsi="Arial" w:cs="Arial"/>
-          <w:color w:val="FFFFFF" w:themeColor="background1"/>
-          <w:shd w:val="clear" w:color="auto" w:fill="202124"/>
-          <w:lang w:val="en-US"/>
-        </w:rPr>
-        <w:t xml:space="preserve"> ordo </w:t>
-      </w:r>
-      <w:proofErr w:type="spellStart"/>
-      <w:r>
-        <w:rPr>
-          <w:rFonts w:ascii="Arial" w:hAnsi="Arial" w:cs="Arial"/>
-          <w:color w:val="FFFFFF" w:themeColor="background1"/>
-          <w:shd w:val="clear" w:color="auto" w:fill="202124"/>
-          <w:lang w:val="en-US"/>
-        </w:rPr>
-        <w:t>dari</w:t>
-      </w:r>
-      <w:proofErr w:type="spellEnd"/>
-      <w:r>
-        <w:rPr>
-          <w:rFonts w:ascii="Arial" w:hAnsi="Arial" w:cs="Arial"/>
-          <w:color w:val="FFFFFF" w:themeColor="background1"/>
-          <w:shd w:val="clear" w:color="auto" w:fill="202124"/>
-          <w:lang w:val="en-US"/>
-        </w:rPr>
-        <w:t xml:space="preserve"> </w:t>
-      </w:r>
-      <w:proofErr w:type="spellStart"/>
-      <w:r>
-        <w:rPr>
-          <w:rFonts w:ascii="Arial" w:hAnsi="Arial" w:cs="Arial"/>
-          <w:color w:val="FFFFFF" w:themeColor="background1"/>
-          <w:shd w:val="clear" w:color="auto" w:fill="202124"/>
-          <w:lang w:val="en-US"/>
-        </w:rPr>
-        <w:t>matriks</w:t>
-      </w:r>
-      <w:proofErr w:type="spellEnd"/>
-      <w:r>
-        <w:rPr>
-          <w:rFonts w:ascii="Arial" w:hAnsi="Arial" w:cs="Arial"/>
-          <w:color w:val="FFFFFF" w:themeColor="background1"/>
-          <w:shd w:val="clear" w:color="auto" w:fill="202124"/>
-          <w:lang w:val="en-US"/>
-        </w:rPr>
-        <w:t xml:space="preserve"> A.</w:t>
+        <w:t>Jika suatu matriks A terdiri dari m baris dan n kolom, maka m x n menyatakan  ukura atau ordo dari matriks A.</w:t>
       </w:r>
     </w:p>
     <w:p>
@@ -2515,15 +1447,7 @@
     </w:p>
     <w:p>
       <w:r>
-        <w:t xml:space="preserve">• </w:t>
-      </w:r>
-      <w:proofErr w:type="spellStart"/>
-      <w:r>
-        <w:t>Matrik</w:t>
-      </w:r>
-      <w:proofErr w:type="spellEnd"/>
-      <w:r>
-        <w:t xml:space="preserve">, dalam matematika dan fisika, adalah kumpulan bilangan, simbol, atau ekspresi (ungkapan), berbentuk persegi panjang yang disusun menurut baris dan kolom. </w:t>
+        <w:t xml:space="preserve">• Matrik, dalam matematika dan fisika, adalah kumpulan bilangan, simbol, atau ekspresi (ungkapan), berbentuk persegi panjang yang disusun menurut baris dan kolom. </w:t>
       </w:r>
     </w:p>
     <w:p>
@@ -2652,15 +1576,7 @@
     </w:p>
     <w:p>
       <w:r>
-        <w:t xml:space="preserve">dengan a, b, c, dan d merupakan tetapan (konstanta) yang diketahui nilai-nilainya, sedangkan x, y, z, dan w merupakan bilangan yang tak </w:t>
-      </w:r>
-      <w:proofErr w:type="spellStart"/>
-      <w:r>
-        <w:t>deketahui</w:t>
-      </w:r>
-      <w:proofErr w:type="spellEnd"/>
-      <w:r>
-        <w:t xml:space="preserve"> (variabel), disebut juga sebagai PERSAMAAN LINIER.</w:t>
+        <w:t>dengan a, b, c, dan d merupakan tetapan (konstanta) yang diketahui nilai-nilainya, sedangkan x, y, z, dan w merupakan bilangan yang tak deketahui (variabel), disebut juga sebagai PERSAMAAN LINIER.</w:t>
       </w:r>
     </w:p>
     <w:p>
@@ -2810,23 +1726,7 @@
     <w:p/>
     <w:p>
       <w:r>
-        <w:t xml:space="preserve">Dalam Kuliah ini akan </w:t>
-      </w:r>
-      <w:proofErr w:type="spellStart"/>
-      <w:r>
-        <w:t>dipelejari</w:t>
-      </w:r>
-      <w:proofErr w:type="spellEnd"/>
-      <w:r>
-        <w:t xml:space="preserve"> 4 buah metode penyelesaian Sistem Persamaan </w:t>
-      </w:r>
-      <w:proofErr w:type="spellStart"/>
-      <w:r>
-        <w:t>Aljabal</w:t>
-      </w:r>
-      <w:proofErr w:type="spellEnd"/>
-      <w:r>
-        <w:t xml:space="preserve"> Linier (SPAL), yaitu:</w:t>
+        <w:t>Dalam Kuliah ini akan dipelejari 4 buah metode penyelesaian Sistem Persamaan Aljabal Linier (SPAL), yaitu:</w:t>
       </w:r>
     </w:p>
     <w:p>
@@ -2842,15 +1742,7 @@
         <w:sym w:font="Symbol" w:char="F0F0"/>
       </w:r>
       <w:r>
-        <w:t xml:space="preserve"> Eliminasi </w:t>
-      </w:r>
-      <w:proofErr w:type="spellStart"/>
-      <w:r>
-        <w:t>Gauss</w:t>
-      </w:r>
-      <w:proofErr w:type="spellEnd"/>
-      <w:r>
-        <w:t xml:space="preserve">: matriks </w:t>
+        <w:t xml:space="preserve"> Eliminasi Gauss: matriks </w:t>
       </w:r>
     </w:p>
     <w:p>
@@ -2858,15 +1750,7 @@
         <w:sym w:font="Symbol" w:char="F0F0"/>
       </w:r>
       <w:r>
-        <w:t xml:space="preserve"> Eliminasi </w:t>
-      </w:r>
-      <w:proofErr w:type="spellStart"/>
-      <w:r>
-        <w:t>Gauss</w:t>
-      </w:r>
-      <w:proofErr w:type="spellEnd"/>
-      <w:r>
-        <w:t xml:space="preserve">-Jordan: matriks </w:t>
+        <w:t xml:space="preserve"> Eliminasi Gauss-Jordan: matriks </w:t>
       </w:r>
     </w:p>
     <w:p>
@@ -2943,23 +1827,7 @@
         </w:rPr>
       </w:pPr>
       <w:r>
-        <w:t xml:space="preserve">dapat dinyatakan dalam bentuk matriks imbuhan (matriks yang diperluas atau </w:t>
-      </w:r>
-      <w:proofErr w:type="spellStart"/>
-      <w:r>
-        <w:t>teraugmentasi</w:t>
-      </w:r>
-      <w:proofErr w:type="spellEnd"/>
-      <w:r>
-        <w:t xml:space="preserve">), </w:t>
-      </w:r>
-      <w:proofErr w:type="spellStart"/>
-      <w:r>
-        <w:t>sbb</w:t>
-      </w:r>
-      <w:proofErr w:type="spellEnd"/>
-      <w:r>
-        <w:t>:</w:t>
+        <w:t>dapat dinyatakan dalam bentuk matriks imbuhan (matriks yang diperluas atau teraugmentasi), sbb:</w:t>
       </w:r>
       <w:r>
         <w:rPr>
@@ -3030,15 +1898,7 @@
         <w:ind w:firstLine="720"/>
       </w:pPr>
       <w:r>
-        <w:t>1. Di setiap baris, angka pertama selain 0 harus 1 (</w:t>
-      </w:r>
-      <w:proofErr w:type="spellStart"/>
-      <w:r>
-        <w:t>leading</w:t>
-      </w:r>
-      <w:proofErr w:type="spellEnd"/>
-      <w:r>
-        <w:t xml:space="preserve"> 1). </w:t>
+        <w:t xml:space="preserve">1. Di setiap baris, angka pertama selain 0 harus 1 (leading 1). </w:t>
       </w:r>
     </w:p>
     <w:p>
@@ -3054,31 +1914,7 @@
         <w:ind w:left="720"/>
       </w:pPr>
       <w:r>
-        <w:t xml:space="preserve">3. Jika ada baris yang </w:t>
-      </w:r>
-      <w:proofErr w:type="spellStart"/>
-      <w:r>
-        <w:t>bereperan</w:t>
-      </w:r>
-      <w:proofErr w:type="spellEnd"/>
-      <w:r>
-        <w:t xml:space="preserve"> sebagai "</w:t>
-      </w:r>
-      <w:proofErr w:type="spellStart"/>
-      <w:r>
-        <w:t>leading</w:t>
-      </w:r>
-      <w:proofErr w:type="spellEnd"/>
-      <w:r>
-        <w:t xml:space="preserve"> 1", maka posisi angka "1" dari "</w:t>
-      </w:r>
-      <w:proofErr w:type="spellStart"/>
-      <w:r>
-        <w:t>leading</w:t>
-      </w:r>
-      <w:proofErr w:type="spellEnd"/>
-      <w:r>
-        <w:t xml:space="preserve"> 1" di bawahnya haruslah lebih kanan dari yang di atasnya. </w:t>
+        <w:t xml:space="preserve">3. Jika ada baris yang bereperan sebagai "leading 1", maka posisi angka "1" dari "leading 1" di bawahnya haruslah lebih kanan dari yang di atasnya. </w:t>
       </w:r>
     </w:p>
     <w:p>
@@ -3086,15 +1922,7 @@
         <w:ind w:left="720"/>
       </w:pPr>
       <w:r>
-        <w:t>4. Jika kolom yang memiliki "</w:t>
-      </w:r>
-      <w:proofErr w:type="spellStart"/>
-      <w:r>
-        <w:t>leading</w:t>
-      </w:r>
-      <w:proofErr w:type="spellEnd"/>
-      <w:r>
-        <w:t xml:space="preserve"> 1", sedangkan angka selain 1-nya adalah NOL, maka matriksnya disebut Eselon-baris tereduksi.</w:t>
+        <w:t>4. Jika kolom yang memiliki "leading 1", sedangkan angka selain 1-nya adalah NOL, maka matriksnya disebut Eselon-baris tereduksi.</w:t>
       </w:r>
     </w:p>
     <w:p>
@@ -3113,15 +1941,7 @@
       </w:pPr>
       <w:r>
         <w:lastRenderedPageBreak/>
-        <w:t>1: baris pertama matriks berikut, sebagai “</w:t>
-      </w:r>
-      <w:proofErr w:type="spellStart"/>
-      <w:r>
-        <w:t>leading</w:t>
-      </w:r>
-      <w:proofErr w:type="spellEnd"/>
-      <w:r>
-        <w:t xml:space="preserve"> 1”</w:t>
+        <w:t>1: baris pertama matriks berikut, sebagai “leading 1”</w:t>
       </w:r>
     </w:p>
     <w:p>
@@ -3354,52 +2174,15 @@
         <w:jc w:val="center"/>
       </w:pPr>
       <w:r>
-        <w:t xml:space="preserve">Solusi SPL dengan Solusi SPL dengan Metode Eliminasi </w:t>
-      </w:r>
-      <w:proofErr w:type="spellStart"/>
-      <w:r>
-        <w:t>Gauss</w:t>
-      </w:r>
-      <w:proofErr w:type="spellEnd"/>
+        <w:t>Solusi SPL dengan Solusi SPL dengan Metode Eliminasi Gauss</w:t>
+      </w:r>
     </w:p>
     <w:p>
       <w:pPr>
         <w:ind w:firstLine="720"/>
       </w:pPr>
       <w:r>
-        <w:t xml:space="preserve">Metode “Eliminasi </w:t>
-      </w:r>
-      <w:proofErr w:type="spellStart"/>
-      <w:r>
-        <w:t>Gauss</w:t>
-      </w:r>
-      <w:proofErr w:type="spellEnd"/>
-      <w:r>
-        <w:t xml:space="preserve">” merupakan suatu cara penyelesaian SPL dengan menggunakan bentuk matriks melalui teknik penyederhanaan matriks menjadi matriks yang lebih sederhana (diperkenalkan oleh </w:t>
-      </w:r>
-      <w:proofErr w:type="spellStart"/>
-      <w:r>
-        <w:t>Carl</w:t>
-      </w:r>
-      <w:proofErr w:type="spellEnd"/>
-      <w:r>
-        <w:t xml:space="preserve"> </w:t>
-      </w:r>
-      <w:proofErr w:type="spellStart"/>
-      <w:r>
-        <w:t>Friedrich</w:t>
-      </w:r>
-      <w:proofErr w:type="spellEnd"/>
-      <w:r>
-        <w:t xml:space="preserve"> </w:t>
-      </w:r>
-      <w:proofErr w:type="spellStart"/>
-      <w:r>
-        <w:t>Gauss</w:t>
-      </w:r>
-      <w:proofErr w:type="spellEnd"/>
-      <w:r>
-        <w:t>), yaitu dengan melakukan operasi baris sehingga matriks tersebut menjadi matriks yang Eselon-baris.</w:t>
+        <w:t>Metode “Eliminasi Gauss” merupakan suatu cara penyelesaian SPL dengan menggunakan bentuk matriks melalui teknik penyederhanaan matriks menjadi matriks yang lebih sederhana (diperkenalkan oleh Carl Friedrich Gauss), yaitu dengan melakukan operasi baris sehingga matriks tersebut menjadi matriks yang Eselon-baris.</w:t>
       </w:r>
     </w:p>
     <w:p>
@@ -3408,23 +2191,7 @@
       </w:pPr>
       <w:r>
         <w:lastRenderedPageBreak/>
-        <w:t xml:space="preserve">Teknis operasionalnya: dengan mengubah persamaan linier tersebut ke dalam matriks imbuhan (matriks yang diperluas atau </w:t>
-      </w:r>
-      <w:proofErr w:type="spellStart"/>
-      <w:r>
-        <w:t>teraugmentasi</w:t>
-      </w:r>
-      <w:proofErr w:type="spellEnd"/>
-      <w:r>
-        <w:t xml:space="preserve">) dan mengoperasikannya. Setelah terbentuk matriks eselon-baris, maka lakukanlah substitusi balik untuk mendapatkan nilai dari </w:t>
-      </w:r>
-      <w:proofErr w:type="spellStart"/>
-      <w:r>
-        <w:t>variabelvariabel</w:t>
-      </w:r>
-      <w:proofErr w:type="spellEnd"/>
-      <w:r>
-        <w:t xml:space="preserve"> tersebut.</w:t>
+        <w:t>Teknis operasionalnya: dengan mengubah persamaan linier tersebut ke dalam matriks imbuhan (matriks yang diperluas atau teraugmentasi) dan mengoperasikannya. Setelah terbentuk matriks eselon-baris, maka lakukanlah substitusi balik untuk mendapatkan nilai dari variabelvariabel tersebut.</w:t>
       </w:r>
     </w:p>
     <w:p>
@@ -3433,21 +2200,8 @@
       </w:pPr>
     </w:p>
     <w:p>
-      <w:proofErr w:type="spellStart"/>
-      <w:r>
-        <w:t>ContohMetode</w:t>
-      </w:r>
-      <w:proofErr w:type="spellEnd"/>
-      <w:r>
-        <w:t xml:space="preserve"> Eliminasi </w:t>
-      </w:r>
-      <w:proofErr w:type="spellStart"/>
-      <w:r>
-        <w:t>Gauss</w:t>
-      </w:r>
-      <w:proofErr w:type="spellEnd"/>
-      <w:r>
-        <w:t xml:space="preserve"> (#1)</w:t>
+      <w:r>
+        <w:t>ContohMetode Eliminasi Gauss (#1)</w:t>
       </w:r>
     </w:p>
     <w:p>
@@ -3515,15 +2269,7 @@
         <w:sym w:font="Symbol" w:char="F0B7"/>
       </w:r>
       <w:r>
-        <w:t xml:space="preserve"> Ubahlah SPL di atas menjadi bentuk matriks (yang diperluas) </w:t>
-      </w:r>
-      <w:proofErr w:type="spellStart"/>
-      <w:r>
-        <w:t>sebagi</w:t>
-      </w:r>
-      <w:proofErr w:type="spellEnd"/>
-      <w:r>
-        <w:t xml:space="preserve"> berikut:</w:t>
+        <w:t xml:space="preserve"> Ubahlah SPL di atas menjadi bentuk matriks (yang diperluas) sebagi berikut:</w:t>
       </w:r>
     </w:p>
     <w:p>
@@ -3684,14 +2430,12 @@
           <w:lang w:val="en-US"/>
         </w:rPr>
       </w:pPr>
-      <w:proofErr w:type="spellStart"/>
       <w:r>
         <w:rPr>
           <w:lang w:val="en-US"/>
         </w:rPr>
         <w:t>atau</w:t>
       </w:r>
-      <w:proofErr w:type="spellEnd"/>
     </w:p>
     <w:p>
       <w:pPr>
@@ -4513,7 +3257,16 @@
     </w:p>
     <w:p>
       <w:r>
-        <w:t>•Matriks Segitiga</w:t>
+        <w:t>•</w:t>
+      </w:r>
+      <w:r>
+        <w:rPr>
+          <w:lang w:val="en-US"/>
+        </w:rPr>
+        <w:t xml:space="preserve"> </w:t>
+      </w:r>
+      <w:r>
+        <w:t>Matriks Segitiga</w:t>
       </w:r>
     </w:p>
     <w:p>
@@ -4534,15 +3287,7 @@
         <w:t xml:space="preserve"> </w:t>
       </w:r>
       <w:r>
-        <w:t xml:space="preserve">Matriks segitiga bawah adalah matriks bujur sangkar yang semua elemen </w:t>
-      </w:r>
-      <w:proofErr w:type="spellStart"/>
-      <w:r>
-        <w:t>diatas</w:t>
-      </w:r>
-      <w:proofErr w:type="spellEnd"/>
-      <w:r>
-        <w:t xml:space="preserve"> diagonal utamanya sama dengan 0. Dengan perkataan lain [A] adalah matriks segitiga atas bila = 0 untuk i &lt; j. </w:t>
+        <w:t xml:space="preserve">Matriks segitiga bawah adalah matriks bujur sangkar yang semua elemen diatas diagonal utamanya sama dengan 0. Dengan perkataan lain [A] adalah matriks segitiga atas bila = 0 untuk i &lt; j. </w:t>
       </w:r>
     </w:p>
     <w:p>
@@ -4666,15 +3411,7 @@
         <w:t xml:space="preserve"> </w:t>
       </w:r>
       <w:r>
-        <w:t xml:space="preserve">Matriks segitiga atas adalah matriks bujur sangkar yang semua elemen di bawah diagonal utamanya sama dengan 0. Dengan perkataan lain [A] adalah matriks segitiga atas bila </w:t>
-      </w:r>
-      <w:proofErr w:type="spellStart"/>
-      <w:r>
-        <w:t>aij</w:t>
-      </w:r>
-      <w:proofErr w:type="spellEnd"/>
-      <w:r>
-        <w:t xml:space="preserve"> = 0 untuk i &gt; j.</w:t>
+        <w:t>Matriks segitiga atas adalah matriks bujur sangkar yang semua elemen di bawah diagonal utamanya sama dengan 0. Dengan perkataan lain [A] adalah matriks segitiga atas bila aij = 0 untuk i &gt; j.</w:t>
       </w:r>
     </w:p>
     <w:p>
@@ -4873,134 +3610,24 @@
     <w:p/>
     <w:p>
       <w:r>
-        <w:t>•</w:t>
-      </w:r>
-      <w:proofErr w:type="spellStart"/>
-      <w:r>
-        <w:t>Transpos</w:t>
-      </w:r>
-      <w:proofErr w:type="spellEnd"/>
-      <w:r>
-        <w:t xml:space="preserve"> Matriks </w:t>
-      </w:r>
-    </w:p>
-    <w:p>
-      <w:pPr>
-        <w:rPr>
-          <w:lang w:val="en-US"/>
-        </w:rPr>
-      </w:pPr>
-      <w:r>
-        <w:t xml:space="preserve">Jika A matriks </w:t>
-      </w:r>
-      <w:proofErr w:type="spellStart"/>
-      <w:r>
-        <w:t>mxn</w:t>
-      </w:r>
-      <w:proofErr w:type="spellEnd"/>
-      <w:r>
-        <w:t xml:space="preserve">, maka </w:t>
-      </w:r>
-      <w:proofErr w:type="spellStart"/>
-      <w:r>
-        <w:t>transpose</w:t>
-      </w:r>
-      <w:proofErr w:type="spellEnd"/>
-      <w:r>
-        <w:t xml:space="preserve"> dari matriks A (A t) adalah matriks berukuran </w:t>
-      </w:r>
-      <w:proofErr w:type="spellStart"/>
-      <w:r>
-        <w:t>nxm</w:t>
-      </w:r>
-      <w:proofErr w:type="spellEnd"/>
-      <w:r>
-        <w:t xml:space="preserve"> yang diperoleh dari matriks A dengan menukar baris dengan kolom.</w:t>
-      </w:r>
-      <w:r>
-        <w:rPr>
-          <w:lang w:val="en-US"/>
-        </w:rPr>
-        <w:t xml:space="preserve"> </w:t>
-      </w:r>
-      <w:proofErr w:type="spellStart"/>
-      <w:r>
-        <w:rPr>
-          <w:lang w:val="en-US"/>
-        </w:rPr>
-        <w:t>Menukar</w:t>
-      </w:r>
-      <w:proofErr w:type="spellEnd"/>
-      <w:r>
-        <w:rPr>
-          <w:lang w:val="en-US"/>
-        </w:rPr>
-        <w:t xml:space="preserve"> </w:t>
-      </w:r>
-      <w:proofErr w:type="spellStart"/>
-      <w:r>
-        <w:rPr>
-          <w:lang w:val="en-US"/>
-        </w:rPr>
-        <w:t>antara</w:t>
-      </w:r>
-      <w:proofErr w:type="spellEnd"/>
-      <w:r>
-        <w:rPr>
-          <w:lang w:val="en-US"/>
-        </w:rPr>
-        <w:t xml:space="preserve"> </w:t>
-      </w:r>
-      <w:proofErr w:type="spellStart"/>
-      <w:r>
-        <w:rPr>
-          <w:lang w:val="en-US"/>
-        </w:rPr>
-        <w:t>elemen</w:t>
-      </w:r>
-      <w:proofErr w:type="spellEnd"/>
-      <w:r>
-        <w:rPr>
-          <w:lang w:val="en-US"/>
-        </w:rPr>
-        <w:t xml:space="preserve"> baris </w:t>
-      </w:r>
-      <w:proofErr w:type="spellStart"/>
-      <w:r>
-        <w:rPr>
-          <w:lang w:val="en-US"/>
-        </w:rPr>
-        <w:t>dgn</w:t>
-      </w:r>
-      <w:proofErr w:type="spellEnd"/>
-      <w:r>
-        <w:rPr>
-          <w:lang w:val="en-US"/>
-        </w:rPr>
-        <w:t xml:space="preserve"> </w:t>
-      </w:r>
-      <w:proofErr w:type="spellStart"/>
-      <w:r>
-        <w:rPr>
-          <w:lang w:val="en-US"/>
-        </w:rPr>
-        <w:t>elemen</w:t>
-      </w:r>
-      <w:proofErr w:type="spellEnd"/>
-      <w:r>
-        <w:rPr>
-          <w:lang w:val="en-US"/>
-        </w:rPr>
-        <w:t xml:space="preserve"> </w:t>
-      </w:r>
-      <w:proofErr w:type="spellStart"/>
-      <w:r>
-        <w:rPr>
-          <w:lang w:val="en-US"/>
-        </w:rPr>
-        <w:t>kolom</w:t>
-      </w:r>
-      <w:proofErr w:type="spellEnd"/>
+        <w:t xml:space="preserve">•Transpos Matriks </w:t>
+      </w:r>
+    </w:p>
+    <w:p>
+      <w:pPr>
+        <w:rPr>
+          <w:lang w:val="en-US"/>
+        </w:rPr>
+      </w:pPr>
+      <w:r>
+        <w:t>Jika A matriks mxn, maka transpose dari matriks A (A t) adalah matriks berukuran nxm yang diperoleh dari matriks A dengan menukar baris dengan kolom.</w:t>
+      </w:r>
+      <w:r>
+        <w:rPr>
+          <w:lang w:val="en-US"/>
+        </w:rPr>
+        <w:t xml:space="preserve"> Menukar antara elemen baris dgn elemen kolom</w:t>
+      </w:r>
     </w:p>
     <w:p>
       <w:r>
@@ -5101,141 +3728,120 @@
         <w:ind w:firstLine="720"/>
       </w:pPr>
       <w:r>
-        <w:t>4. (</w:t>
-      </w:r>
-      <w:proofErr w:type="spellStart"/>
-      <w:r>
-        <w:t>kA</w:t>
-      </w:r>
-      <w:proofErr w:type="spellEnd"/>
-      <w:r>
-        <w:t xml:space="preserve">)t = </w:t>
-      </w:r>
-      <w:proofErr w:type="spellStart"/>
-      <w:r>
-        <w:t>kA</w:t>
-      </w:r>
-      <w:proofErr w:type="spellEnd"/>
-      <w:r>
-        <w:t xml:space="preserve"> t</w:t>
-      </w:r>
-    </w:p>
-    <w:p>
-      <w:pPr>
-        <w:rPr>
-          <w:lang w:val="en-US"/>
-        </w:rPr>
-      </w:pPr>
-      <w:r>
-        <w:rPr>
-          <w:lang w:val="en-US"/>
-        </w:rPr>
-        <w:t xml:space="preserve">Jika A = AT, </w:t>
-      </w:r>
-      <w:proofErr w:type="spellStart"/>
-      <w:r>
-        <w:rPr>
-          <w:lang w:val="en-US"/>
-        </w:rPr>
-        <w:t>matriks</w:t>
-      </w:r>
-      <w:proofErr w:type="spellEnd"/>
-      <w:r>
-        <w:rPr>
-          <w:lang w:val="en-US"/>
-        </w:rPr>
-        <w:t xml:space="preserve"> A </w:t>
-      </w:r>
-      <w:proofErr w:type="spellStart"/>
-      <w:r>
-        <w:rPr>
-          <w:lang w:val="en-US"/>
-        </w:rPr>
-        <w:t>disebut</w:t>
-      </w:r>
-      <w:proofErr w:type="spellEnd"/>
+        <w:t>4. (kA)t = kA t</w:t>
+      </w:r>
+    </w:p>
+    <w:p>
+      <w:pPr>
+        <w:rPr>
+          <w:lang w:val="en-US"/>
+        </w:rPr>
+      </w:pPr>
+      <w:r>
+        <w:rPr>
+          <w:lang w:val="en-US"/>
+        </w:rPr>
+        <w:t>Jika A = AT, matriks A disebut sebagai matriks simestris</w:t>
+      </w:r>
+    </w:p>
+    <w:p>
+      <w:r>
+        <w:t>Beberapa sifat matriks transpose yaitu:</w:t>
+      </w:r>
+    </w:p>
+    <w:p>
+      <w:pPr>
+        <w:rPr>
+          <w:lang w:val="en-US"/>
+        </w:rPr>
+      </w:pPr>
+      <w:r>
+        <w:rPr>
+          <w:lang w:val="en-US"/>
+        </w:rPr>
+        <w:lastRenderedPageBreak/>
+        <w:drawing>
+          <wp:inline distT="0" distB="0" distL="0" distR="0" wp14:anchorId="0229385A" wp14:editId="02639344">
+            <wp:extent cx="1729890" cy="1150720"/>
+            <wp:effectExtent l="0" t="0" r="3810" b="0"/>
+            <wp:docPr id="69" name="Gambar 69"/>
+            <wp:cNvGraphicFramePr>
+              <a:graphicFrameLocks xmlns:a="http://schemas.openxmlformats.org/drawingml/2006/main" noChangeAspect="1"/>
+            </wp:cNvGraphicFramePr>
+            <a:graphic xmlns:a="http://schemas.openxmlformats.org/drawingml/2006/main">
+              <a:graphicData uri="http://schemas.openxmlformats.org/drawingml/2006/picture">
+                <pic:pic xmlns:pic="http://schemas.openxmlformats.org/drawingml/2006/picture">
+                  <pic:nvPicPr>
+                    <pic:cNvPr id="1" name=""/>
+                    <pic:cNvPicPr/>
+                  </pic:nvPicPr>
+                  <pic:blipFill>
+                    <a:blip r:embed="rId44"/>
+                    <a:stretch>
+                      <a:fillRect/>
+                    </a:stretch>
+                  </pic:blipFill>
+                  <pic:spPr>
+                    <a:xfrm>
+                      <a:off x="0" y="0"/>
+                      <a:ext cx="1729890" cy="1150720"/>
+                    </a:xfrm>
+                    <a:prstGeom prst="rect">
+                      <a:avLst/>
+                    </a:prstGeom>
+                  </pic:spPr>
+                </pic:pic>
+              </a:graphicData>
+            </a:graphic>
+          </wp:inline>
+        </w:drawing>
+      </w:r>
+    </w:p>
+    <w:p>
+      <w:pPr>
+        <w:rPr>
+          <w:lang w:val="en-US"/>
+        </w:rPr>
+      </w:pPr>
+    </w:p>
+    <w:p>
+      <w:pPr>
+        <w:rPr>
+          <w:lang w:val="en-US"/>
+        </w:rPr>
+      </w:pPr>
+    </w:p>
+    <w:p>
+      <w:pPr>
+        <w:rPr>
+          <w:lang w:val="en-US"/>
+        </w:rPr>
+      </w:pPr>
+    </w:p>
+    <w:p>
+      <w:pPr>
+        <w:rPr>
+          <w:lang w:val="en-US"/>
+        </w:rPr>
+      </w:pPr>
+    </w:p>
+    <w:p>
+      <w:r>
+        <w:t>•</w:t>
+      </w:r>
       <w:r>
         <w:rPr>
           <w:lang w:val="en-US"/>
         </w:rPr>
         <w:t xml:space="preserve"> </w:t>
       </w:r>
-      <w:proofErr w:type="spellStart"/>
-      <w:r>
-        <w:rPr>
-          <w:lang w:val="en-US"/>
-        </w:rPr>
-        <w:t>sebagai</w:t>
-      </w:r>
-      <w:proofErr w:type="spellEnd"/>
-      <w:r>
-        <w:rPr>
-          <w:lang w:val="en-US"/>
-        </w:rPr>
-        <w:t xml:space="preserve"> </w:t>
-      </w:r>
-      <w:proofErr w:type="spellStart"/>
-      <w:r>
-        <w:rPr>
-          <w:lang w:val="en-US"/>
-        </w:rPr>
-        <w:t>matriks</w:t>
-      </w:r>
-      <w:proofErr w:type="spellEnd"/>
-      <w:r>
-        <w:rPr>
-          <w:lang w:val="en-US"/>
-        </w:rPr>
-        <w:t xml:space="preserve"> </w:t>
-      </w:r>
-      <w:proofErr w:type="spellStart"/>
-      <w:r>
-        <w:rPr>
-          <w:lang w:val="en-US"/>
-        </w:rPr>
-        <w:t>simestris</w:t>
-      </w:r>
-      <w:proofErr w:type="spellEnd"/>
-    </w:p>
-    <w:p>
-      <w:pPr>
-        <w:rPr>
-          <w:lang w:val="en-US"/>
-        </w:rPr>
-      </w:pPr>
-    </w:p>
-    <w:p>
-      <w:pPr>
-        <w:rPr>
-          <w:lang w:val="en-US"/>
-        </w:rPr>
-      </w:pPr>
-    </w:p>
-    <w:p>
-      <w:r>
-        <w:t>•</w:t>
-      </w:r>
-      <w:r>
-        <w:rPr>
-          <w:lang w:val="en-US"/>
-        </w:rPr>
-        <w:t xml:space="preserve"> </w:t>
-      </w:r>
       <w:r>
         <w:t>Matriks Simetris</w:t>
       </w:r>
     </w:p>
     <w:p>
       <w:r>
-        <w:t xml:space="preserve">Matriks simetris adalah matriks bujur sangkar yang </w:t>
-      </w:r>
-      <w:proofErr w:type="spellStart"/>
-      <w:r>
-        <w:t>transposenya</w:t>
-      </w:r>
-      <w:proofErr w:type="spellEnd"/>
-      <w:r>
-        <w:t xml:space="preserve"> sama dengan dirinya sendiri. Dengan perkataan lain bila [A] = [A T ] atau </w:t>
+        <w:t xml:space="preserve">Matriks simetris adalah matriks bujur sangkar yang transposenya sama dengan dirinya sendiri. Dengan perkataan lain bila [A] = [A T ] atau </w:t>
       </w:r>
       <w:r>
         <w:rPr>
@@ -5257,7 +3863,7 @@
                     <pic:cNvPicPr/>
                   </pic:nvPicPr>
                   <pic:blipFill>
-                    <a:blip r:embed="rId44"/>
+                    <a:blip r:embed="rId45"/>
                     <a:stretch>
                       <a:fillRect/>
                     </a:stretch>
@@ -5289,7 +3895,6 @@
     </w:p>
     <w:p>
       <w:r>
-        <w:lastRenderedPageBreak/>
         <w:t>Contoh :</w:t>
       </w:r>
     </w:p>
@@ -5317,7 +3922,7 @@
                     <pic:cNvPicPr/>
                   </pic:nvPicPr>
                   <pic:blipFill>
-                    <a:blip r:embed="rId45"/>
+                    <a:blip r:embed="rId46"/>
                     <a:stretch>
                       <a:fillRect/>
                     </a:stretch>
@@ -5376,7 +3981,7 @@
                     <pic:cNvPicPr/>
                   </pic:nvPicPr>
                   <pic:blipFill>
-                    <a:blip r:embed="rId46"/>
+                    <a:blip r:embed="rId47"/>
                     <a:stretch>
                       <a:fillRect/>
                     </a:stretch>
@@ -5429,36 +4034,12 @@
         <w:t xml:space="preserve"> </w:t>
       </w:r>
       <w:r>
-        <w:t>Balikan (</w:t>
-      </w:r>
-      <w:proofErr w:type="spellStart"/>
-      <w:r>
-        <w:t>Invers</w:t>
-      </w:r>
-      <w:proofErr w:type="spellEnd"/>
-      <w:r>
-        <w:t>) Matriks</w:t>
-      </w:r>
-    </w:p>
-    <w:p>
-      <w:r>
-        <w:t xml:space="preserve">Kalau [A] dan [B] matriks-matriks bujur sangkar berordo m x n dan berlaku [A][B] = [B][A] = [I] maka dikatakan [B] </w:t>
-      </w:r>
-      <w:proofErr w:type="spellStart"/>
-      <w:r>
-        <w:t>invers</w:t>
-      </w:r>
-      <w:proofErr w:type="spellEnd"/>
-      <w:r>
-        <w:t xml:space="preserve"> dari [A] dan ditulis [B] = [A -1 ], sebaliknya [A] adalah </w:t>
-      </w:r>
-      <w:proofErr w:type="spellStart"/>
-      <w:r>
-        <w:t>invers</w:t>
-      </w:r>
-      <w:proofErr w:type="spellEnd"/>
-      <w:r>
-        <w:t xml:space="preserve"> dari [B], dan ditulis [A] = [B -1 ]</w:t>
+        <w:t>Balikan (Invers) Matriks</w:t>
+      </w:r>
+    </w:p>
+    <w:p>
+      <w:r>
+        <w:t>Kalau [A] dan [B] matriks-matriks bujur sangkar berordo m x n dan berlaku [A][B] = [B][A] = [I] maka dikatakan [B] invers dari [A] dan ditulis [B] = [A -1 ], sebaliknya [A] adalah invers dari [B], dan ditulis [A] = [B -1 ]</w:t>
       </w:r>
     </w:p>
     <w:p>
@@ -5474,6 +4055,7 @@
         <w:rPr>
           <w:noProof/>
         </w:rPr>
+        <w:lastRenderedPageBreak/>
         <w:drawing>
           <wp:inline distT="0" distB="0" distL="0" distR="0" wp14:anchorId="49361B99" wp14:editId="3BCDA64E">
             <wp:extent cx="3414056" cy="1143099"/>
@@ -5490,7 +4072,7 @@
                     <pic:cNvPicPr/>
                   </pic:nvPicPr>
                   <pic:blipFill>
-                    <a:blip r:embed="rId47"/>
+                    <a:blip r:embed="rId48"/>
                     <a:stretch>
                       <a:fillRect/>
                     </a:stretch>
@@ -5519,15 +4101,7 @@
         <w:t xml:space="preserve">1. </w:t>
       </w:r>
       <w:r>
-        <w:t>Jika A adalah sebuah matriks persegi dan jika sebuah matriks B yang berukuran sama bisa didapatkan sedemikian sehingga AB = BA = I, maka A disebut dapat dibalik dan B disebut balikan (</w:t>
-      </w:r>
-      <w:proofErr w:type="spellStart"/>
-      <w:r>
-        <w:t>invers</w:t>
-      </w:r>
-      <w:proofErr w:type="spellEnd"/>
-      <w:r>
-        <w:t>) dari A.</w:t>
+        <w:t>Jika A adalah sebuah matriks persegi dan jika sebuah matriks B yang berukuran sama bisa didapatkan sedemikian sehingga AB = BA = I, maka A disebut dapat dibalik dan B disebut balikan (invers) dari A.</w:t>
       </w:r>
     </w:p>
     <w:p>
@@ -5538,15 +4112,7 @@
         <w:t xml:space="preserve">2. </w:t>
       </w:r>
       <w:r>
-        <w:t xml:space="preserve">Suatu matriks yang dapat dibalik mempunyai tepat satu </w:t>
-      </w:r>
-      <w:proofErr w:type="spellStart"/>
-      <w:r>
-        <w:t>invers</w:t>
-      </w:r>
-      <w:proofErr w:type="spellEnd"/>
-      <w:r>
-        <w:t>.</w:t>
+        <w:t>Suatu matriks yang dapat dibalik mempunyai tepat satu invers.</w:t>
       </w:r>
     </w:p>
     <w:p>
@@ -5565,7 +4131,6 @@
         <w:rPr>
           <w:noProof/>
         </w:rPr>
-        <w:lastRenderedPageBreak/>
         <w:drawing>
           <wp:inline distT="0" distB="0" distL="0" distR="0" wp14:anchorId="61A2D673" wp14:editId="3F09D531">
             <wp:extent cx="5052498" cy="2758679"/>
@@ -5582,7 +4147,7 @@
                     <pic:cNvPicPr/>
                   </pic:nvPicPr>
                   <pic:blipFill>
-                    <a:blip r:embed="rId48"/>
+                    <a:blip r:embed="rId49"/>
                     <a:stretch>
                       <a:fillRect/>
                     </a:stretch>
@@ -5611,15 +4176,7 @@
         <w:t>3.</w:t>
       </w:r>
       <w:r>
-        <w:t xml:space="preserve">Cara mencari </w:t>
-      </w:r>
-      <w:proofErr w:type="spellStart"/>
-      <w:r>
-        <w:t>invers</w:t>
-      </w:r>
-      <w:proofErr w:type="spellEnd"/>
-      <w:r>
-        <w:t xml:space="preserve"> khusus matriks 2x2: Jika diketahui matriks</w:t>
+        <w:t>Cara mencari invers khusus matriks 2x2: Jika diketahui matriks</w:t>
       </w:r>
       <w:r>
         <w:rPr>
@@ -5641,7 +4198,7 @@
                     <pic:cNvPicPr/>
                   </pic:nvPicPr>
                   <pic:blipFill>
-                    <a:blip r:embed="rId49"/>
+                    <a:blip r:embed="rId50"/>
                     <a:stretch>
                       <a:fillRect/>
                     </a:stretch>
@@ -5664,34 +4221,13 @@
     </w:p>
     <w:p>
       <w:r>
-        <w:t xml:space="preserve">maka matriks A dapat dibalik jika </w:t>
-      </w:r>
-      <w:proofErr w:type="spellStart"/>
-      <w:r>
-        <w:t>ad-bc</w:t>
-      </w:r>
-      <w:proofErr w:type="spellEnd"/>
+        <w:t>maka matriks A dapat dibalik jika ad-bc</w:t>
+      </w:r>
       <w:r>
         <w:sym w:font="Symbol" w:char="F0B9"/>
       </w:r>
       <w:r>
-        <w:t xml:space="preserve">0, </w:t>
-      </w:r>
-      <w:proofErr w:type="spellStart"/>
-      <w:r>
-        <w:t>dimana</w:t>
-      </w:r>
-      <w:proofErr w:type="spellEnd"/>
-      <w:r>
-        <w:t xml:space="preserve"> </w:t>
-      </w:r>
-      <w:proofErr w:type="spellStart"/>
-      <w:r>
-        <w:t>inversnya</w:t>
-      </w:r>
-      <w:proofErr w:type="spellEnd"/>
-      <w:r>
-        <w:t xml:space="preserve"> bisa dicari dengan rumus</w:t>
+        <w:t>0, dimana inversnya bisa dicari dengan rumus</w:t>
       </w:r>
     </w:p>
     <w:p>
@@ -5715,7 +4251,7 @@
                     <pic:cNvPicPr/>
                   </pic:nvPicPr>
                   <pic:blipFill>
-                    <a:blip r:embed="rId50"/>
+                    <a:blip r:embed="rId51"/>
                     <a:stretch>
                       <a:fillRect/>
                     </a:stretch>
@@ -5748,15 +4284,8 @@
         </w:rPr>
       </w:pPr>
       <w:r>
-        <w:t xml:space="preserve">Carilah </w:t>
-      </w:r>
-      <w:proofErr w:type="spellStart"/>
-      <w:r>
-        <w:t>invers</w:t>
-      </w:r>
-      <w:proofErr w:type="spellEnd"/>
-      <w:r>
-        <w:t xml:space="preserve"> dari</w:t>
+        <w:lastRenderedPageBreak/>
+        <w:t>Carilah invers dari</w:t>
       </w:r>
       <w:r>
         <w:rPr>
@@ -5785,7 +4314,7 @@
                     <pic:cNvPicPr/>
                   </pic:nvPicPr>
                   <pic:blipFill>
-                    <a:blip r:embed="rId51"/>
+                    <a:blip r:embed="rId52"/>
                     <a:stretch>
                       <a:fillRect/>
                     </a:stretch>
@@ -5841,7 +4370,7 @@
                     <pic:cNvPicPr/>
                   </pic:nvPicPr>
                   <pic:blipFill>
-                    <a:blip r:embed="rId52"/>
+                    <a:blip r:embed="rId53"/>
                     <a:stretch>
                       <a:fillRect/>
                     </a:stretch>
@@ -5887,34 +4416,12 @@
         <w:t xml:space="preserve"> </w:t>
       </w:r>
       <w:r>
-        <w:t xml:space="preserve">Matriks </w:t>
-      </w:r>
-      <w:proofErr w:type="spellStart"/>
-      <w:r>
-        <w:t>Antisimetris</w:t>
-      </w:r>
-      <w:proofErr w:type="spellEnd"/>
-    </w:p>
-    <w:p>
-      <w:r>
-        <w:lastRenderedPageBreak/>
-        <w:t xml:space="preserve">Matriks </w:t>
-      </w:r>
-      <w:proofErr w:type="spellStart"/>
-      <w:r>
-        <w:t>antisimetris</w:t>
-      </w:r>
-      <w:proofErr w:type="spellEnd"/>
-      <w:r>
-        <w:t xml:space="preserve"> adalah matriks yang </w:t>
-      </w:r>
-      <w:proofErr w:type="spellStart"/>
-      <w:r>
-        <w:t>transposenya</w:t>
-      </w:r>
-      <w:proofErr w:type="spellEnd"/>
-      <w:r>
-        <w:t xml:space="preserve"> adalah negatifnya. Dengan perkataan lain bila [A T ] = -[A] atau </w:t>
+        <w:t>Matriks Antisimetris</w:t>
+      </w:r>
+    </w:p>
+    <w:p>
+      <w:r>
+        <w:t xml:space="preserve">Matriks antisimetris adalah matriks yang transposenya adalah negatifnya. Dengan perkataan lain bila [A T ] = -[A] atau </w:t>
       </w:r>
       <w:r>
         <w:rPr>
@@ -5936,7 +4443,7 @@
                     <pic:cNvPicPr/>
                   </pic:nvPicPr>
                   <pic:blipFill>
-                    <a:blip r:embed="rId53"/>
+                    <a:blip r:embed="rId54"/>
                     <a:stretch>
                       <a:fillRect/>
                     </a:stretch>
@@ -5957,15 +4464,7 @@
         </w:drawing>
       </w:r>
       <w:r>
-        <w:t xml:space="preserve">untuk semua i dan j. Mudah dipahami bahwa semua elemen diagonal utama matriks </w:t>
-      </w:r>
-      <w:proofErr w:type="spellStart"/>
-      <w:r>
-        <w:t>antisimetris</w:t>
-      </w:r>
-      <w:proofErr w:type="spellEnd"/>
-      <w:r>
-        <w:t xml:space="preserve"> adalah = 0</w:t>
+        <w:t>untuk semua i dan j. Mudah dipahami bahwa semua elemen diagonal utama matriks antisimetris adalah = 0</w:t>
       </w:r>
     </w:p>
     <w:p>
@@ -5997,7 +4496,7 @@
                     <pic:cNvPicPr/>
                   </pic:nvPicPr>
                   <pic:blipFill>
-                    <a:blip r:embed="rId54"/>
+                    <a:blip r:embed="rId55"/>
                     <a:stretch>
                       <a:fillRect/>
                     </a:stretch>
@@ -6039,54 +4538,17 @@
         <w:t xml:space="preserve"> </w:t>
       </w:r>
       <w:r>
-        <w:t xml:space="preserve">Matriks </w:t>
-      </w:r>
-      <w:proofErr w:type="spellStart"/>
-      <w:r>
-        <w:t>Komutatif</w:t>
-      </w:r>
-      <w:proofErr w:type="spellEnd"/>
-    </w:p>
-    <w:p>
-      <w:r>
-        <w:t xml:space="preserve">Kalau [A] dan [B] adalah matriks bujur sangkar dan berlaku [A][B] = [B][A], maka [A] dan [B] dikatakan </w:t>
-      </w:r>
-      <w:proofErr w:type="spellStart"/>
-      <w:r>
-        <w:t>berkomutatif</w:t>
-      </w:r>
-      <w:proofErr w:type="spellEnd"/>
-      <w:r>
-        <w:t xml:space="preserve"> satu sama lain. Jelas bahwa setiap matriks bujur sangkar </w:t>
-      </w:r>
-      <w:proofErr w:type="spellStart"/>
-      <w:r>
-        <w:t>berkomutatif</w:t>
-      </w:r>
-      <w:proofErr w:type="spellEnd"/>
-      <w:r>
-        <w:t xml:space="preserve"> dengan [I] (yang ukurannya sama) dan dengan </w:t>
-      </w:r>
-      <w:proofErr w:type="spellStart"/>
-      <w:r>
-        <w:t>inversnya</w:t>
-      </w:r>
-      <w:proofErr w:type="spellEnd"/>
-      <w:r>
-        <w:t xml:space="preserve"> (bila ada). </w:t>
-      </w:r>
-    </w:p>
-    <w:p>
-      <w:r>
-        <w:t xml:space="preserve">Kalau [A][B] = -[B][A], dikatakan </w:t>
-      </w:r>
-      <w:proofErr w:type="spellStart"/>
-      <w:r>
-        <w:t>antikomutatif</w:t>
-      </w:r>
-      <w:proofErr w:type="spellEnd"/>
-      <w:r>
-        <w:t>.</w:t>
+        <w:t>Matriks Komutatif</w:t>
+      </w:r>
+    </w:p>
+    <w:p>
+      <w:r>
+        <w:t xml:space="preserve">Kalau [A] dan [B] adalah matriks bujur sangkar dan berlaku [A][B] = [B][A], maka [A] dan [B] dikatakan berkomutatif satu sama lain. Jelas bahwa setiap matriks bujur sangkar berkomutatif dengan [I] (yang ukurannya sama) dan dengan inversnya (bila ada). </w:t>
+      </w:r>
+    </w:p>
+    <w:p>
+      <w:r>
+        <w:t>Kalau [A][B] = -[B][A], dikatakan antikomutatif.</w:t>
       </w:r>
     </w:p>
     <w:p>
@@ -6122,7 +4584,7 @@
                     <pic:cNvPicPr/>
                   </pic:nvPicPr>
                   <pic:blipFill>
-                    <a:blip r:embed="rId55"/>
+                    <a:blip r:embed="rId56"/>
                     <a:stretch>
                       <a:fillRect/>
                     </a:stretch>
@@ -6195,16 +4657,7 @@
         <w:ind w:firstLine="720"/>
       </w:pPr>
       <w:r>
-        <w:lastRenderedPageBreak/>
-        <w:t>Dua buah matriks dapat dijumlahkan atau dikurangkan apabila ordo dari kedua matriks tersebut sama. Operasi penjumlahan dan pengurangan pada matriks dilakukan dengan cara menjumlahkan atau mengurangkan elemen- elemen yang bersesuaian (</w:t>
-      </w:r>
-      <w:proofErr w:type="spellStart"/>
-      <w:r>
-        <w:t>seletak</w:t>
-      </w:r>
-      <w:proofErr w:type="spellEnd"/>
-      <w:r>
-        <w:t xml:space="preserve">). Jika </w:t>
+        <w:t xml:space="preserve">Dua buah matriks dapat dijumlahkan atau dikurangkan apabila ordo dari kedua matriks tersebut sama. Operasi penjumlahan dan pengurangan pada matriks dilakukan dengan cara menjumlahkan atau mengurangkan elemen- elemen yang bersesuaian (seletak). Jika </w:t>
       </w:r>
       <w:r>
         <w:rPr>
@@ -6226,7 +4679,7 @@
                     <pic:cNvPicPr/>
                   </pic:nvPicPr>
                   <pic:blipFill>
-                    <a:blip r:embed="rId56"/>
+                    <a:blip r:embed="rId57"/>
                     <a:stretch>
                       <a:fillRect/>
                     </a:stretch>
@@ -6275,7 +4728,7 @@
                     <pic:cNvPicPr/>
                   </pic:nvPicPr>
                   <pic:blipFill>
-                    <a:blip r:embed="rId57"/>
+                    <a:blip r:embed="rId58"/>
                     <a:stretch>
                       <a:fillRect/>
                     </a:stretch>
@@ -6318,7 +4771,7 @@
                     <pic:cNvPicPr/>
                   </pic:nvPicPr>
                   <pic:blipFill>
-                    <a:blip r:embed="rId58"/>
+                    <a:blip r:embed="rId59"/>
                     <a:stretch>
                       <a:fillRect/>
                     </a:stretch>
@@ -6384,7 +4837,7 @@
                     <pic:cNvPicPr/>
                   </pic:nvPicPr>
                   <pic:blipFill>
-                    <a:blip r:embed="rId59"/>
+                    <a:blip r:embed="rId60"/>
                     <a:stretch>
                       <a:fillRect/>
                     </a:stretch>
@@ -6426,6 +4879,7 @@
         <w:rPr>
           <w:noProof/>
         </w:rPr>
+        <w:lastRenderedPageBreak/>
         <w:drawing>
           <wp:inline distT="0" distB="0" distL="0" distR="0" wp14:anchorId="1E51F027" wp14:editId="4876C1F0">
             <wp:extent cx="4740051" cy="2522439"/>
@@ -6442,7 +4896,7 @@
                     <pic:cNvPicPr/>
                   </pic:nvPicPr>
                   <pic:blipFill>
-                    <a:blip r:embed="rId60"/>
+                    <a:blip r:embed="rId61"/>
                     <a:stretch>
                       <a:fillRect/>
                     </a:stretch>
@@ -6489,6 +4943,84 @@
       <w:r>
         <w:t>Jika [A] adalah suatu matriks dan k adalah bilangan riil maka k [A] adalah matriks baru yang elemen-elemennya diperoleh dari hasil perkalian k dengan setiap elemen pada matriks [A].</w:t>
       </w:r>
+      <w:r>
+        <w:tab/>
+      </w:r>
+    </w:p>
+    <w:p>
+      <w:pPr>
+        <w:ind w:firstLine="720"/>
+        <w:rPr>
+          <w:lang w:val="en-US"/>
+        </w:rPr>
+      </w:pPr>
+      <w:r>
+        <w:t>Contoh</w:t>
+      </w:r>
+      <w:r>
+        <w:rPr>
+          <w:lang w:val="en-US"/>
+        </w:rPr>
+        <w:t>:</w:t>
+      </w:r>
+    </w:p>
+    <w:p>
+      <w:pPr>
+        <w:ind w:firstLine="720"/>
+        <w:jc w:val="center"/>
+        <w:rPr>
+          <w:lang w:val="en-US"/>
+        </w:rPr>
+      </w:pPr>
+      <w:r>
+        <w:rPr>
+          <w:noProof/>
+          <w:lang w:val="en-US"/>
+        </w:rPr>
+        <w:drawing>
+          <wp:inline distT="0" distB="0" distL="0" distR="0" wp14:anchorId="451CE3B1" wp14:editId="05C9FE1E">
+            <wp:extent cx="5731510" cy="2707005"/>
+            <wp:effectExtent l="0" t="0" r="2540" b="0"/>
+            <wp:docPr id="60" name="Gambar 60"/>
+            <wp:cNvGraphicFramePr>
+              <a:graphicFrameLocks xmlns:a="http://schemas.openxmlformats.org/drawingml/2006/main" noChangeAspect="1"/>
+            </wp:cNvGraphicFramePr>
+            <a:graphic xmlns:a="http://schemas.openxmlformats.org/drawingml/2006/main">
+              <a:graphicData uri="http://schemas.openxmlformats.org/drawingml/2006/picture">
+                <pic:pic xmlns:pic="http://schemas.openxmlformats.org/drawingml/2006/picture">
+                  <pic:nvPicPr>
+                    <pic:cNvPr id="1" name=""/>
+                    <pic:cNvPicPr/>
+                  </pic:nvPicPr>
+                  <pic:blipFill>
+                    <a:blip r:embed="rId62"/>
+                    <a:stretch>
+                      <a:fillRect/>
+                    </a:stretch>
+                  </pic:blipFill>
+                  <pic:spPr>
+                    <a:xfrm>
+                      <a:off x="0" y="0"/>
+                      <a:ext cx="5731510" cy="2707005"/>
+                    </a:xfrm>
+                    <a:prstGeom prst="rect">
+                      <a:avLst/>
+                    </a:prstGeom>
+                  </pic:spPr>
+                </pic:pic>
+              </a:graphicData>
+            </a:graphic>
+          </wp:inline>
+        </w:drawing>
+      </w:r>
+    </w:p>
+    <w:p>
+      <w:pPr>
+        <w:ind w:firstLine="720"/>
+        <w:rPr>
+          <w:lang w:val="en-US"/>
+        </w:rPr>
+      </w:pPr>
     </w:p>
     <w:p>
       <w:pPr>
@@ -6505,22 +5037,1785 @@
     <w:p>
       <w:pPr>
         <w:pStyle w:val="DaftarParagraf"/>
+      </w:pPr>
+      <w:r>
+        <w:t xml:space="preserve">Pada perkalian [A][B], dimana [A] kita sebut sebagai matriks pertama dan [B] kita sebut sebagai matriks kedua. </w:t>
+      </w:r>
+    </w:p>
+    <w:p>
+      <w:pPr>
+        <w:pStyle w:val="DaftarParagraf"/>
+      </w:pPr>
+      <w:r>
+        <w:t xml:space="preserve">Syarat perkalian matriks adalah banyaknya kolom matriks pertama sama dengan banyaknya baris matriks kedua. </w:t>
+      </w:r>
+    </w:p>
+    <w:p>
+      <w:pPr>
+        <w:pStyle w:val="DaftarParagraf"/>
+      </w:pPr>
+      <w:r>
+        <w:t>Elemen-elemen pada [A][B] diperoleh dari penjumlahan hasil kali elemen baris pada [A] dengan elemen kolom pada [B].</w:t>
+      </w:r>
+    </w:p>
+    <w:p>
+      <w:pPr>
+        <w:pStyle w:val="DaftarParagraf"/>
+      </w:pPr>
+      <w:r>
+        <w:rPr>
+          <w:noProof/>
+        </w:rPr>
+        <w:lastRenderedPageBreak/>
+        <w:drawing>
+          <wp:inline distT="0" distB="0" distL="0" distR="0" wp14:anchorId="1B5CC7C9" wp14:editId="516919F9">
+            <wp:extent cx="5204911" cy="5730737"/>
+            <wp:effectExtent l="0" t="0" r="0" b="3810"/>
+            <wp:docPr id="61" name="Gambar 61"/>
+            <wp:cNvGraphicFramePr>
+              <a:graphicFrameLocks xmlns:a="http://schemas.openxmlformats.org/drawingml/2006/main" noChangeAspect="1"/>
+            </wp:cNvGraphicFramePr>
+            <a:graphic xmlns:a="http://schemas.openxmlformats.org/drawingml/2006/main">
+              <a:graphicData uri="http://schemas.openxmlformats.org/drawingml/2006/picture">
+                <pic:pic xmlns:pic="http://schemas.openxmlformats.org/drawingml/2006/picture">
+                  <pic:nvPicPr>
+                    <pic:cNvPr id="1" name=""/>
+                    <pic:cNvPicPr/>
+                  </pic:nvPicPr>
+                  <pic:blipFill>
+                    <a:blip r:embed="rId63"/>
+                    <a:stretch>
+                      <a:fillRect/>
+                    </a:stretch>
+                  </pic:blipFill>
+                  <pic:spPr>
+                    <a:xfrm>
+                      <a:off x="0" y="0"/>
+                      <a:ext cx="5204911" cy="5730737"/>
+                    </a:xfrm>
+                    <a:prstGeom prst="rect">
+                      <a:avLst/>
+                    </a:prstGeom>
+                  </pic:spPr>
+                </pic:pic>
+              </a:graphicData>
+            </a:graphic>
+          </wp:inline>
+        </w:drawing>
+      </w:r>
+    </w:p>
+    <w:p>
+      <w:pPr>
+        <w:pStyle w:val="DaftarParagraf"/>
         <w:numPr>
           <w:ilvl w:val="0"/>
           <w:numId w:val="3"/>
         </w:numPr>
       </w:pPr>
-      <w:proofErr w:type="spellStart"/>
-      <w:r>
-        <w:t>Perpangkatan</w:t>
-      </w:r>
-      <w:proofErr w:type="spellEnd"/>
-      <w:r>
-        <w:t xml:space="preserve"> Matriks Persegi</w:t>
+      <w:r>
+        <w:t>Perpangkatan Matriks Persegi</w:t>
+      </w:r>
+    </w:p>
+    <w:p>
+      <w:pPr>
+        <w:pStyle w:val="DaftarParagraf"/>
+      </w:pPr>
+      <w:r>
+        <w:t xml:space="preserve">Sifat perpangkatan pada matriks, sama halnya seperti sifat perpangkatan pada bilangan-bilangan. </w:t>
+      </w:r>
+    </w:p>
+    <w:p>
+      <w:pPr>
+        <w:pStyle w:val="DaftarParagraf"/>
+      </w:pPr>
+      <w:r>
+        <w:t>Untuk setiap bilangan riil (a), berlaku:</w:t>
+      </w:r>
+    </w:p>
+    <w:p>
+      <w:pPr>
+        <w:pStyle w:val="DaftarParagraf"/>
+        <w:jc w:val="center"/>
+      </w:pPr>
+      <w:r>
+        <w:rPr>
+          <w:noProof/>
+        </w:rPr>
+        <w:drawing>
+          <wp:inline distT="0" distB="0" distL="0" distR="0" wp14:anchorId="5ABAD26E" wp14:editId="4C27AC63">
+            <wp:extent cx="1920406" cy="1219306"/>
+            <wp:effectExtent l="0" t="0" r="3810" b="0"/>
+            <wp:docPr id="62" name="Gambar 62"/>
+            <wp:cNvGraphicFramePr>
+              <a:graphicFrameLocks xmlns:a="http://schemas.openxmlformats.org/drawingml/2006/main" noChangeAspect="1"/>
+            </wp:cNvGraphicFramePr>
+            <a:graphic xmlns:a="http://schemas.openxmlformats.org/drawingml/2006/main">
+              <a:graphicData uri="http://schemas.openxmlformats.org/drawingml/2006/picture">
+                <pic:pic xmlns:pic="http://schemas.openxmlformats.org/drawingml/2006/picture">
+                  <pic:nvPicPr>
+                    <pic:cNvPr id="1" name=""/>
+                    <pic:cNvPicPr/>
+                  </pic:nvPicPr>
+                  <pic:blipFill>
+                    <a:blip r:embed="rId64"/>
+                    <a:stretch>
+                      <a:fillRect/>
+                    </a:stretch>
+                  </pic:blipFill>
+                  <pic:spPr>
+                    <a:xfrm>
+                      <a:off x="0" y="0"/>
+                      <a:ext cx="1920406" cy="1219306"/>
+                    </a:xfrm>
+                    <a:prstGeom prst="rect">
+                      <a:avLst/>
+                    </a:prstGeom>
+                  </pic:spPr>
+                </pic:pic>
+              </a:graphicData>
+            </a:graphic>
+          </wp:inline>
+        </w:drawing>
+      </w:r>
+    </w:p>
+    <w:p>
+      <w:pPr>
+        <w:pStyle w:val="DaftarParagraf"/>
+      </w:pPr>
+      <w:r>
+        <w:t>Pada matriks persegi juga berlaku hal yang sama seperti:</w:t>
+      </w:r>
+    </w:p>
+    <w:p>
+      <w:pPr>
+        <w:pStyle w:val="DaftarParagraf"/>
+        <w:jc w:val="center"/>
+      </w:pPr>
+      <w:r>
+        <w:rPr>
+          <w:noProof/>
+        </w:rPr>
+        <w:lastRenderedPageBreak/>
+        <w:drawing>
+          <wp:inline distT="0" distB="0" distL="0" distR="0" wp14:anchorId="51208213" wp14:editId="672B0384">
+            <wp:extent cx="2758679" cy="1005927"/>
+            <wp:effectExtent l="0" t="0" r="3810" b="3810"/>
+            <wp:docPr id="63" name="Gambar 63"/>
+            <wp:cNvGraphicFramePr>
+              <a:graphicFrameLocks xmlns:a="http://schemas.openxmlformats.org/drawingml/2006/main" noChangeAspect="1"/>
+            </wp:cNvGraphicFramePr>
+            <a:graphic xmlns:a="http://schemas.openxmlformats.org/drawingml/2006/main">
+              <a:graphicData uri="http://schemas.openxmlformats.org/drawingml/2006/picture">
+                <pic:pic xmlns:pic="http://schemas.openxmlformats.org/drawingml/2006/picture">
+                  <pic:nvPicPr>
+                    <pic:cNvPr id="1" name=""/>
+                    <pic:cNvPicPr/>
+                  </pic:nvPicPr>
+                  <pic:blipFill>
+                    <a:blip r:embed="rId65"/>
+                    <a:stretch>
+                      <a:fillRect/>
+                    </a:stretch>
+                  </pic:blipFill>
+                  <pic:spPr>
+                    <a:xfrm>
+                      <a:off x="0" y="0"/>
+                      <a:ext cx="2758679" cy="1005927"/>
+                    </a:xfrm>
+                    <a:prstGeom prst="rect">
+                      <a:avLst/>
+                    </a:prstGeom>
+                  </pic:spPr>
+                </pic:pic>
+              </a:graphicData>
+            </a:graphic>
+          </wp:inline>
+        </w:drawing>
+      </w:r>
+    </w:p>
+    <w:p>
+      <w:pPr>
+        <w:pStyle w:val="DaftarParagraf"/>
+      </w:pPr>
+      <w:r>
+        <w:t>Contoh:</w:t>
+      </w:r>
+    </w:p>
+    <w:p>
+      <w:pPr>
+        <w:pStyle w:val="DaftarParagraf"/>
+      </w:pPr>
+      <w:r>
+        <w:t xml:space="preserve"> Diketahui:</w:t>
+      </w:r>
+    </w:p>
+    <w:p>
+      <w:pPr>
+        <w:pStyle w:val="DaftarParagraf"/>
+        <w:jc w:val="center"/>
+      </w:pPr>
+      <w:r>
+        <w:rPr>
+          <w:noProof/>
+        </w:rPr>
+        <w:drawing>
+          <wp:inline distT="0" distB="0" distL="0" distR="0" wp14:anchorId="610D10DD" wp14:editId="4D4CCDE5">
+            <wp:extent cx="1196444" cy="632515"/>
+            <wp:effectExtent l="0" t="0" r="3810" b="0"/>
+            <wp:docPr id="64" name="Gambar 64"/>
+            <wp:cNvGraphicFramePr>
+              <a:graphicFrameLocks xmlns:a="http://schemas.openxmlformats.org/drawingml/2006/main" noChangeAspect="1"/>
+            </wp:cNvGraphicFramePr>
+            <a:graphic xmlns:a="http://schemas.openxmlformats.org/drawingml/2006/main">
+              <a:graphicData uri="http://schemas.openxmlformats.org/drawingml/2006/picture">
+                <pic:pic xmlns:pic="http://schemas.openxmlformats.org/drawingml/2006/picture">
+                  <pic:nvPicPr>
+                    <pic:cNvPr id="1" name=""/>
+                    <pic:cNvPicPr/>
+                  </pic:nvPicPr>
+                  <pic:blipFill>
+                    <a:blip r:embed="rId66"/>
+                    <a:stretch>
+                      <a:fillRect/>
+                    </a:stretch>
+                  </pic:blipFill>
+                  <pic:spPr>
+                    <a:xfrm>
+                      <a:off x="0" y="0"/>
+                      <a:ext cx="1196444" cy="632515"/>
+                    </a:xfrm>
+                    <a:prstGeom prst="rect">
+                      <a:avLst/>
+                    </a:prstGeom>
+                  </pic:spPr>
+                </pic:pic>
+              </a:graphicData>
+            </a:graphic>
+          </wp:inline>
+        </w:drawing>
+      </w:r>
+    </w:p>
+    <w:p>
+      <w:pPr>
+        <w:pStyle w:val="DaftarParagraf"/>
+      </w:pPr>
+      <w:r>
+        <w:t>Tentukan:</w:t>
+      </w:r>
+    </w:p>
+    <w:p>
+      <w:pPr>
+        <w:pStyle w:val="DaftarParagraf"/>
+        <w:jc w:val="center"/>
+      </w:pPr>
+      <w:r>
+        <w:rPr>
+          <w:noProof/>
+        </w:rPr>
+        <w:drawing>
+          <wp:inline distT="0" distB="0" distL="0" distR="0" wp14:anchorId="0A63BEEE" wp14:editId="2FA07A0B">
+            <wp:extent cx="617273" cy="685859"/>
+            <wp:effectExtent l="0" t="0" r="0" b="0"/>
+            <wp:docPr id="65" name="Gambar 65"/>
+            <wp:cNvGraphicFramePr>
+              <a:graphicFrameLocks xmlns:a="http://schemas.openxmlformats.org/drawingml/2006/main" noChangeAspect="1"/>
+            </wp:cNvGraphicFramePr>
+            <a:graphic xmlns:a="http://schemas.openxmlformats.org/drawingml/2006/main">
+              <a:graphicData uri="http://schemas.openxmlformats.org/drawingml/2006/picture">
+                <pic:pic xmlns:pic="http://schemas.openxmlformats.org/drawingml/2006/picture">
+                  <pic:nvPicPr>
+                    <pic:cNvPr id="1" name=""/>
+                    <pic:cNvPicPr/>
+                  </pic:nvPicPr>
+                  <pic:blipFill>
+                    <a:blip r:embed="rId67"/>
+                    <a:stretch>
+                      <a:fillRect/>
+                    </a:stretch>
+                  </pic:blipFill>
+                  <pic:spPr>
+                    <a:xfrm>
+                      <a:off x="0" y="0"/>
+                      <a:ext cx="617273" cy="685859"/>
+                    </a:xfrm>
+                    <a:prstGeom prst="rect">
+                      <a:avLst/>
+                    </a:prstGeom>
+                  </pic:spPr>
+                </pic:pic>
+              </a:graphicData>
+            </a:graphic>
+          </wp:inline>
+        </w:drawing>
+      </w:r>
+    </w:p>
+    <w:p>
+      <w:pPr>
+        <w:pStyle w:val="DaftarParagraf"/>
+      </w:pPr>
+      <w:r>
+        <w:t>Jawab:</w:t>
+      </w:r>
+    </w:p>
+    <w:p>
+      <w:pPr>
+        <w:pStyle w:val="DaftarParagraf"/>
+        <w:jc w:val="center"/>
+      </w:pPr>
+      <w:r>
+        <w:rPr>
+          <w:noProof/>
+        </w:rPr>
+        <w:drawing>
+          <wp:inline distT="0" distB="0" distL="0" distR="0" wp14:anchorId="103C0ABD" wp14:editId="6A74B3BF">
+            <wp:extent cx="3444538" cy="480102"/>
+            <wp:effectExtent l="0" t="0" r="3810" b="0"/>
+            <wp:docPr id="66" name="Gambar 66"/>
+            <wp:cNvGraphicFramePr>
+              <a:graphicFrameLocks xmlns:a="http://schemas.openxmlformats.org/drawingml/2006/main" noChangeAspect="1"/>
+            </wp:cNvGraphicFramePr>
+            <a:graphic xmlns:a="http://schemas.openxmlformats.org/drawingml/2006/main">
+              <a:graphicData uri="http://schemas.openxmlformats.org/drawingml/2006/picture">
+                <pic:pic xmlns:pic="http://schemas.openxmlformats.org/drawingml/2006/picture">
+                  <pic:nvPicPr>
+                    <pic:cNvPr id="1" name=""/>
+                    <pic:cNvPicPr/>
+                  </pic:nvPicPr>
+                  <pic:blipFill>
+                    <a:blip r:embed="rId68"/>
+                    <a:stretch>
+                      <a:fillRect/>
+                    </a:stretch>
+                  </pic:blipFill>
+                  <pic:spPr>
+                    <a:xfrm>
+                      <a:off x="0" y="0"/>
+                      <a:ext cx="3444538" cy="480102"/>
+                    </a:xfrm>
+                    <a:prstGeom prst="rect">
+                      <a:avLst/>
+                    </a:prstGeom>
+                  </pic:spPr>
+                </pic:pic>
+              </a:graphicData>
+            </a:graphic>
+          </wp:inline>
+        </w:drawing>
+      </w:r>
+    </w:p>
+    <w:p>
+      <w:pPr>
+        <w:pStyle w:val="DaftarParagraf"/>
+        <w:jc w:val="center"/>
+      </w:pPr>
+      <w:r>
+        <w:rPr>
+          <w:noProof/>
+        </w:rPr>
+        <w:drawing>
+          <wp:inline distT="0" distB="0" distL="0" distR="0" wp14:anchorId="53091E4C" wp14:editId="1FDC3283">
+            <wp:extent cx="3513124" cy="594412"/>
+            <wp:effectExtent l="0" t="0" r="0" b="0"/>
+            <wp:docPr id="67" name="Gambar 67"/>
+            <wp:cNvGraphicFramePr>
+              <a:graphicFrameLocks xmlns:a="http://schemas.openxmlformats.org/drawingml/2006/main" noChangeAspect="1"/>
+            </wp:cNvGraphicFramePr>
+            <a:graphic xmlns:a="http://schemas.openxmlformats.org/drawingml/2006/main">
+              <a:graphicData uri="http://schemas.openxmlformats.org/drawingml/2006/picture">
+                <pic:pic xmlns:pic="http://schemas.openxmlformats.org/drawingml/2006/picture">
+                  <pic:nvPicPr>
+                    <pic:cNvPr id="1" name=""/>
+                    <pic:cNvPicPr/>
+                  </pic:nvPicPr>
+                  <pic:blipFill>
+                    <a:blip r:embed="rId69"/>
+                    <a:stretch>
+                      <a:fillRect/>
+                    </a:stretch>
+                  </pic:blipFill>
+                  <pic:spPr>
+                    <a:xfrm>
+                      <a:off x="0" y="0"/>
+                      <a:ext cx="3513124" cy="594412"/>
+                    </a:xfrm>
+                    <a:prstGeom prst="rect">
+                      <a:avLst/>
+                    </a:prstGeom>
+                  </pic:spPr>
+                </pic:pic>
+              </a:graphicData>
+            </a:graphic>
+          </wp:inline>
+        </w:drawing>
+      </w:r>
+    </w:p>
+    <w:p>
+      <w:pPr>
+        <w:pStyle w:val="DaftarParagraf"/>
+        <w:jc w:val="center"/>
+      </w:pPr>
+      <w:r>
+        <w:rPr>
+          <w:noProof/>
+        </w:rPr>
+        <w:drawing>
+          <wp:inline distT="0" distB="0" distL="0" distR="0" wp14:anchorId="10A364BF" wp14:editId="675CAC1B">
+            <wp:extent cx="3215919" cy="723963"/>
+            <wp:effectExtent l="0" t="0" r="3810" b="0"/>
+            <wp:docPr id="68" name="Gambar 68"/>
+            <wp:cNvGraphicFramePr>
+              <a:graphicFrameLocks xmlns:a="http://schemas.openxmlformats.org/drawingml/2006/main" noChangeAspect="1"/>
+            </wp:cNvGraphicFramePr>
+            <a:graphic xmlns:a="http://schemas.openxmlformats.org/drawingml/2006/main">
+              <a:graphicData uri="http://schemas.openxmlformats.org/drawingml/2006/picture">
+                <pic:pic xmlns:pic="http://schemas.openxmlformats.org/drawingml/2006/picture">
+                  <pic:nvPicPr>
+                    <pic:cNvPr id="1" name=""/>
+                    <pic:cNvPicPr/>
+                  </pic:nvPicPr>
+                  <pic:blipFill>
+                    <a:blip r:embed="rId70"/>
+                    <a:stretch>
+                      <a:fillRect/>
+                    </a:stretch>
+                  </pic:blipFill>
+                  <pic:spPr>
+                    <a:xfrm>
+                      <a:off x="0" y="0"/>
+                      <a:ext cx="3215919" cy="723963"/>
+                    </a:xfrm>
+                    <a:prstGeom prst="rect">
+                      <a:avLst/>
+                    </a:prstGeom>
+                  </pic:spPr>
+                </pic:pic>
+              </a:graphicData>
+            </a:graphic>
+          </wp:inline>
+        </w:drawing>
       </w:r>
     </w:p>
     <w:p/>
     <w:p/>
+    <w:p/>
+    <w:p/>
+    <w:p/>
+    <w:p/>
+    <w:p/>
+    <w:p/>
+    <w:p/>
+    <w:p>
+      <w:pPr>
+        <w:jc w:val="center"/>
+        <w:rPr>
+          <w:rFonts w:ascii="Arial Black" w:hAnsi="Arial Black"/>
+        </w:rPr>
+      </w:pPr>
+      <w:r>
+        <w:rPr>
+          <w:rFonts w:ascii="Arial Black" w:hAnsi="Arial Black"/>
+        </w:rPr>
+        <w:t>Transformasi atau Operasi Elementer Pada Baris dan Kolom Suatu Matriks</w:t>
+      </w:r>
+    </w:p>
+    <w:p>
+      <w:pPr>
+        <w:jc w:val="center"/>
+        <w:rPr>
+          <w:rFonts w:ascii="Arial Black" w:hAnsi="Arial Black"/>
+        </w:rPr>
+      </w:pPr>
+    </w:p>
+    <w:p>
+      <w:pPr>
+        <w:ind w:firstLine="720"/>
+      </w:pPr>
+      <w:r>
+        <w:t>Yang dimaksud dengan transformasi atau operasi elementer pada baris dan kolom suatu matriks adalah sebagai berikut:</w:t>
+      </w:r>
+    </w:p>
+    <w:p>
+      <w:pPr>
+        <w:pStyle w:val="DaftarParagraf"/>
+        <w:numPr>
+          <w:ilvl w:val="0"/>
+          <w:numId w:val="5"/>
+        </w:numPr>
+        <w:rPr>
+          <w:lang w:val="en-US"/>
+        </w:rPr>
+      </w:pPr>
+      <w:r>
+        <w:rPr>
+          <w:lang w:val="en-US"/>
+        </w:rPr>
+        <w:lastRenderedPageBreak/>
+        <w:t>Tranformasi Baris adalah pertukaran atau perpindahan elemen-elemen matrix menurut baris</w:t>
+      </w:r>
+      <w:r>
+        <w:rPr>
+          <w:lang w:val="en-US"/>
+        </w:rPr>
+        <w:t>.</w:t>
+      </w:r>
+    </w:p>
+    <w:p>
+      <w:pPr>
+        <w:pStyle w:val="DaftarParagraf"/>
+        <w:ind w:left="1080"/>
+        <w:rPr>
+          <w:lang w:val="en-US"/>
+        </w:rPr>
+      </w:pPr>
+      <w:r>
+        <w:t xml:space="preserve">Penukaran tempat baris ke-i dan baris ke-j dari [A]. Atau baris ke-i dijadikan baris ke-j dan baris ke-j dijadikan baris ke-I dari [A]. </w:t>
+      </w:r>
+    </w:p>
+    <w:p>
+      <w:pPr>
+        <w:pStyle w:val="DaftarParagraf"/>
+        <w:ind w:left="1080"/>
+      </w:pPr>
+      <w:r>
+        <w:t xml:space="preserve">Ditulis : </w:t>
+      </w:r>
+      <w:r>
+        <w:drawing>
+          <wp:inline distT="0" distB="0" distL="0" distR="0" wp14:anchorId="133CD676" wp14:editId="1FFC2657">
+            <wp:extent cx="426757" cy="213378"/>
+            <wp:effectExtent l="0" t="0" r="0" b="0"/>
+            <wp:docPr id="70" name="Gambar 70"/>
+            <wp:cNvGraphicFramePr>
+              <a:graphicFrameLocks xmlns:a="http://schemas.openxmlformats.org/drawingml/2006/main" noChangeAspect="1"/>
+            </wp:cNvGraphicFramePr>
+            <a:graphic xmlns:a="http://schemas.openxmlformats.org/drawingml/2006/main">
+              <a:graphicData uri="http://schemas.openxmlformats.org/drawingml/2006/picture">
+                <pic:pic xmlns:pic="http://schemas.openxmlformats.org/drawingml/2006/picture">
+                  <pic:nvPicPr>
+                    <pic:cNvPr id="1" name=""/>
+                    <pic:cNvPicPr/>
+                  </pic:nvPicPr>
+                  <pic:blipFill>
+                    <a:blip r:embed="rId71"/>
+                    <a:stretch>
+                      <a:fillRect/>
+                    </a:stretch>
+                  </pic:blipFill>
+                  <pic:spPr>
+                    <a:xfrm>
+                      <a:off x="0" y="0"/>
+                      <a:ext cx="426757" cy="213378"/>
+                    </a:xfrm>
+                    <a:prstGeom prst="rect">
+                      <a:avLst/>
+                    </a:prstGeom>
+                  </pic:spPr>
+                </pic:pic>
+              </a:graphicData>
+            </a:graphic>
+          </wp:inline>
+        </w:drawing>
+      </w:r>
+    </w:p>
+    <w:p>
+      <w:pPr>
+        <w:pStyle w:val="DaftarParagraf"/>
+        <w:ind w:left="1080"/>
+        <w:rPr>
+          <w:lang w:val="en-US"/>
+        </w:rPr>
+      </w:pPr>
+      <w:r>
+        <w:rPr>
+          <w:lang w:val="en-US"/>
+        </w:rPr>
+        <w:t>Contoh:</w:t>
+      </w:r>
+    </w:p>
+    <w:p>
+      <w:pPr>
+        <w:pStyle w:val="DaftarParagraf"/>
+        <w:ind w:left="1080"/>
+        <w:rPr>
+          <w:lang w:val="en-US"/>
+        </w:rPr>
+      </w:pPr>
+      <w:r>
+        <w:rPr>
+          <w:lang w:val="en-US"/>
+        </w:rPr>
+        <w:drawing>
+          <wp:inline distT="0" distB="0" distL="0" distR="0" wp14:anchorId="0E8B67BB" wp14:editId="151733B3">
+            <wp:extent cx="4823878" cy="1234547"/>
+            <wp:effectExtent l="0" t="0" r="0" b="3810"/>
+            <wp:docPr id="78" name="Gambar 78"/>
+            <wp:cNvGraphicFramePr>
+              <a:graphicFrameLocks xmlns:a="http://schemas.openxmlformats.org/drawingml/2006/main" noChangeAspect="1"/>
+            </wp:cNvGraphicFramePr>
+            <a:graphic xmlns:a="http://schemas.openxmlformats.org/drawingml/2006/main">
+              <a:graphicData uri="http://schemas.openxmlformats.org/drawingml/2006/picture">
+                <pic:pic xmlns:pic="http://schemas.openxmlformats.org/drawingml/2006/picture">
+                  <pic:nvPicPr>
+                    <pic:cNvPr id="1" name=""/>
+                    <pic:cNvPicPr/>
+                  </pic:nvPicPr>
+                  <pic:blipFill>
+                    <a:blip r:embed="rId72"/>
+                    <a:stretch>
+                      <a:fillRect/>
+                    </a:stretch>
+                  </pic:blipFill>
+                  <pic:spPr>
+                    <a:xfrm>
+                      <a:off x="0" y="0"/>
+                      <a:ext cx="4823878" cy="1234547"/>
+                    </a:xfrm>
+                    <a:prstGeom prst="rect">
+                      <a:avLst/>
+                    </a:prstGeom>
+                  </pic:spPr>
+                </pic:pic>
+              </a:graphicData>
+            </a:graphic>
+          </wp:inline>
+        </w:drawing>
+      </w:r>
+    </w:p>
+    <w:p>
+      <w:pPr>
+        <w:pStyle w:val="DaftarParagraf"/>
+        <w:numPr>
+          <w:ilvl w:val="0"/>
+          <w:numId w:val="5"/>
+        </w:numPr>
+        <w:rPr>
+          <w:lang w:val="en-US"/>
+        </w:rPr>
+      </w:pPr>
+      <w:r>
+        <w:rPr>
+          <w:lang w:val="en-US"/>
+        </w:rPr>
+        <w:t>Tranformasi kolom adlah pertukaran atau perpindahan elemen-elemen matriks menurut kolom.</w:t>
+      </w:r>
+    </w:p>
+    <w:p>
+      <w:pPr>
+        <w:pStyle w:val="DaftarParagraf"/>
+        <w:ind w:left="1080"/>
+        <w:rPr>
+          <w:lang w:val="en-US"/>
+        </w:rPr>
+      </w:pPr>
+      <w:r>
+        <w:t xml:space="preserve">Penukaran tempat kolom ke-i dan kolom ke-j dari [A]. Atau kolom ke-i dijadikan kolom ke-j dan baris ke-j dijadikan baris ke-I dari [A]. </w:t>
+      </w:r>
+    </w:p>
+    <w:p>
+      <w:pPr>
+        <w:pStyle w:val="DaftarParagraf"/>
+        <w:ind w:left="1080"/>
+        <w:rPr>
+          <w:noProof/>
+        </w:rPr>
+      </w:pPr>
+      <w:r>
+        <w:t>Ditulis :</w:t>
+      </w:r>
+      <w:r>
+        <w:rPr>
+          <w:noProof/>
+        </w:rPr>
+        <w:t xml:space="preserve"> </w:t>
+      </w:r>
+      <w:r>
+        <w:drawing>
+          <wp:inline distT="0" distB="0" distL="0" distR="0" wp14:anchorId="08ECE70D" wp14:editId="0368837E">
+            <wp:extent cx="396274" cy="190517"/>
+            <wp:effectExtent l="0" t="0" r="3810" b="0"/>
+            <wp:docPr id="71" name="Gambar 71"/>
+            <wp:cNvGraphicFramePr>
+              <a:graphicFrameLocks xmlns:a="http://schemas.openxmlformats.org/drawingml/2006/main" noChangeAspect="1"/>
+            </wp:cNvGraphicFramePr>
+            <a:graphic xmlns:a="http://schemas.openxmlformats.org/drawingml/2006/main">
+              <a:graphicData uri="http://schemas.openxmlformats.org/drawingml/2006/picture">
+                <pic:pic xmlns:pic="http://schemas.openxmlformats.org/drawingml/2006/picture">
+                  <pic:nvPicPr>
+                    <pic:cNvPr id="1" name=""/>
+                    <pic:cNvPicPr/>
+                  </pic:nvPicPr>
+                  <pic:blipFill>
+                    <a:blip r:embed="rId73"/>
+                    <a:stretch>
+                      <a:fillRect/>
+                    </a:stretch>
+                  </pic:blipFill>
+                  <pic:spPr>
+                    <a:xfrm>
+                      <a:off x="0" y="0"/>
+                      <a:ext cx="396274" cy="190517"/>
+                    </a:xfrm>
+                    <a:prstGeom prst="rect">
+                      <a:avLst/>
+                    </a:prstGeom>
+                  </pic:spPr>
+                </pic:pic>
+              </a:graphicData>
+            </a:graphic>
+          </wp:inline>
+        </w:drawing>
+      </w:r>
+    </w:p>
+    <w:p>
+      <w:pPr>
+        <w:pStyle w:val="DaftarParagraf"/>
+        <w:ind w:left="1080"/>
+        <w:rPr>
+          <w:noProof/>
+          <w:lang w:val="en-US"/>
+        </w:rPr>
+      </w:pPr>
+      <w:r>
+        <w:rPr>
+          <w:noProof/>
+          <w:lang w:val="en-US"/>
+        </w:rPr>
+        <w:t>Contoh:</w:t>
+      </w:r>
+    </w:p>
+    <w:p>
+      <w:pPr>
+        <w:pStyle w:val="DaftarParagraf"/>
+        <w:ind w:left="1080"/>
+        <w:rPr>
+          <w:lang w:val="en-US"/>
+        </w:rPr>
+      </w:pPr>
+      <w:r>
+        <w:rPr>
+          <w:lang w:val="en-US"/>
+        </w:rPr>
+        <w:drawing>
+          <wp:inline distT="0" distB="0" distL="0" distR="0" wp14:anchorId="39B688E6" wp14:editId="2AAEC010">
+            <wp:extent cx="4770533" cy="1607959"/>
+            <wp:effectExtent l="0" t="0" r="0" b="0"/>
+            <wp:docPr id="79" name="Gambar 79"/>
+            <wp:cNvGraphicFramePr>
+              <a:graphicFrameLocks xmlns:a="http://schemas.openxmlformats.org/drawingml/2006/main" noChangeAspect="1"/>
+            </wp:cNvGraphicFramePr>
+            <a:graphic xmlns:a="http://schemas.openxmlformats.org/drawingml/2006/main">
+              <a:graphicData uri="http://schemas.openxmlformats.org/drawingml/2006/picture">
+                <pic:pic xmlns:pic="http://schemas.openxmlformats.org/drawingml/2006/picture">
+                  <pic:nvPicPr>
+                    <pic:cNvPr id="1" name=""/>
+                    <pic:cNvPicPr/>
+                  </pic:nvPicPr>
+                  <pic:blipFill>
+                    <a:blip r:embed="rId74"/>
+                    <a:stretch>
+                      <a:fillRect/>
+                    </a:stretch>
+                  </pic:blipFill>
+                  <pic:spPr>
+                    <a:xfrm>
+                      <a:off x="0" y="0"/>
+                      <a:ext cx="4770533" cy="1607959"/>
+                    </a:xfrm>
+                    <a:prstGeom prst="rect">
+                      <a:avLst/>
+                    </a:prstGeom>
+                  </pic:spPr>
+                </pic:pic>
+              </a:graphicData>
+            </a:graphic>
+          </wp:inline>
+        </w:drawing>
+      </w:r>
+    </w:p>
+    <w:p>
+      <w:pPr>
+        <w:pStyle w:val="DaftarParagraf"/>
+        <w:numPr>
+          <w:ilvl w:val="0"/>
+          <w:numId w:val="5"/>
+        </w:numPr>
+        <w:rPr>
+          <w:lang w:val="en-US"/>
+        </w:rPr>
+      </w:pPr>
+      <w:r>
+        <w:rPr>
+          <w:lang w:val="en-US"/>
+        </w:rPr>
+        <w:t>Perkalian elemen baris dengan skalar</w:t>
+      </w:r>
+    </w:p>
+    <w:p>
+      <w:pPr>
+        <w:pStyle w:val="DaftarParagraf"/>
+        <w:ind w:left="1080"/>
+        <w:rPr>
+          <w:lang w:val="en-US"/>
+        </w:rPr>
+      </w:pPr>
+      <w:r>
+        <w:t xml:space="preserve">Memperkalikan baris ke-i dari [A] dengan skalar λ </w:t>
+      </w:r>
+      <w:r>
+        <w:sym w:font="Symbol" w:char="F0B9"/>
+      </w:r>
+      <w:r>
+        <w:rPr>
+          <w:lang w:val="en-US"/>
+        </w:rPr>
+        <w:t xml:space="preserve"> </w:t>
+      </w:r>
+      <w:r>
+        <w:t xml:space="preserve">0. </w:t>
+      </w:r>
+    </w:p>
+    <w:p>
+      <w:pPr>
+        <w:pStyle w:val="DaftarParagraf"/>
+        <w:ind w:left="1080"/>
+        <w:rPr>
+          <w:noProof/>
+        </w:rPr>
+      </w:pPr>
+      <w:r>
+        <w:t>Ditulis :</w:t>
+      </w:r>
+      <w:r>
+        <w:rPr>
+          <w:noProof/>
+        </w:rPr>
+        <w:t xml:space="preserve"> </w:t>
+      </w:r>
+      <w:r>
+        <w:drawing>
+          <wp:inline distT="0" distB="0" distL="0" distR="0" wp14:anchorId="3FC7241A" wp14:editId="55C0C87E">
+            <wp:extent cx="472481" cy="228620"/>
+            <wp:effectExtent l="0" t="0" r="3810" b="0"/>
+            <wp:docPr id="72" name="Gambar 72"/>
+            <wp:cNvGraphicFramePr>
+              <a:graphicFrameLocks xmlns:a="http://schemas.openxmlformats.org/drawingml/2006/main" noChangeAspect="1"/>
+            </wp:cNvGraphicFramePr>
+            <a:graphic xmlns:a="http://schemas.openxmlformats.org/drawingml/2006/main">
+              <a:graphicData uri="http://schemas.openxmlformats.org/drawingml/2006/picture">
+                <pic:pic xmlns:pic="http://schemas.openxmlformats.org/drawingml/2006/picture">
+                  <pic:nvPicPr>
+                    <pic:cNvPr id="1" name=""/>
+                    <pic:cNvPicPr/>
+                  </pic:nvPicPr>
+                  <pic:blipFill>
+                    <a:blip r:embed="rId75"/>
+                    <a:stretch>
+                      <a:fillRect/>
+                    </a:stretch>
+                  </pic:blipFill>
+                  <pic:spPr>
+                    <a:xfrm>
+                      <a:off x="0" y="0"/>
+                      <a:ext cx="472481" cy="228620"/>
+                    </a:xfrm>
+                    <a:prstGeom prst="rect">
+                      <a:avLst/>
+                    </a:prstGeom>
+                  </pic:spPr>
+                </pic:pic>
+              </a:graphicData>
+            </a:graphic>
+          </wp:inline>
+        </w:drawing>
+      </w:r>
+    </w:p>
+    <w:p>
+      <w:pPr>
+        <w:pStyle w:val="DaftarParagraf"/>
+        <w:ind w:left="1080"/>
+        <w:rPr>
+          <w:noProof/>
+          <w:lang w:val="en-US"/>
+        </w:rPr>
+      </w:pPr>
+      <w:r>
+        <w:rPr>
+          <w:noProof/>
+          <w:lang w:val="en-US"/>
+        </w:rPr>
+        <w:t>Contoh:</w:t>
+      </w:r>
+    </w:p>
+    <w:p>
+      <w:pPr>
+        <w:pStyle w:val="DaftarParagraf"/>
+        <w:ind w:left="1080"/>
+        <w:rPr>
+          <w:lang w:val="en-US"/>
+        </w:rPr>
+      </w:pPr>
+      <w:r>
+        <w:rPr>
+          <w:lang w:val="en-US"/>
+        </w:rPr>
+        <w:drawing>
+          <wp:inline distT="0" distB="0" distL="0" distR="0" wp14:anchorId="7E20736C" wp14:editId="3DF8EE92">
+            <wp:extent cx="4724809" cy="1013548"/>
+            <wp:effectExtent l="0" t="0" r="0" b="0"/>
+            <wp:docPr id="80" name="Gambar 80"/>
+            <wp:cNvGraphicFramePr>
+              <a:graphicFrameLocks xmlns:a="http://schemas.openxmlformats.org/drawingml/2006/main" noChangeAspect="1"/>
+            </wp:cNvGraphicFramePr>
+            <a:graphic xmlns:a="http://schemas.openxmlformats.org/drawingml/2006/main">
+              <a:graphicData uri="http://schemas.openxmlformats.org/drawingml/2006/picture">
+                <pic:pic xmlns:pic="http://schemas.openxmlformats.org/drawingml/2006/picture">
+                  <pic:nvPicPr>
+                    <pic:cNvPr id="1" name=""/>
+                    <pic:cNvPicPr/>
+                  </pic:nvPicPr>
+                  <pic:blipFill>
+                    <a:blip r:embed="rId76"/>
+                    <a:stretch>
+                      <a:fillRect/>
+                    </a:stretch>
+                  </pic:blipFill>
+                  <pic:spPr>
+                    <a:xfrm>
+                      <a:off x="0" y="0"/>
+                      <a:ext cx="4724809" cy="1013548"/>
+                    </a:xfrm>
+                    <a:prstGeom prst="rect">
+                      <a:avLst/>
+                    </a:prstGeom>
+                  </pic:spPr>
+                </pic:pic>
+              </a:graphicData>
+            </a:graphic>
+          </wp:inline>
+        </w:drawing>
+      </w:r>
+    </w:p>
+    <w:p>
+      <w:pPr>
+        <w:pStyle w:val="DaftarParagraf"/>
+        <w:numPr>
+          <w:ilvl w:val="0"/>
+          <w:numId w:val="5"/>
+        </w:numPr>
+        <w:rPr>
+          <w:lang w:val="en-US"/>
+        </w:rPr>
+      </w:pPr>
+      <w:r>
+        <w:rPr>
+          <w:lang w:val="en-US"/>
+        </w:rPr>
+        <w:t xml:space="preserve">Perkalian elemen </w:t>
+      </w:r>
+      <w:r>
+        <w:rPr>
+          <w:lang w:val="en-US"/>
+        </w:rPr>
+        <w:t>kolom</w:t>
+      </w:r>
+      <w:r>
+        <w:rPr>
+          <w:lang w:val="en-US"/>
+        </w:rPr>
+        <w:t xml:space="preserve"> dengan skalar</w:t>
+      </w:r>
+    </w:p>
+    <w:p>
+      <w:pPr>
+        <w:pStyle w:val="DaftarParagraf"/>
+        <w:ind w:left="1080"/>
+        <w:rPr>
+          <w:lang w:val="en-US"/>
+        </w:rPr>
+      </w:pPr>
+      <w:r>
+        <w:t xml:space="preserve">Memperkalikan kolom ke-i dari [A] dengan skalar λ </w:t>
+      </w:r>
+      <w:r>
+        <w:sym w:font="Symbol" w:char="F0B9"/>
+      </w:r>
+      <w:r>
+        <w:rPr>
+          <w:lang w:val="en-US"/>
+        </w:rPr>
+        <w:t xml:space="preserve"> </w:t>
+      </w:r>
+      <w:r>
+        <w:t xml:space="preserve">0. </w:t>
+      </w:r>
+    </w:p>
+    <w:p>
+      <w:pPr>
+        <w:pStyle w:val="DaftarParagraf"/>
+        <w:ind w:left="1080"/>
+        <w:rPr>
+          <w:noProof/>
+        </w:rPr>
+      </w:pPr>
+      <w:r>
+        <w:t>Ditulis :</w:t>
+      </w:r>
+      <w:r>
+        <w:rPr>
+          <w:noProof/>
+        </w:rPr>
+        <w:t xml:space="preserve"> </w:t>
+      </w:r>
+      <w:r>
+        <w:drawing>
+          <wp:inline distT="0" distB="0" distL="0" distR="0" wp14:anchorId="2AF8D2DD" wp14:editId="26BE3966">
+            <wp:extent cx="464860" cy="228620"/>
+            <wp:effectExtent l="0" t="0" r="0" b="0"/>
+            <wp:docPr id="73" name="Gambar 73"/>
+            <wp:cNvGraphicFramePr>
+              <a:graphicFrameLocks xmlns:a="http://schemas.openxmlformats.org/drawingml/2006/main" noChangeAspect="1"/>
+            </wp:cNvGraphicFramePr>
+            <a:graphic xmlns:a="http://schemas.openxmlformats.org/drawingml/2006/main">
+              <a:graphicData uri="http://schemas.openxmlformats.org/drawingml/2006/picture">
+                <pic:pic xmlns:pic="http://schemas.openxmlformats.org/drawingml/2006/picture">
+                  <pic:nvPicPr>
+                    <pic:cNvPr id="1" name=""/>
+                    <pic:cNvPicPr/>
+                  </pic:nvPicPr>
+                  <pic:blipFill>
+                    <a:blip r:embed="rId77"/>
+                    <a:stretch>
+                      <a:fillRect/>
+                    </a:stretch>
+                  </pic:blipFill>
+                  <pic:spPr>
+                    <a:xfrm>
+                      <a:off x="0" y="0"/>
+                      <a:ext cx="464860" cy="228620"/>
+                    </a:xfrm>
+                    <a:prstGeom prst="rect">
+                      <a:avLst/>
+                    </a:prstGeom>
+                  </pic:spPr>
+                </pic:pic>
+              </a:graphicData>
+            </a:graphic>
+          </wp:inline>
+        </w:drawing>
+      </w:r>
+    </w:p>
+    <w:p>
+      <w:pPr>
+        <w:pStyle w:val="DaftarParagraf"/>
+        <w:ind w:left="1080"/>
+        <w:rPr>
+          <w:noProof/>
+          <w:lang w:val="en-US"/>
+        </w:rPr>
+      </w:pPr>
+      <w:r>
+        <w:rPr>
+          <w:noProof/>
+          <w:lang w:val="en-US"/>
+        </w:rPr>
+        <w:t>Contoh:</w:t>
+      </w:r>
+    </w:p>
+    <w:p>
+      <w:pPr>
+        <w:pStyle w:val="DaftarParagraf"/>
+        <w:ind w:left="1080"/>
+        <w:rPr>
+          <w:lang w:val="en-US"/>
+        </w:rPr>
+      </w:pPr>
+      <w:r>
+        <w:rPr>
+          <w:lang w:val="en-US"/>
+        </w:rPr>
+        <w:lastRenderedPageBreak/>
+        <w:drawing>
+          <wp:inline distT="0" distB="0" distL="0" distR="0" wp14:anchorId="3FFFB839" wp14:editId="504B3F18">
+            <wp:extent cx="4701947" cy="1417443"/>
+            <wp:effectExtent l="0" t="0" r="3810" b="0"/>
+            <wp:docPr id="81" name="Gambar 81"/>
+            <wp:cNvGraphicFramePr>
+              <a:graphicFrameLocks xmlns:a="http://schemas.openxmlformats.org/drawingml/2006/main" noChangeAspect="1"/>
+            </wp:cNvGraphicFramePr>
+            <a:graphic xmlns:a="http://schemas.openxmlformats.org/drawingml/2006/main">
+              <a:graphicData uri="http://schemas.openxmlformats.org/drawingml/2006/picture">
+                <pic:pic xmlns:pic="http://schemas.openxmlformats.org/drawingml/2006/picture">
+                  <pic:nvPicPr>
+                    <pic:cNvPr id="1" name=""/>
+                    <pic:cNvPicPr/>
+                  </pic:nvPicPr>
+                  <pic:blipFill>
+                    <a:blip r:embed="rId78"/>
+                    <a:stretch>
+                      <a:fillRect/>
+                    </a:stretch>
+                  </pic:blipFill>
+                  <pic:spPr>
+                    <a:xfrm>
+                      <a:off x="0" y="0"/>
+                      <a:ext cx="4701947" cy="1417443"/>
+                    </a:xfrm>
+                    <a:prstGeom prst="rect">
+                      <a:avLst/>
+                    </a:prstGeom>
+                  </pic:spPr>
+                </pic:pic>
+              </a:graphicData>
+            </a:graphic>
+          </wp:inline>
+        </w:drawing>
+      </w:r>
+    </w:p>
+    <w:p>
+      <w:pPr>
+        <w:pStyle w:val="DaftarParagraf"/>
+        <w:numPr>
+          <w:ilvl w:val="0"/>
+          <w:numId w:val="5"/>
+        </w:numPr>
+        <w:rPr>
+          <w:lang w:val="en-US"/>
+        </w:rPr>
+      </w:pPr>
+      <w:r>
+        <w:t xml:space="preserve">Menambah </w:t>
+      </w:r>
+      <w:r>
+        <w:rPr>
+          <w:lang w:val="en-US"/>
+        </w:rPr>
+        <w:t xml:space="preserve">pada elemen </w:t>
+      </w:r>
+      <w:r>
+        <w:t xml:space="preserve">baris ke-i dengan λ kali baris ke-j dari [B]. </w:t>
+      </w:r>
+    </w:p>
+    <w:p>
+      <w:pPr>
+        <w:pStyle w:val="DaftarParagraf"/>
+        <w:ind w:left="1080"/>
+        <w:rPr>
+          <w:noProof/>
+        </w:rPr>
+      </w:pPr>
+      <w:r>
+        <w:t>Ditulis :</w:t>
+      </w:r>
+      <w:r>
+        <w:rPr>
+          <w:noProof/>
+        </w:rPr>
+        <w:t xml:space="preserve"> </w:t>
+      </w:r>
+      <w:r>
+        <w:drawing>
+          <wp:inline distT="0" distB="0" distL="0" distR="0" wp14:anchorId="4BC10A5E" wp14:editId="47B79D14">
+            <wp:extent cx="457240" cy="243861"/>
+            <wp:effectExtent l="0" t="0" r="0" b="3810"/>
+            <wp:docPr id="74" name="Gambar 74"/>
+            <wp:cNvGraphicFramePr>
+              <a:graphicFrameLocks xmlns:a="http://schemas.openxmlformats.org/drawingml/2006/main" noChangeAspect="1"/>
+            </wp:cNvGraphicFramePr>
+            <a:graphic xmlns:a="http://schemas.openxmlformats.org/drawingml/2006/main">
+              <a:graphicData uri="http://schemas.openxmlformats.org/drawingml/2006/picture">
+                <pic:pic xmlns:pic="http://schemas.openxmlformats.org/drawingml/2006/picture">
+                  <pic:nvPicPr>
+                    <pic:cNvPr id="1" name=""/>
+                    <pic:cNvPicPr/>
+                  </pic:nvPicPr>
+                  <pic:blipFill>
+                    <a:blip r:embed="rId79"/>
+                    <a:stretch>
+                      <a:fillRect/>
+                    </a:stretch>
+                  </pic:blipFill>
+                  <pic:spPr>
+                    <a:xfrm>
+                      <a:off x="0" y="0"/>
+                      <a:ext cx="457240" cy="243861"/>
+                    </a:xfrm>
+                    <a:prstGeom prst="rect">
+                      <a:avLst/>
+                    </a:prstGeom>
+                  </pic:spPr>
+                </pic:pic>
+              </a:graphicData>
+            </a:graphic>
+          </wp:inline>
+        </w:drawing>
+      </w:r>
+    </w:p>
+    <w:p>
+      <w:pPr>
+        <w:pStyle w:val="DaftarParagraf"/>
+        <w:ind w:left="1080"/>
+        <w:rPr>
+          <w:noProof/>
+          <w:lang w:val="en-US"/>
+        </w:rPr>
+      </w:pPr>
+      <w:r>
+        <w:rPr>
+          <w:noProof/>
+          <w:lang w:val="en-US"/>
+        </w:rPr>
+        <w:t>Contoh:</w:t>
+      </w:r>
+    </w:p>
+    <w:p>
+      <w:pPr>
+        <w:pStyle w:val="DaftarParagraf"/>
+        <w:ind w:left="1080"/>
+        <w:rPr>
+          <w:lang w:val="en-US"/>
+        </w:rPr>
+      </w:pPr>
+      <w:r>
+        <w:rPr>
+          <w:lang w:val="en-US"/>
+        </w:rPr>
+        <w:drawing>
+          <wp:inline distT="0" distB="0" distL="0" distR="0" wp14:anchorId="2809D782" wp14:editId="1C9D552B">
+            <wp:extent cx="4930567" cy="1044030"/>
+            <wp:effectExtent l="0" t="0" r="3810" b="3810"/>
+            <wp:docPr id="82" name="Gambar 82"/>
+            <wp:cNvGraphicFramePr>
+              <a:graphicFrameLocks xmlns:a="http://schemas.openxmlformats.org/drawingml/2006/main" noChangeAspect="1"/>
+            </wp:cNvGraphicFramePr>
+            <a:graphic xmlns:a="http://schemas.openxmlformats.org/drawingml/2006/main">
+              <a:graphicData uri="http://schemas.openxmlformats.org/drawingml/2006/picture">
+                <pic:pic xmlns:pic="http://schemas.openxmlformats.org/drawingml/2006/picture">
+                  <pic:nvPicPr>
+                    <pic:cNvPr id="1" name=""/>
+                    <pic:cNvPicPr/>
+                  </pic:nvPicPr>
+                  <pic:blipFill>
+                    <a:blip r:embed="rId80"/>
+                    <a:stretch>
+                      <a:fillRect/>
+                    </a:stretch>
+                  </pic:blipFill>
+                  <pic:spPr>
+                    <a:xfrm>
+                      <a:off x="0" y="0"/>
+                      <a:ext cx="4930567" cy="1044030"/>
+                    </a:xfrm>
+                    <a:prstGeom prst="rect">
+                      <a:avLst/>
+                    </a:prstGeom>
+                  </pic:spPr>
+                </pic:pic>
+              </a:graphicData>
+            </a:graphic>
+          </wp:inline>
+        </w:drawing>
+      </w:r>
+    </w:p>
+    <w:p>
+      <w:pPr>
+        <w:pStyle w:val="DaftarParagraf"/>
+        <w:numPr>
+          <w:ilvl w:val="0"/>
+          <w:numId w:val="5"/>
+        </w:numPr>
+        <w:rPr>
+          <w:lang w:val="en-US"/>
+        </w:rPr>
+      </w:pPr>
+      <w:r>
+        <w:t xml:space="preserve">Menambah kolom ke-i dengan λ kali kolom ke-j dari [B]. </w:t>
+      </w:r>
+    </w:p>
+    <w:p>
+      <w:pPr>
+        <w:pStyle w:val="DaftarParagraf"/>
+        <w:ind w:left="1080"/>
+        <w:rPr>
+          <w:noProof/>
+        </w:rPr>
+      </w:pPr>
+      <w:r>
+        <w:t>Ditulis :</w:t>
+      </w:r>
+      <w:r>
+        <w:rPr>
+          <w:noProof/>
+        </w:rPr>
+        <w:t xml:space="preserve"> </w:t>
+      </w:r>
+      <w:r>
+        <w:drawing>
+          <wp:inline distT="0" distB="0" distL="0" distR="0" wp14:anchorId="6C780200" wp14:editId="52F1A2E6">
+            <wp:extent cx="464860" cy="274344"/>
+            <wp:effectExtent l="0" t="0" r="0" b="0"/>
+            <wp:docPr id="75" name="Gambar 75"/>
+            <wp:cNvGraphicFramePr>
+              <a:graphicFrameLocks xmlns:a="http://schemas.openxmlformats.org/drawingml/2006/main" noChangeAspect="1"/>
+            </wp:cNvGraphicFramePr>
+            <a:graphic xmlns:a="http://schemas.openxmlformats.org/drawingml/2006/main">
+              <a:graphicData uri="http://schemas.openxmlformats.org/drawingml/2006/picture">
+                <pic:pic xmlns:pic="http://schemas.openxmlformats.org/drawingml/2006/picture">
+                  <pic:nvPicPr>
+                    <pic:cNvPr id="1" name=""/>
+                    <pic:cNvPicPr/>
+                  </pic:nvPicPr>
+                  <pic:blipFill>
+                    <a:blip r:embed="rId81"/>
+                    <a:stretch>
+                      <a:fillRect/>
+                    </a:stretch>
+                  </pic:blipFill>
+                  <pic:spPr>
+                    <a:xfrm>
+                      <a:off x="0" y="0"/>
+                      <a:ext cx="464860" cy="274344"/>
+                    </a:xfrm>
+                    <a:prstGeom prst="rect">
+                      <a:avLst/>
+                    </a:prstGeom>
+                  </pic:spPr>
+                </pic:pic>
+              </a:graphicData>
+            </a:graphic>
+          </wp:inline>
+        </w:drawing>
+      </w:r>
+    </w:p>
+    <w:p>
+      <w:pPr>
+        <w:pStyle w:val="DaftarParagraf"/>
+        <w:ind w:left="1080"/>
+        <w:rPr>
+          <w:noProof/>
+          <w:lang w:val="en-US"/>
+        </w:rPr>
+      </w:pPr>
+      <w:r>
+        <w:rPr>
+          <w:noProof/>
+          <w:lang w:val="en-US"/>
+        </w:rPr>
+        <w:t>Contoh:</w:t>
+      </w:r>
+    </w:p>
+    <w:p>
+      <w:pPr>
+        <w:pStyle w:val="DaftarParagraf"/>
+        <w:ind w:left="1080"/>
+        <w:rPr>
+          <w:lang w:val="en-US"/>
+        </w:rPr>
+      </w:pPr>
+      <w:r>
+        <w:rPr>
+          <w:lang w:val="en-US"/>
+        </w:rPr>
+        <w:drawing>
+          <wp:inline distT="0" distB="0" distL="0" distR="0" wp14:anchorId="2A04F749" wp14:editId="1B8F62E5">
+            <wp:extent cx="4778154" cy="1226926"/>
+            <wp:effectExtent l="0" t="0" r="3810" b="0"/>
+            <wp:docPr id="84" name="Gambar 84"/>
+            <wp:cNvGraphicFramePr>
+              <a:graphicFrameLocks xmlns:a="http://schemas.openxmlformats.org/drawingml/2006/main" noChangeAspect="1"/>
+            </wp:cNvGraphicFramePr>
+            <a:graphic xmlns:a="http://schemas.openxmlformats.org/drawingml/2006/main">
+              <a:graphicData uri="http://schemas.openxmlformats.org/drawingml/2006/picture">
+                <pic:pic xmlns:pic="http://schemas.openxmlformats.org/drawingml/2006/picture">
+                  <pic:nvPicPr>
+                    <pic:cNvPr id="1" name=""/>
+                    <pic:cNvPicPr/>
+                  </pic:nvPicPr>
+                  <pic:blipFill>
+                    <a:blip r:embed="rId82"/>
+                    <a:stretch>
+                      <a:fillRect/>
+                    </a:stretch>
+                  </pic:blipFill>
+                  <pic:spPr>
+                    <a:xfrm>
+                      <a:off x="0" y="0"/>
+                      <a:ext cx="4778154" cy="1226926"/>
+                    </a:xfrm>
+                    <a:prstGeom prst="rect">
+                      <a:avLst/>
+                    </a:prstGeom>
+                  </pic:spPr>
+                </pic:pic>
+              </a:graphicData>
+            </a:graphic>
+          </wp:inline>
+        </w:drawing>
+      </w:r>
+    </w:p>
+    <w:p>
+      <w:pPr>
+        <w:pStyle w:val="DaftarParagraf"/>
+        <w:numPr>
+          <w:ilvl w:val="0"/>
+          <w:numId w:val="5"/>
+        </w:numPr>
+        <w:rPr>
+          <w:lang w:val="en-US"/>
+        </w:rPr>
+      </w:pPr>
+      <w:r>
+        <w:t>Menambah λ</w:t>
+      </w:r>
+      <w:r>
+        <w:rPr>
+          <w:sz w:val="14"/>
+          <w:szCs w:val="14"/>
+        </w:rPr>
+        <w:t>1</w:t>
+      </w:r>
+      <w:r>
+        <w:t xml:space="preserve"> kali baris ke-i dengan λ</w:t>
+      </w:r>
+      <w:r>
+        <w:rPr>
+          <w:sz w:val="14"/>
+          <w:szCs w:val="14"/>
+        </w:rPr>
+        <w:t>2</w:t>
+      </w:r>
+      <w:r>
+        <w:t xml:space="preserve"> kali baris ke-j dari [A]. </w:t>
+      </w:r>
+    </w:p>
+    <w:p>
+      <w:pPr>
+        <w:pStyle w:val="DaftarParagraf"/>
+        <w:ind w:left="1080"/>
+        <w:rPr>
+          <w:noProof/>
+        </w:rPr>
+      </w:pPr>
+      <w:r>
+        <w:t>Ditulis :</w:t>
+      </w:r>
+      <w:r>
+        <w:rPr>
+          <w:noProof/>
+        </w:rPr>
+        <w:t xml:space="preserve"> </w:t>
+      </w:r>
+      <w:r>
+        <w:drawing>
+          <wp:inline distT="0" distB="0" distL="0" distR="0" wp14:anchorId="77A54579" wp14:editId="1A673197">
+            <wp:extent cx="662997" cy="236240"/>
+            <wp:effectExtent l="0" t="0" r="3810" b="0"/>
+            <wp:docPr id="76" name="Gambar 76"/>
+            <wp:cNvGraphicFramePr>
+              <a:graphicFrameLocks xmlns:a="http://schemas.openxmlformats.org/drawingml/2006/main" noChangeAspect="1"/>
+            </wp:cNvGraphicFramePr>
+            <a:graphic xmlns:a="http://schemas.openxmlformats.org/drawingml/2006/main">
+              <a:graphicData uri="http://schemas.openxmlformats.org/drawingml/2006/picture">
+                <pic:pic xmlns:pic="http://schemas.openxmlformats.org/drawingml/2006/picture">
+                  <pic:nvPicPr>
+                    <pic:cNvPr id="1" name=""/>
+                    <pic:cNvPicPr/>
+                  </pic:nvPicPr>
+                  <pic:blipFill>
+                    <a:blip r:embed="rId83"/>
+                    <a:stretch>
+                      <a:fillRect/>
+                    </a:stretch>
+                  </pic:blipFill>
+                  <pic:spPr>
+                    <a:xfrm>
+                      <a:off x="0" y="0"/>
+                      <a:ext cx="662997" cy="236240"/>
+                    </a:xfrm>
+                    <a:prstGeom prst="rect">
+                      <a:avLst/>
+                    </a:prstGeom>
+                  </pic:spPr>
+                </pic:pic>
+              </a:graphicData>
+            </a:graphic>
+          </wp:inline>
+        </w:drawing>
+      </w:r>
+    </w:p>
+    <w:p>
+      <w:pPr>
+        <w:pStyle w:val="DaftarParagraf"/>
+        <w:ind w:left="1080"/>
+        <w:rPr>
+          <w:noProof/>
+          <w:lang w:val="en-US"/>
+        </w:rPr>
+      </w:pPr>
+      <w:r>
+        <w:rPr>
+          <w:noProof/>
+          <w:lang w:val="en-US"/>
+        </w:rPr>
+        <w:t>Contoh:</w:t>
+      </w:r>
+    </w:p>
+    <w:p>
+      <w:pPr>
+        <w:pStyle w:val="DaftarParagraf"/>
+        <w:ind w:left="1080"/>
+        <w:rPr>
+          <w:lang w:val="en-US"/>
+        </w:rPr>
+      </w:pPr>
+    </w:p>
+    <w:p>
+      <w:pPr>
+        <w:pStyle w:val="DaftarParagraf"/>
+        <w:numPr>
+          <w:ilvl w:val="0"/>
+          <w:numId w:val="5"/>
+        </w:numPr>
+        <w:rPr>
+          <w:lang w:val="en-US"/>
+        </w:rPr>
+      </w:pPr>
+      <w:r>
+        <w:t>Menambah λ</w:t>
+      </w:r>
+      <w:r>
+        <w:rPr>
+          <w:sz w:val="16"/>
+          <w:szCs w:val="16"/>
+        </w:rPr>
+        <w:t>1</w:t>
+      </w:r>
+      <w:r>
+        <w:t xml:space="preserve"> kali kolom ke-i dengan λ</w:t>
+      </w:r>
+      <w:r>
+        <w:rPr>
+          <w:sz w:val="16"/>
+          <w:szCs w:val="16"/>
+        </w:rPr>
+        <w:t>2</w:t>
+      </w:r>
+      <w:r>
+        <w:t xml:space="preserve"> kali kolom ke-j dari [A]. </w:t>
+      </w:r>
+    </w:p>
+    <w:p>
+      <w:pPr>
+        <w:pStyle w:val="DaftarParagraf"/>
+        <w:ind w:left="1080"/>
+        <w:rPr>
+          <w:noProof/>
+        </w:rPr>
+      </w:pPr>
+      <w:r>
+        <w:t>Ditulis :</w:t>
+      </w:r>
+      <w:r>
+        <w:rPr>
+          <w:noProof/>
+        </w:rPr>
+        <w:t xml:space="preserve"> </w:t>
+      </w:r>
+      <w:r>
+        <w:drawing>
+          <wp:inline distT="0" distB="0" distL="0" distR="0" wp14:anchorId="332CF694" wp14:editId="5EFC6C7F">
+            <wp:extent cx="670618" cy="198137"/>
+            <wp:effectExtent l="0" t="0" r="0" b="0"/>
+            <wp:docPr id="77" name="Gambar 77"/>
+            <wp:cNvGraphicFramePr>
+              <a:graphicFrameLocks xmlns:a="http://schemas.openxmlformats.org/drawingml/2006/main" noChangeAspect="1"/>
+            </wp:cNvGraphicFramePr>
+            <a:graphic xmlns:a="http://schemas.openxmlformats.org/drawingml/2006/main">
+              <a:graphicData uri="http://schemas.openxmlformats.org/drawingml/2006/picture">
+                <pic:pic xmlns:pic="http://schemas.openxmlformats.org/drawingml/2006/picture">
+                  <pic:nvPicPr>
+                    <pic:cNvPr id="1" name=""/>
+                    <pic:cNvPicPr/>
+                  </pic:nvPicPr>
+                  <pic:blipFill>
+                    <a:blip r:embed="rId84"/>
+                    <a:stretch>
+                      <a:fillRect/>
+                    </a:stretch>
+                  </pic:blipFill>
+                  <pic:spPr>
+                    <a:xfrm>
+                      <a:off x="0" y="0"/>
+                      <a:ext cx="670618" cy="198137"/>
+                    </a:xfrm>
+                    <a:prstGeom prst="rect">
+                      <a:avLst/>
+                    </a:prstGeom>
+                  </pic:spPr>
+                </pic:pic>
+              </a:graphicData>
+            </a:graphic>
+          </wp:inline>
+        </w:drawing>
+      </w:r>
+    </w:p>
+    <w:p>
+      <w:r>
+        <w:t>Contoh:</w:t>
+      </w:r>
+    </w:p>
+    <w:p>
+      <w:r>
+        <w:t>Diketahui:</w:t>
+      </w:r>
+    </w:p>
+    <w:p>
+      <w:pPr>
+        <w:jc w:val="center"/>
+        <w:rPr>
+          <w:lang w:val="en-US"/>
+        </w:rPr>
+      </w:pPr>
+      <w:r>
+        <w:rPr>
+          <w:lang w:val="en-US"/>
+        </w:rPr>
+        <w:drawing>
+          <wp:inline distT="0" distB="0" distL="0" distR="0" wp14:anchorId="27E4EB28" wp14:editId="141E3354">
+            <wp:extent cx="2956816" cy="586791"/>
+            <wp:effectExtent l="0" t="0" r="0" b="3810"/>
+            <wp:docPr id="85" name="Gambar 85"/>
+            <wp:cNvGraphicFramePr>
+              <a:graphicFrameLocks xmlns:a="http://schemas.openxmlformats.org/drawingml/2006/main" noChangeAspect="1"/>
+            </wp:cNvGraphicFramePr>
+            <a:graphic xmlns:a="http://schemas.openxmlformats.org/drawingml/2006/main">
+              <a:graphicData uri="http://schemas.openxmlformats.org/drawingml/2006/picture">
+                <pic:pic xmlns:pic="http://schemas.openxmlformats.org/drawingml/2006/picture">
+                  <pic:nvPicPr>
+                    <pic:cNvPr id="1" name=""/>
+                    <pic:cNvPicPr/>
+                  </pic:nvPicPr>
+                  <pic:blipFill>
+                    <a:blip r:embed="rId85"/>
+                    <a:stretch>
+                      <a:fillRect/>
+                    </a:stretch>
+                  </pic:blipFill>
+                  <pic:spPr>
+                    <a:xfrm>
+                      <a:off x="0" y="0"/>
+                      <a:ext cx="2956816" cy="586791"/>
+                    </a:xfrm>
+                    <a:prstGeom prst="rect">
+                      <a:avLst/>
+                    </a:prstGeom>
+                  </pic:spPr>
+                </pic:pic>
+              </a:graphicData>
+            </a:graphic>
+          </wp:inline>
+        </w:drawing>
+      </w:r>
+    </w:p>
+    <w:p>
+      <w:r>
+        <w:t>Maka:</w:t>
+      </w:r>
+    </w:p>
+    <w:p>
+      <w:pPr>
+        <w:rPr>
+          <w:lang w:val="en-US"/>
+        </w:rPr>
+      </w:pPr>
+      <w:r>
+        <w:rPr>
+          <w:lang w:val="en-US"/>
+        </w:rPr>
+        <w:lastRenderedPageBreak/>
+        <w:drawing>
+          <wp:inline distT="0" distB="0" distL="0" distR="0" wp14:anchorId="27885EE5" wp14:editId="35AD39F4">
+            <wp:extent cx="3863675" cy="3025402"/>
+            <wp:effectExtent l="0" t="0" r="3810" b="3810"/>
+            <wp:docPr id="86" name="Gambar 86"/>
+            <wp:cNvGraphicFramePr>
+              <a:graphicFrameLocks xmlns:a="http://schemas.openxmlformats.org/drawingml/2006/main" noChangeAspect="1"/>
+            </wp:cNvGraphicFramePr>
+            <a:graphic xmlns:a="http://schemas.openxmlformats.org/drawingml/2006/main">
+              <a:graphicData uri="http://schemas.openxmlformats.org/drawingml/2006/picture">
+                <pic:pic xmlns:pic="http://schemas.openxmlformats.org/drawingml/2006/picture">
+                  <pic:nvPicPr>
+                    <pic:cNvPr id="1" name=""/>
+                    <pic:cNvPicPr/>
+                  </pic:nvPicPr>
+                  <pic:blipFill>
+                    <a:blip r:embed="rId86"/>
+                    <a:stretch>
+                      <a:fillRect/>
+                    </a:stretch>
+                  </pic:blipFill>
+                  <pic:spPr>
+                    <a:xfrm>
+                      <a:off x="0" y="0"/>
+                      <a:ext cx="3863675" cy="3025402"/>
+                    </a:xfrm>
+                    <a:prstGeom prst="rect">
+                      <a:avLst/>
+                    </a:prstGeom>
+                  </pic:spPr>
+                </pic:pic>
+              </a:graphicData>
+            </a:graphic>
+          </wp:inline>
+        </w:drawing>
+      </w:r>
+    </w:p>
+    <w:p>
+      <w:pPr>
+        <w:rPr>
+          <w:lang w:val="en-US"/>
+        </w:rPr>
+      </w:pPr>
+      <w:r>
+        <w:rPr>
+          <w:lang w:val="en-US"/>
+        </w:rPr>
+        <w:drawing>
+          <wp:inline distT="0" distB="0" distL="0" distR="0" wp14:anchorId="58034C22" wp14:editId="118C8BF2">
+            <wp:extent cx="4046571" cy="2972058"/>
+            <wp:effectExtent l="0" t="0" r="0" b="0"/>
+            <wp:docPr id="87" name="Gambar 87"/>
+            <wp:cNvGraphicFramePr>
+              <a:graphicFrameLocks xmlns:a="http://schemas.openxmlformats.org/drawingml/2006/main" noChangeAspect="1"/>
+            </wp:cNvGraphicFramePr>
+            <a:graphic xmlns:a="http://schemas.openxmlformats.org/drawingml/2006/main">
+              <a:graphicData uri="http://schemas.openxmlformats.org/drawingml/2006/picture">
+                <pic:pic xmlns:pic="http://schemas.openxmlformats.org/drawingml/2006/picture">
+                  <pic:nvPicPr>
+                    <pic:cNvPr id="1" name=""/>
+                    <pic:cNvPicPr/>
+                  </pic:nvPicPr>
+                  <pic:blipFill>
+                    <a:blip r:embed="rId87"/>
+                    <a:stretch>
+                      <a:fillRect/>
+                    </a:stretch>
+                  </pic:blipFill>
+                  <pic:spPr>
+                    <a:xfrm>
+                      <a:off x="0" y="0"/>
+                      <a:ext cx="4046571" cy="2972058"/>
+                    </a:xfrm>
+                    <a:prstGeom prst="rect">
+                      <a:avLst/>
+                    </a:prstGeom>
+                  </pic:spPr>
+                </pic:pic>
+              </a:graphicData>
+            </a:graphic>
+          </wp:inline>
+        </w:drawing>
+      </w:r>
+    </w:p>
     <w:sectPr>
       <w:pgSz w:w="11906" w:h="16838"/>
       <w:pgMar w:top="1440" w:right="1440" w:bottom="1440" w:left="1440" w:header="708" w:footer="708" w:gutter="0"/>
@@ -6772,16 +7067,16 @@
     </w:lvl>
   </w:abstractNum>
   <w:abstractNum w:abstractNumId="2" w15:restartNumberingAfterBreak="0">
-    <w:nsid w:val="7A78289F"/>
+    <w:nsid w:val="65FA623C"/>
     <w:multiLevelType w:val="hybridMultilevel"/>
-    <w:tmpl w:val="022E0F06"/>
-    <w:lvl w:ilvl="0" w:tplc="4E72ED08">
+    <w:tmpl w:val="D85A7BBE"/>
+    <w:lvl w:ilvl="0" w:tplc="D63652CC">
       <w:start w:val="1"/>
-      <w:numFmt w:val="decimal"/>
+      <w:numFmt w:val="lowerLetter"/>
       <w:lvlText w:val="%1."/>
       <w:lvlJc w:val="left"/>
       <w:pPr>
-        <w:ind w:left="720" w:hanging="360"/>
+        <w:ind w:left="1080" w:hanging="360"/>
       </w:pPr>
       <w:rPr>
         <w:rFonts w:hint="default"/>
@@ -6793,7 +7088,7 @@
       <w:lvlText w:val="%2."/>
       <w:lvlJc w:val="left"/>
       <w:pPr>
-        <w:ind w:left="1440" w:hanging="360"/>
+        <w:ind w:left="1800" w:hanging="360"/>
       </w:pPr>
     </w:lvl>
     <w:lvl w:ilvl="2" w:tplc="0421001B" w:tentative="1">
@@ -6802,7 +7097,7 @@
       <w:lvlText w:val="%3."/>
       <w:lvlJc w:val="right"/>
       <w:pPr>
-        <w:ind w:left="2160" w:hanging="180"/>
+        <w:ind w:left="2520" w:hanging="180"/>
       </w:pPr>
     </w:lvl>
     <w:lvl w:ilvl="3" w:tplc="0421000F" w:tentative="1">
@@ -6811,7 +7106,7 @@
       <w:lvlText w:val="%4."/>
       <w:lvlJc w:val="left"/>
       <w:pPr>
-        <w:ind w:left="2880" w:hanging="360"/>
+        <w:ind w:left="3240" w:hanging="360"/>
       </w:pPr>
     </w:lvl>
     <w:lvl w:ilvl="4" w:tplc="04210019" w:tentative="1">
@@ -6820,7 +7115,7 @@
       <w:lvlText w:val="%5."/>
       <w:lvlJc w:val="left"/>
       <w:pPr>
-        <w:ind w:left="3600" w:hanging="360"/>
+        <w:ind w:left="3960" w:hanging="360"/>
       </w:pPr>
     </w:lvl>
     <w:lvl w:ilvl="5" w:tplc="0421001B" w:tentative="1">
@@ -6829,7 +7124,7 @@
       <w:lvlText w:val="%6."/>
       <w:lvlJc w:val="right"/>
       <w:pPr>
-        <w:ind w:left="4320" w:hanging="180"/>
+        <w:ind w:left="4680" w:hanging="180"/>
       </w:pPr>
     </w:lvl>
     <w:lvl w:ilvl="6" w:tplc="0421000F" w:tentative="1">
@@ -6838,7 +7133,7 @@
       <w:lvlText w:val="%7."/>
       <w:lvlJc w:val="left"/>
       <w:pPr>
-        <w:ind w:left="5040" w:hanging="360"/>
+        <w:ind w:left="5400" w:hanging="360"/>
       </w:pPr>
     </w:lvl>
     <w:lvl w:ilvl="7" w:tplc="04210019" w:tentative="1">
@@ -6847,7 +7142,7 @@
       <w:lvlText w:val="%8."/>
       <w:lvlJc w:val="left"/>
       <w:pPr>
-        <w:ind w:left="5760" w:hanging="360"/>
+        <w:ind w:left="6120" w:hanging="360"/>
       </w:pPr>
     </w:lvl>
     <w:lvl w:ilvl="8" w:tplc="0421001B" w:tentative="1">
@@ -6856,17 +7151,17 @@
       <w:lvlText w:val="%9."/>
       <w:lvlJc w:val="right"/>
       <w:pPr>
-        <w:ind w:left="6480" w:hanging="180"/>
+        <w:ind w:left="6840" w:hanging="180"/>
       </w:pPr>
     </w:lvl>
   </w:abstractNum>
   <w:abstractNum w:abstractNumId="3" w15:restartNumberingAfterBreak="0">
-    <w:nsid w:val="7D324253"/>
+    <w:nsid w:val="7A78289F"/>
     <w:multiLevelType w:val="hybridMultilevel"/>
-    <w:tmpl w:val="B906CE82"/>
-    <w:lvl w:ilvl="0" w:tplc="56847166">
+    <w:tmpl w:val="022E0F06"/>
+    <w:lvl w:ilvl="0" w:tplc="4E72ED08">
       <w:start w:val="1"/>
-      <w:numFmt w:val="lowerLetter"/>
+      <w:numFmt w:val="decimal"/>
       <w:lvlText w:val="%1."/>
       <w:lvlJc w:val="left"/>
       <w:pPr>
@@ -6949,17 +7244,109 @@
       </w:pPr>
     </w:lvl>
   </w:abstractNum>
+  <w:abstractNum w:abstractNumId="4" w15:restartNumberingAfterBreak="0">
+    <w:nsid w:val="7D324253"/>
+    <w:multiLevelType w:val="hybridMultilevel"/>
+    <w:tmpl w:val="B906CE82"/>
+    <w:lvl w:ilvl="0" w:tplc="56847166">
+      <w:start w:val="1"/>
+      <w:numFmt w:val="lowerLetter"/>
+      <w:lvlText w:val="%1."/>
+      <w:lvlJc w:val="left"/>
+      <w:pPr>
+        <w:ind w:left="720" w:hanging="360"/>
+      </w:pPr>
+      <w:rPr>
+        <w:rFonts w:hint="default"/>
+      </w:rPr>
+    </w:lvl>
+    <w:lvl w:ilvl="1" w:tplc="04210019" w:tentative="1">
+      <w:start w:val="1"/>
+      <w:numFmt w:val="lowerLetter"/>
+      <w:lvlText w:val="%2."/>
+      <w:lvlJc w:val="left"/>
+      <w:pPr>
+        <w:ind w:left="1440" w:hanging="360"/>
+      </w:pPr>
+    </w:lvl>
+    <w:lvl w:ilvl="2" w:tplc="0421001B" w:tentative="1">
+      <w:start w:val="1"/>
+      <w:numFmt w:val="lowerRoman"/>
+      <w:lvlText w:val="%3."/>
+      <w:lvlJc w:val="right"/>
+      <w:pPr>
+        <w:ind w:left="2160" w:hanging="180"/>
+      </w:pPr>
+    </w:lvl>
+    <w:lvl w:ilvl="3" w:tplc="0421000F" w:tentative="1">
+      <w:start w:val="1"/>
+      <w:numFmt w:val="decimal"/>
+      <w:lvlText w:val="%4."/>
+      <w:lvlJc w:val="left"/>
+      <w:pPr>
+        <w:ind w:left="2880" w:hanging="360"/>
+      </w:pPr>
+    </w:lvl>
+    <w:lvl w:ilvl="4" w:tplc="04210019" w:tentative="1">
+      <w:start w:val="1"/>
+      <w:numFmt w:val="lowerLetter"/>
+      <w:lvlText w:val="%5."/>
+      <w:lvlJc w:val="left"/>
+      <w:pPr>
+        <w:ind w:left="3600" w:hanging="360"/>
+      </w:pPr>
+    </w:lvl>
+    <w:lvl w:ilvl="5" w:tplc="0421001B" w:tentative="1">
+      <w:start w:val="1"/>
+      <w:numFmt w:val="lowerRoman"/>
+      <w:lvlText w:val="%6."/>
+      <w:lvlJc w:val="right"/>
+      <w:pPr>
+        <w:ind w:left="4320" w:hanging="180"/>
+      </w:pPr>
+    </w:lvl>
+    <w:lvl w:ilvl="6" w:tplc="0421000F" w:tentative="1">
+      <w:start w:val="1"/>
+      <w:numFmt w:val="decimal"/>
+      <w:lvlText w:val="%7."/>
+      <w:lvlJc w:val="left"/>
+      <w:pPr>
+        <w:ind w:left="5040" w:hanging="360"/>
+      </w:pPr>
+    </w:lvl>
+    <w:lvl w:ilvl="7" w:tplc="04210019" w:tentative="1">
+      <w:start w:val="1"/>
+      <w:numFmt w:val="lowerLetter"/>
+      <w:lvlText w:val="%8."/>
+      <w:lvlJc w:val="left"/>
+      <w:pPr>
+        <w:ind w:left="5760" w:hanging="360"/>
+      </w:pPr>
+    </w:lvl>
+    <w:lvl w:ilvl="8" w:tplc="0421001B" w:tentative="1">
+      <w:start w:val="1"/>
+      <w:numFmt w:val="lowerRoman"/>
+      <w:lvlText w:val="%9."/>
+      <w:lvlJc w:val="right"/>
+      <w:pPr>
+        <w:ind w:left="6480" w:hanging="180"/>
+      </w:pPr>
+    </w:lvl>
+  </w:abstractNum>
   <w:num w:numId="1" w16cid:durableId="1476099250">
     <w:abstractNumId w:val="1"/>
   </w:num>
   <w:num w:numId="2" w16cid:durableId="861432899">
-    <w:abstractNumId w:val="2"/>
+    <w:abstractNumId w:val="3"/>
   </w:num>
   <w:num w:numId="3" w16cid:durableId="432018223">
-    <w:abstractNumId w:val="3"/>
+    <w:abstractNumId w:val="4"/>
   </w:num>
   <w:num w:numId="4" w16cid:durableId="2031639792">
     <w:abstractNumId w:val="0"/>
+  </w:num>
+  <w:num w:numId="5" w16cid:durableId="298073321">
+    <w:abstractNumId w:val="2"/>
   </w:num>
 </w:numbering>
 </file>
@@ -7366,6 +7753,7 @@
   <w:style w:type="character" w:default="1" w:styleId="FontParagrafDefault">
     <w:name w:val="Default Paragraph Font"/>
     <w:uiPriority w:val="1"/>
+    <w:semiHidden/>
     <w:unhideWhenUsed/>
   </w:style>
   <w:style w:type="table" w:default="1" w:styleId="TabelNormal">

</xml_diff>